<commit_message>
qc, beta, and ldsc
</commit_message>
<xml_diff>
--- a/Lab Notebook/Association.docx
+++ b/Lab Notebook/Association.docx
@@ -120,10 +120,10 @@
             <v:path o:extrusionok="f" gradientshapeok="t" o:connecttype="rect"/>
             <o:lock v:ext="edit" aspectratio="t"/>
           </v:shapetype>
-          <v:shape id="_x0000_i1025" type="#_x0000_t75" style="width:468pt;height:256.5pt" o:ole="">
+          <v:shape id="_x0000_i1025" type="#_x0000_t75" style="width:468.45pt;height:256.55pt" o:ole="">
             <v:imagedata r:id="rId6" o:title=""/>
           </v:shape>
-          <o:OLEObject Type="Embed" ProgID="Word.OpenDocumentText.12" ShapeID="_x0000_i1025" DrawAspect="Content" ObjectID="_1684594612" r:id="rId7"/>
+          <o:OLEObject Type="Embed" ProgID="Word.OpenDocumentText.12" ShapeID="_x0000_i1025" DrawAspect="Content" ObjectID="_1685195728" r:id="rId7"/>
         </w:object>
       </w:r>
     </w:p>
@@ -509,10 +509,10 @@
     <w:p>
       <w:r>
         <w:object w:dxaOrig="9360" w:dyaOrig="285" w14:anchorId="44B9CE16">
-          <v:shape id="_x0000_i1026" type="#_x0000_t75" style="width:468pt;height:14.25pt" o:ole="">
+          <v:shape id="_x0000_i1026" type="#_x0000_t75" style="width:468.45pt;height:14.6pt" o:ole="">
             <v:imagedata r:id="rId8" o:title=""/>
           </v:shape>
-          <o:OLEObject Type="Embed" ProgID="Word.OpenDocumentText.12" ShapeID="_x0000_i1026" DrawAspect="Content" ObjectID="_1684594613" r:id="rId9"/>
+          <o:OLEObject Type="Embed" ProgID="Word.OpenDocumentText.12" ShapeID="_x0000_i1026" DrawAspect="Content" ObjectID="_1685195729" r:id="rId9"/>
         </w:object>
       </w:r>
     </w:p>
@@ -538,10 +538,10 @@
     <w:p>
       <w:r>
         <w:object w:dxaOrig="9360" w:dyaOrig="1425" w14:anchorId="4DED5C87">
-          <v:shape id="_x0000_i1027" type="#_x0000_t75" style="width:468pt;height:71.25pt" o:ole="">
+          <v:shape id="_x0000_i1027" type="#_x0000_t75" style="width:468.45pt;height:71.55pt" o:ole="">
             <v:imagedata r:id="rId10" o:title=""/>
           </v:shape>
-          <o:OLEObject Type="Embed" ProgID="Word.OpenDocumentText.12" ShapeID="_x0000_i1027" DrawAspect="Content" ObjectID="_1684594614" r:id="rId11"/>
+          <o:OLEObject Type="Embed" ProgID="Word.OpenDocumentText.12" ShapeID="_x0000_i1027" DrawAspect="Content" ObjectID="_1685195730" r:id="rId11"/>
         </w:object>
       </w:r>
     </w:p>
@@ -567,10 +567,10 @@
     <w:p>
       <w:r>
         <w:object w:dxaOrig="9360" w:dyaOrig="285" w14:anchorId="156952CE">
-          <v:shape id="_x0000_i1028" type="#_x0000_t75" style="width:468pt;height:14.25pt" o:ole="">
+          <v:shape id="_x0000_i1028" type="#_x0000_t75" style="width:468.45pt;height:14.6pt" o:ole="">
             <v:imagedata r:id="rId12" o:title=""/>
           </v:shape>
-          <o:OLEObject Type="Embed" ProgID="Word.OpenDocumentText.12" ShapeID="_x0000_i1028" DrawAspect="Content" ObjectID="_1684594615" r:id="rId13"/>
+          <o:OLEObject Type="Embed" ProgID="Word.OpenDocumentText.12" ShapeID="_x0000_i1028" DrawAspect="Content" ObjectID="_1685195731" r:id="rId13"/>
         </w:object>
       </w:r>
     </w:p>
@@ -596,10 +596,10 @@
     <w:p>
       <w:r>
         <w:object w:dxaOrig="9360" w:dyaOrig="285" w14:anchorId="5DD66029">
-          <v:shape id="_x0000_i1029" type="#_x0000_t75" style="width:468pt;height:14.25pt" o:ole="">
+          <v:shape id="_x0000_i1029" type="#_x0000_t75" style="width:468.45pt;height:14.6pt" o:ole="">
             <v:imagedata r:id="rId14" o:title=""/>
           </v:shape>
-          <o:OLEObject Type="Embed" ProgID="Word.OpenDocumentText.12" ShapeID="_x0000_i1029" DrawAspect="Content" ObjectID="_1684594616" r:id="rId15"/>
+          <o:OLEObject Type="Embed" ProgID="Word.OpenDocumentText.12" ShapeID="_x0000_i1029" DrawAspect="Content" ObjectID="_1685195732" r:id="rId15"/>
         </w:object>
       </w:r>
     </w:p>
@@ -637,10 +637,10 @@
     <w:p>
       <w:r>
         <w:object w:dxaOrig="9360" w:dyaOrig="285" w14:anchorId="42CD98C5">
-          <v:shape id="_x0000_i1030" type="#_x0000_t75" style="width:468pt;height:14.25pt" o:ole="">
+          <v:shape id="_x0000_i1030" type="#_x0000_t75" style="width:468.45pt;height:14.6pt" o:ole="">
             <v:imagedata r:id="rId16" o:title=""/>
           </v:shape>
-          <o:OLEObject Type="Embed" ProgID="Word.OpenDocumentText.12" ShapeID="_x0000_i1030" DrawAspect="Content" ObjectID="_1684594617" r:id="rId17"/>
+          <o:OLEObject Type="Embed" ProgID="Word.OpenDocumentText.12" ShapeID="_x0000_i1030" DrawAspect="Content" ObjectID="_1685195733" r:id="rId17"/>
         </w:object>
       </w:r>
     </w:p>
@@ -661,10 +661,10 @@
     <w:p>
       <w:r>
         <w:object w:dxaOrig="9360" w:dyaOrig="285" w14:anchorId="44B6ED5B">
-          <v:shape id="_x0000_i1031" type="#_x0000_t75" style="width:468pt;height:14.25pt" o:ole="">
+          <v:shape id="_x0000_i1031" type="#_x0000_t75" style="width:468.45pt;height:14.6pt" o:ole="">
             <v:imagedata r:id="rId18" o:title=""/>
           </v:shape>
-          <o:OLEObject Type="Embed" ProgID="Word.OpenDocumentText.12" ShapeID="_x0000_i1031" DrawAspect="Content" ObjectID="_1684594618" r:id="rId19"/>
+          <o:OLEObject Type="Embed" ProgID="Word.OpenDocumentText.12" ShapeID="_x0000_i1031" DrawAspect="Content" ObjectID="_1685195734" r:id="rId19"/>
         </w:object>
       </w:r>
     </w:p>
@@ -690,10 +690,10 @@
     <w:p>
       <w:r>
         <w:object w:dxaOrig="9360" w:dyaOrig="285" w14:anchorId="3A0503CC">
-          <v:shape id="_x0000_i1032" type="#_x0000_t75" style="width:468pt;height:14.25pt" o:ole="">
+          <v:shape id="_x0000_i1032" type="#_x0000_t75" style="width:468.45pt;height:14.6pt" o:ole="">
             <v:imagedata r:id="rId20" o:title=""/>
           </v:shape>
-          <o:OLEObject Type="Embed" ProgID="Word.OpenDocumentText.12" ShapeID="_x0000_i1032" DrawAspect="Content" ObjectID="_1684594619" r:id="rId21"/>
+          <o:OLEObject Type="Embed" ProgID="Word.OpenDocumentText.12" ShapeID="_x0000_i1032" DrawAspect="Content" ObjectID="_1685195735" r:id="rId21"/>
         </w:object>
       </w:r>
     </w:p>
@@ -710,11 +710,11 @@
     <w:bookmarkEnd w:id="8"/>
     <w:p>
       <w:r>
-        <w:object w:dxaOrig="9360" w:dyaOrig="3135" w14:anchorId="1060E6A9">
-          <v:shape id="_x0000_i1033" type="#_x0000_t75" style="width:468pt;height:156.75pt" o:ole="">
+        <w:object w:dxaOrig="9360" w:dyaOrig="2576" w14:anchorId="1060E6A9">
+          <v:shape id="_x0000_i1033" type="#_x0000_t75" style="width:468.45pt;height:128.95pt" o:ole="">
             <v:imagedata r:id="rId22" o:title=""/>
           </v:shape>
-          <o:OLEObject Type="Embed" ProgID="Word.OpenDocumentText.12" ShapeID="_x0000_i1033" DrawAspect="Content" ObjectID="_1684594620" r:id="rId23"/>
+          <o:OLEObject Type="Embed" ProgID="Word.OpenDocumentText.12" ShapeID="_x0000_i1033" DrawAspect="Content" ObjectID="_1685195736" r:id="rId23"/>
         </w:object>
       </w:r>
     </w:p>
@@ -753,6 +753,18 @@
         </w:numPr>
       </w:pPr>
       <w:r>
+        <w:t>Plot betas of Neale Lab and plink2 results</w:t>
+      </w:r>
+    </w:p>
+    <w:p>
+      <w:pPr>
+        <w:pStyle w:val="ListParagraph"/>
+        <w:numPr>
+          <w:ilvl w:val="0"/>
+          <w:numId w:val="2"/>
+        </w:numPr>
+      </w:pPr>
+      <w:r>
         <w:t xml:space="preserve">Obtain correlation between Neale and plink2 p-value </w:t>
       </w:r>
       <w:proofErr w:type="gramStart"/>
@@ -761,16 +773,42 @@
       </w:r>
       <w:proofErr w:type="gramEnd"/>
     </w:p>
-    <w:bookmarkStart w:id="9" w:name="_MON_1684070213"/>
+    <w:bookmarkStart w:id="9" w:name="_MON_1684931676"/>
     <w:bookmarkEnd w:id="9"/>
     <w:p>
       <w:r>
-        <w:object w:dxaOrig="9360" w:dyaOrig="12628" w14:anchorId="52CFCE2A">
-          <v:shape id="_x0000_i1034" type="#_x0000_t75" style="width:468pt;height:631.5pt" o:ole="">
+        <w:object w:dxaOrig="9360" w:dyaOrig="6744" w14:anchorId="34D453F7">
+          <v:shape id="_x0000_i1067" type="#_x0000_t75" style="width:468.45pt;height:337.2pt" o:ole="">
             <v:imagedata r:id="rId24" o:title=""/>
           </v:shape>
-          <o:OLEObject Type="Embed" ProgID="Word.OpenDocumentText.12" ShapeID="_x0000_i1034" DrawAspect="Content" ObjectID="_1684594621" r:id="rId25"/>
+          <o:OLEObject Type="Embed" ProgID="Word.OpenDocumentText.12" ShapeID="_x0000_i1067" DrawAspect="Content" ObjectID="_1685195737" r:id="rId25"/>
         </w:object>
+      </w:r>
+    </w:p>
+    <w:bookmarkStart w:id="10" w:name="_MON_1684070213"/>
+    <w:bookmarkEnd w:id="10"/>
+    <w:p>
+      <w:r>
+        <w:object w:dxaOrig="9360" w:dyaOrig="12599" w14:anchorId="52CFCE2A">
+          <v:shape id="_x0000_i1069" type="#_x0000_t75" style="width:468.45pt;height:630.7pt" o:ole="">
+            <v:imagedata r:id="rId26" o:title=""/>
+          </v:shape>
+          <o:OLEObject Type="Embed" ProgID="Word.OpenDocumentText.12" ShapeID="_x0000_i1069" DrawAspect="Content" ObjectID="_1685195738" r:id="rId27"/>
+        </w:object>
+      </w:r>
+    </w:p>
+    <w:p>
+      <w:pPr>
+        <w:rPr>
+          <w:rFonts w:asciiTheme="majorHAnsi" w:eastAsiaTheme="majorEastAsia" w:hAnsiTheme="majorHAnsi" w:cstheme="majorBidi"/>
+          <w:color w:val="2F5496" w:themeColor="accent1" w:themeShade="BF"/>
+          <w:sz w:val="32"/>
+          <w:szCs w:val="32"/>
+        </w:rPr>
+      </w:pPr>
+      <w:r>
+        <w:lastRenderedPageBreak/>
+        <w:br w:type="page"/>
       </w:r>
     </w:p>
     <w:p>
@@ -797,7 +835,7 @@
           <w:shd w:val="clear" w:color="auto" w:fill="FFFFFF"/>
         </w:rPr>
       </w:pPr>
-      <w:hyperlink r:id="rId26" w:tgtFrame="_blank" w:history="1">
+      <w:hyperlink r:id="rId28" w:tgtFrame="_blank" w:history="1">
         <w:r>
           <w:rPr>
             <w:rStyle w:val="Hyperlink"/>
@@ -830,7 +868,7 @@
           <w:shd w:val="clear" w:color="auto" w:fill="FFFFFF"/>
         </w:rPr>
       </w:pPr>
-      <w:hyperlink r:id="rId27" w:history="1">
+      <w:hyperlink r:id="rId29" w:history="1">
         <w:r>
           <w:rPr>
             <w:rStyle w:val="Hyperlink"/>
@@ -5960,15 +5998,15 @@
         <w:t>.</w:t>
       </w:r>
     </w:p>
-    <w:bookmarkStart w:id="10" w:name="_MON_1684246770"/>
-    <w:bookmarkEnd w:id="10"/>
+    <w:bookmarkStart w:id="11" w:name="_MON_1684246770"/>
+    <w:bookmarkEnd w:id="11"/>
     <w:p>
       <w:r>
         <w:object w:dxaOrig="9360" w:dyaOrig="6150" w14:anchorId="3A924581">
-          <v:shape id="_x0000_i1035" type="#_x0000_t75" style="width:468pt;height:307.5pt" o:ole="">
-            <v:imagedata r:id="rId28" o:title=""/>
+          <v:shape id="_x0000_i1036" type="#_x0000_t75" style="width:468pt;height:307.6pt" o:ole="">
+            <v:imagedata r:id="rId30" o:title=""/>
           </v:shape>
-          <o:OLEObject Type="Embed" ProgID="Word.OpenDocumentText.12" ShapeID="_x0000_i1035" DrawAspect="Content" ObjectID="_1684594622" r:id="rId29"/>
+          <o:OLEObject Type="Embed" ProgID="Word.OpenDocumentText.12" ShapeID="_x0000_i1036" DrawAspect="Content" ObjectID="_1685195739" r:id="rId31"/>
         </w:object>
       </w:r>
     </w:p>
@@ -6043,7 +6081,7 @@
                     </pic:cNvPicPr>
                   </pic:nvPicPr>
                   <pic:blipFill rotWithShape="1">
-                    <a:blip r:embed="rId30">
+                    <a:blip r:embed="rId32">
                       <a:extLst>
                         <a:ext uri="{28A0092B-C50C-407E-A947-70E740481C1C}">
                           <a14:useLocalDpi xmlns:a14="http://schemas.microsoft.com/office/drawing/2010/main" val="0"/>
@@ -6230,7 +6268,7 @@
                     </pic:cNvPicPr>
                   </pic:nvPicPr>
                   <pic:blipFill>
-                    <a:blip r:embed="rId31" cstate="print">
+                    <a:blip r:embed="rId33" cstate="print">
                       <a:extLst>
                         <a:ext uri="{28A0092B-C50C-407E-A947-70E740481C1C}">
                           <a14:useLocalDpi xmlns:a14="http://schemas.microsoft.com/office/drawing/2010/main" val="0"/>
@@ -6439,7 +6477,7 @@
                     </pic:cNvPicPr>
                   </pic:nvPicPr>
                   <pic:blipFill>
-                    <a:blip r:embed="rId32">
+                    <a:blip r:embed="rId34">
                       <a:extLst>
                         <a:ext uri="{28A0092B-C50C-407E-A947-70E740481C1C}">
                           <a14:useLocalDpi xmlns:a14="http://schemas.microsoft.com/office/drawing/2010/main" val="0"/>
@@ -6576,7 +6614,7 @@
                     </pic:cNvPicPr>
                   </pic:nvPicPr>
                   <pic:blipFill>
-                    <a:blip r:embed="rId33">
+                    <a:blip r:embed="rId35">
                       <a:extLst>
                         <a:ext uri="{28A0092B-C50C-407E-A947-70E740481C1C}">
                           <a14:useLocalDpi xmlns:a14="http://schemas.microsoft.com/office/drawing/2010/main" val="0"/>
@@ -6646,7 +6684,7 @@
                     </pic:cNvPicPr>
                   </pic:nvPicPr>
                   <pic:blipFill>
-                    <a:blip r:embed="rId34">
+                    <a:blip r:embed="rId36">
                       <a:extLst>
                         <a:ext uri="{28A0092B-C50C-407E-A947-70E740481C1C}">
                           <a14:useLocalDpi xmlns:a14="http://schemas.microsoft.com/office/drawing/2010/main" val="0"/>
@@ -6784,7 +6822,7 @@
                     <pic:cNvPicPr/>
                   </pic:nvPicPr>
                   <pic:blipFill rotWithShape="1">
-                    <a:blip r:embed="rId35"/>
+                    <a:blip r:embed="rId37"/>
                     <a:srcRect b="31180"/>
                     <a:stretch/>
                   </pic:blipFill>
@@ -6975,7 +7013,7 @@
                     <pic:cNvPicPr/>
                   </pic:nvPicPr>
                   <pic:blipFill>
-                    <a:blip r:embed="rId36"/>
+                    <a:blip r:embed="rId38"/>
                     <a:stretch>
                       <a:fillRect/>
                     </a:stretch>
@@ -7195,7 +7233,7 @@
                     </pic:cNvPicPr>
                   </pic:nvPicPr>
                   <pic:blipFill>
-                    <a:blip r:embed="rId37">
+                    <a:blip r:embed="rId39">
                       <a:extLst>
                         <a:ext uri="{28A0092B-C50C-407E-A947-70E740481C1C}">
                           <a14:useLocalDpi xmlns:a14="http://schemas.microsoft.com/office/drawing/2010/main" val="0"/>
@@ -7276,7 +7314,7 @@
                     </pic:cNvPicPr>
                   </pic:nvPicPr>
                   <pic:blipFill>
-                    <a:blip r:embed="rId38">
+                    <a:blip r:embed="rId40">
                       <a:extLst>
                         <a:ext uri="{28A0092B-C50C-407E-A947-70E740481C1C}">
                           <a14:useLocalDpi xmlns:a14="http://schemas.microsoft.com/office/drawing/2010/main" val="0"/>
@@ -7357,7 +7395,7 @@
                     </pic:cNvPicPr>
                   </pic:nvPicPr>
                   <pic:blipFill>
-                    <a:blip r:embed="rId39">
+                    <a:blip r:embed="rId41">
                       <a:extLst>
                         <a:ext uri="{28A0092B-C50C-407E-A947-70E740481C1C}">
                           <a14:useLocalDpi xmlns:a14="http://schemas.microsoft.com/office/drawing/2010/main" val="0"/>
@@ -7481,7 +7519,7 @@
                     </pic:cNvPicPr>
                   </pic:nvPicPr>
                   <pic:blipFill>
-                    <a:blip r:embed="rId40" cstate="print">
+                    <a:blip r:embed="rId42" cstate="print">
                       <a:extLst>
                         <a:ext uri="{28A0092B-C50C-407E-A947-70E740481C1C}">
                           <a14:useLocalDpi xmlns:a14="http://schemas.microsoft.com/office/drawing/2010/main" val="0"/>
@@ -7549,7 +7587,7 @@
                     </pic:cNvPicPr>
                   </pic:nvPicPr>
                   <pic:blipFill>
-                    <a:blip r:embed="rId41" cstate="print">
+                    <a:blip r:embed="rId43" cstate="print">
                       <a:extLst>
                         <a:ext uri="{28A0092B-C50C-407E-A947-70E740481C1C}">
                           <a14:useLocalDpi xmlns:a14="http://schemas.microsoft.com/office/drawing/2010/main" val="0"/>
@@ -7617,6 +7655,9 @@
     </w:p>
     <w:p>
       <w:r>
+        <w:rPr>
+          <w:noProof/>
+        </w:rPr>
         <w:drawing>
           <wp:inline distT="0" distB="0" distL="0" distR="0" wp14:anchorId="31A558F8" wp14:editId="193983D8">
             <wp:extent cx="1016000" cy="1057275"/>
@@ -7633,7 +7674,7 @@
                     <pic:cNvPicPr/>
                   </pic:nvPicPr>
                   <pic:blipFill rotWithShape="1">
-                    <a:blip r:embed="rId42"/>
+                    <a:blip r:embed="rId44"/>
                     <a:srcRect b="82656"/>
                     <a:stretch/>
                   </pic:blipFill>
@@ -7700,142 +7741,14 @@
     </w:p>
     <w:p>
       <w:r>
+        <w:rPr>
+          <w:noProof/>
+        </w:rPr>
         <w:drawing>
           <wp:inline distT="0" distB="0" distL="0" distR="0" wp14:anchorId="457905FE" wp14:editId="13936C63">
             <wp:extent cx="5943600" cy="299085"/>
             <wp:effectExtent l="0" t="0" r="0" b="5715"/>
             <wp:docPr id="15" name="Picture 15"/>
-            <wp:cNvGraphicFramePr>
-              <a:graphicFrameLocks xmlns:a="http://schemas.openxmlformats.org/drawingml/2006/main" noChangeAspect="1"/>
-            </wp:cNvGraphicFramePr>
-            <a:graphic xmlns:a="http://schemas.openxmlformats.org/drawingml/2006/main">
-              <a:graphicData uri="http://schemas.openxmlformats.org/drawingml/2006/picture">
-                <pic:pic xmlns:pic="http://schemas.openxmlformats.org/drawingml/2006/picture">
-                  <pic:nvPicPr>
-                    <pic:cNvPr id="1" name=""/>
-                    <pic:cNvPicPr/>
-                  </pic:nvPicPr>
-                  <pic:blipFill>
-                    <a:blip r:embed="rId43"/>
-                    <a:stretch>
-                      <a:fillRect/>
-                    </a:stretch>
-                  </pic:blipFill>
-                  <pic:spPr>
-                    <a:xfrm>
-                      <a:off x="0" y="0"/>
-                      <a:ext cx="5943600" cy="299085"/>
-                    </a:xfrm>
-                    <a:prstGeom prst="rect">
-                      <a:avLst/>
-                    </a:prstGeom>
-                  </pic:spPr>
-                </pic:pic>
-              </a:graphicData>
-            </a:graphic>
-          </wp:inline>
-        </w:drawing>
-      </w:r>
-    </w:p>
-    <w:p>
-      <w:pPr>
-        <w:pStyle w:val="ListParagraph"/>
-        <w:numPr>
-          <w:ilvl w:val="0"/>
-          <w:numId w:val="16"/>
-        </w:numPr>
-      </w:pPr>
-      <w:r>
-        <w:t>No</w:t>
-      </w:r>
-      <w:r>
-        <w:t>ne</w:t>
-      </w:r>
-      <w:r>
-        <w:t xml:space="preserve"> duplicated on </w:t>
-      </w:r>
-      <w:proofErr w:type="gramStart"/>
-      <w:r>
-        <w:t>variant</w:t>
-      </w:r>
-      <w:proofErr w:type="gramEnd"/>
-    </w:p>
-    <w:p>
-      <w:r>
-        <w:lastRenderedPageBreak/>
-        <w:drawing>
-          <wp:inline distT="0" distB="0" distL="0" distR="0" wp14:anchorId="51042415" wp14:editId="4BFB03D6">
-            <wp:extent cx="5943600" cy="2957830"/>
-            <wp:effectExtent l="0" t="0" r="0" b="0"/>
-            <wp:docPr id="17" name="Picture 17"/>
-            <wp:cNvGraphicFramePr>
-              <a:graphicFrameLocks xmlns:a="http://schemas.openxmlformats.org/drawingml/2006/main" noChangeAspect="1"/>
-            </wp:cNvGraphicFramePr>
-            <a:graphic xmlns:a="http://schemas.openxmlformats.org/drawingml/2006/main">
-              <a:graphicData uri="http://schemas.openxmlformats.org/drawingml/2006/picture">
-                <pic:pic xmlns:pic="http://schemas.openxmlformats.org/drawingml/2006/picture">
-                  <pic:nvPicPr>
-                    <pic:cNvPr id="1" name=""/>
-                    <pic:cNvPicPr/>
-                  </pic:nvPicPr>
-                  <pic:blipFill>
-                    <a:blip r:embed="rId44"/>
-                    <a:stretch>
-                      <a:fillRect/>
-                    </a:stretch>
-                  </pic:blipFill>
-                  <pic:spPr>
-                    <a:xfrm>
-                      <a:off x="0" y="0"/>
-                      <a:ext cx="5943600" cy="2957830"/>
-                    </a:xfrm>
-                    <a:prstGeom prst="rect">
-                      <a:avLst/>
-                    </a:prstGeom>
-                  </pic:spPr>
-                </pic:pic>
-              </a:graphicData>
-            </a:graphic>
-          </wp:inline>
-        </w:drawing>
-      </w:r>
-    </w:p>
-    <w:p>
-      <w:pPr>
-        <w:pStyle w:val="ListParagraph"/>
-        <w:numPr>
-          <w:ilvl w:val="0"/>
-          <w:numId w:val="16"/>
-        </w:numPr>
-      </w:pPr>
-      <w:r>
-        <w:t xml:space="preserve">For chr22 plink results </w:t>
-      </w:r>
-      <w:proofErr w:type="gramStart"/>
-      <w:r>
-        <w:t>file :</w:t>
-      </w:r>
-      <w:proofErr w:type="gramEnd"/>
-      <w:r>
-        <w:t xml:space="preserve"> </w:t>
-      </w:r>
-      <w:r>
-        <w:t xml:space="preserve">256 </w:t>
-      </w:r>
-      <w:r>
-        <w:t xml:space="preserve">duplicated </w:t>
-      </w:r>
-      <w:r>
-        <w:t>rows</w:t>
-      </w:r>
-    </w:p>
-    <w:p>
-      <w:r>
-        <w:drawing>
-          <wp:inline distT="0" distB="0" distL="0" distR="0" wp14:anchorId="6C2B16FF" wp14:editId="7906C60E">
-            <wp:extent cx="5943600" cy="2416175"/>
-            <wp:effectExtent l="0" t="0" r="0" b="3175"/>
-            <wp:docPr id="18" name="Picture 18"/>
             <wp:cNvGraphicFramePr>
               <a:graphicFrameLocks xmlns:a="http://schemas.openxmlformats.org/drawingml/2006/main" noChangeAspect="1"/>
             </wp:cNvGraphicFramePr>
@@ -7855,7 +7768,7 @@
                   <pic:spPr>
                     <a:xfrm>
                       <a:off x="0" y="0"/>
-                      <a:ext cx="5943600" cy="2416175"/>
+                      <a:ext cx="5943600" cy="299085"/>
                     </a:xfrm>
                     <a:prstGeom prst="rect">
                       <a:avLst/>
@@ -7877,40 +7790,31 @@
         </w:numPr>
       </w:pPr>
       <w:r>
-        <w:t>F</w:t>
-      </w:r>
-      <w:r>
-        <w:t xml:space="preserve">or chr22 plink results </w:t>
+        <w:t>No</w:t>
+      </w:r>
+      <w:r>
+        <w:t>ne</w:t>
+      </w:r>
+      <w:r>
+        <w:t xml:space="preserve"> duplicated on </w:t>
       </w:r>
       <w:proofErr w:type="gramStart"/>
       <w:r>
-        <w:t>file</w:t>
-      </w:r>
-      <w:r>
-        <w:t xml:space="preserve"> :</w:t>
+        <w:t>variant</w:t>
       </w:r>
       <w:proofErr w:type="gramEnd"/>
-      <w:r>
-        <w:t xml:space="preserve"> </w:t>
-      </w:r>
-      <w:r>
-        <w:t>127</w:t>
-      </w:r>
-      <w:r>
-        <w:t xml:space="preserve"> unique duplicates</w:t>
-      </w:r>
-      <w:r>
-        <w:t xml:space="preserve"> </w:t>
-      </w:r>
-    </w:p>
-    <w:p>
-      <w:r>
+    </w:p>
+    <w:p>
+      <w:r>
+        <w:rPr>
+          <w:noProof/>
+        </w:rPr>
         <w:lastRenderedPageBreak/>
         <w:drawing>
-          <wp:inline distT="0" distB="0" distL="0" distR="0" wp14:anchorId="45C6ADF0" wp14:editId="06DE34AC">
-            <wp:extent cx="5943600" cy="2936875"/>
+          <wp:inline distT="0" distB="0" distL="0" distR="0" wp14:anchorId="51042415" wp14:editId="4BFB03D6">
+            <wp:extent cx="5943600" cy="2957830"/>
             <wp:effectExtent l="0" t="0" r="0" b="0"/>
-            <wp:docPr id="19" name="Picture 19"/>
+            <wp:docPr id="17" name="Picture 17"/>
             <wp:cNvGraphicFramePr>
               <a:graphicFrameLocks xmlns:a="http://schemas.openxmlformats.org/drawingml/2006/main" noChangeAspect="1"/>
             </wp:cNvGraphicFramePr>
@@ -7930,7 +7834,7 @@
                   <pic:spPr>
                     <a:xfrm>
                       <a:off x="0" y="0"/>
-                      <a:ext cx="5943600" cy="2936875"/>
+                      <a:ext cx="5943600" cy="2957830"/>
                     </a:xfrm>
                     <a:prstGeom prst="rect">
                       <a:avLst/>
@@ -7952,41 +7856,36 @@
         </w:numPr>
       </w:pPr>
       <w:r>
-        <w:t xml:space="preserve">Duplicates from </w:t>
-      </w:r>
-      <w:proofErr w:type="spellStart"/>
-      <w:r>
-        <w:t>chr</w:t>
-      </w:r>
-      <w:proofErr w:type="spellEnd"/>
-      <w:r>
-        <w:t xml:space="preserve"> 22 results file that were not removed by rm-</w:t>
+        <w:t xml:space="preserve">For chr22 plink results </w:t>
       </w:r>
       <w:proofErr w:type="gramStart"/>
       <w:r>
-        <w:t>dup :</w:t>
+        <w:t>file :</w:t>
       </w:r>
       <w:proofErr w:type="gramEnd"/>
       <w:r>
-        <w:t xml:space="preserve"> a</w:t>
-      </w:r>
-      <w:r>
-        <w:t xml:space="preserve">ll are multiallelic </w:t>
-      </w:r>
-      <w:r>
-        <w:t xml:space="preserve">SNPs </w:t>
-      </w:r>
-      <w:r>
-        <w:t>– 70 rows</w:t>
-      </w:r>
-    </w:p>
-    <w:p>
-      <w:r>
+        <w:t xml:space="preserve"> </w:t>
+      </w:r>
+      <w:r>
+        <w:t xml:space="preserve">256 </w:t>
+      </w:r>
+      <w:r>
+        <w:t xml:space="preserve">duplicated </w:t>
+      </w:r>
+      <w:r>
+        <w:t>rows</w:t>
+      </w:r>
+    </w:p>
+    <w:p>
+      <w:r>
+        <w:rPr>
+          <w:noProof/>
+        </w:rPr>
         <w:drawing>
-          <wp:inline distT="0" distB="0" distL="0" distR="0" wp14:anchorId="7BC6EB41" wp14:editId="193C231D">
-            <wp:extent cx="5931205" cy="3759393"/>
-            <wp:effectExtent l="0" t="0" r="0" b="0"/>
-            <wp:docPr id="20" name="Picture 20"/>
+          <wp:inline distT="0" distB="0" distL="0" distR="0" wp14:anchorId="6C2B16FF" wp14:editId="7906C60E">
+            <wp:extent cx="5943600" cy="2416175"/>
+            <wp:effectExtent l="0" t="0" r="0" b="3175"/>
+            <wp:docPr id="18" name="Picture 18"/>
             <wp:cNvGraphicFramePr>
               <a:graphicFrameLocks xmlns:a="http://schemas.openxmlformats.org/drawingml/2006/main" noChangeAspect="1"/>
             </wp:cNvGraphicFramePr>
@@ -8006,7 +7905,7 @@
                   <pic:spPr>
                     <a:xfrm>
                       <a:off x="0" y="0"/>
-                      <a:ext cx="5931205" cy="3759393"/>
+                      <a:ext cx="5943600" cy="2416175"/>
                     </a:xfrm>
                     <a:prstGeom prst="rect">
                       <a:avLst/>
@@ -8028,36 +7927,37 @@
         </w:numPr>
       </w:pPr>
       <w:r>
-        <w:t xml:space="preserve">Duplicates in QC file </w:t>
-      </w:r>
-      <w:r>
-        <w:t xml:space="preserve">for </w:t>
-      </w:r>
-      <w:proofErr w:type="spellStart"/>
-      <w:r>
-        <w:t>chr</w:t>
-      </w:r>
-      <w:proofErr w:type="spellEnd"/>
-      <w:r>
-        <w:t xml:space="preserve"> 22 </w:t>
-      </w:r>
-      <w:r>
-        <w:t xml:space="preserve">before rm-dup: also has 127 unique </w:t>
+        <w:t xml:space="preserve">For chr22 plink results </w:t>
       </w:r>
       <w:proofErr w:type="gramStart"/>
       <w:r>
-        <w:t>duplicates</w:t>
+        <w:t>file :</w:t>
       </w:r>
       <w:proofErr w:type="gramEnd"/>
-    </w:p>
-    <w:p>
-      <w:r>
+      <w:r>
+        <w:t xml:space="preserve"> </w:t>
+      </w:r>
+      <w:r>
+        <w:t>127</w:t>
+      </w:r>
+      <w:r>
+        <w:t xml:space="preserve"> unique duplicates</w:t>
+      </w:r>
+      <w:r>
+        <w:t xml:space="preserve"> </w:t>
+      </w:r>
+    </w:p>
+    <w:p>
+      <w:r>
+        <w:rPr>
+          <w:noProof/>
+        </w:rPr>
         <w:lastRenderedPageBreak/>
         <w:drawing>
-          <wp:inline distT="0" distB="0" distL="0" distR="0" wp14:anchorId="27DAB0F5" wp14:editId="1BC2F7B6">
-            <wp:extent cx="5943600" cy="2884170"/>
+          <wp:inline distT="0" distB="0" distL="0" distR="0" wp14:anchorId="45C6ADF0" wp14:editId="06DE34AC">
+            <wp:extent cx="5943600" cy="2936875"/>
             <wp:effectExtent l="0" t="0" r="0" b="0"/>
-            <wp:docPr id="21" name="Picture 21"/>
+            <wp:docPr id="19" name="Picture 19"/>
             <wp:cNvGraphicFramePr>
               <a:graphicFrameLocks xmlns:a="http://schemas.openxmlformats.org/drawingml/2006/main" noChangeAspect="1"/>
             </wp:cNvGraphicFramePr>
@@ -8077,7 +7977,7 @@
                   <pic:spPr>
                     <a:xfrm>
                       <a:off x="0" y="0"/>
-                      <a:ext cx="5943600" cy="2884170"/>
+                      <a:ext cx="5943600" cy="2936875"/>
                     </a:xfrm>
                     <a:prstGeom prst="rect">
                       <a:avLst/>
@@ -8101,59 +8001,42 @@
       <w:r>
         <w:t xml:space="preserve">Duplicates from </w:t>
       </w:r>
-      <w:r>
-        <w:t>QC5</w:t>
-      </w:r>
-      <w:r>
-        <w:t xml:space="preserve"> file </w:t>
-      </w:r>
-      <w:r>
-        <w:t xml:space="preserve">for </w:t>
-      </w:r>
       <w:proofErr w:type="spellStart"/>
       <w:r>
         <w:t>chr</w:t>
       </w:r>
       <w:proofErr w:type="spellEnd"/>
       <w:r>
-        <w:t xml:space="preserve"> 22 </w:t>
-      </w:r>
-      <w:r>
-        <w:t>that were not removed by rm-</w:t>
+        <w:t xml:space="preserve"> 22 results file that were not removed by rm-</w:t>
       </w:r>
       <w:proofErr w:type="gramStart"/>
       <w:r>
-        <w:t xml:space="preserve">dup </w:t>
-      </w:r>
-      <w:r>
-        <w:t>:</w:t>
+        <w:t>dup :</w:t>
       </w:r>
       <w:proofErr w:type="gramEnd"/>
       <w:r>
-        <w:t xml:space="preserve"> s</w:t>
-      </w:r>
-      <w:r>
-        <w:t xml:space="preserve">ame as mismatch between results file and </w:t>
-      </w:r>
-      <w:proofErr w:type="spellStart"/>
-      <w:r>
-        <w:t>rmdup</w:t>
-      </w:r>
-      <w:proofErr w:type="spellEnd"/>
-      <w:r>
-        <w:t xml:space="preserve"> file</w:t>
-      </w:r>
-      <w:r>
-        <w:t xml:space="preserve"> (70 rows)</w:t>
-      </w:r>
-    </w:p>
-    <w:p>
-      <w:r>
+        <w:t xml:space="preserve"> a</w:t>
+      </w:r>
+      <w:r>
+        <w:t xml:space="preserve">ll are multiallelic </w:t>
+      </w:r>
+      <w:r>
+        <w:t xml:space="preserve">SNPs </w:t>
+      </w:r>
+      <w:r>
+        <w:t>– 70 rows</w:t>
+      </w:r>
+    </w:p>
+    <w:p>
+      <w:r>
+        <w:rPr>
+          <w:noProof/>
+        </w:rPr>
         <w:drawing>
-          <wp:inline distT="0" distB="0" distL="0" distR="0" wp14:anchorId="12718A86" wp14:editId="28DBF65F">
-            <wp:extent cx="5302523" cy="596931"/>
+          <wp:inline distT="0" distB="0" distL="0" distR="0" wp14:anchorId="7BC6EB41" wp14:editId="193C231D">
+            <wp:extent cx="5931205" cy="3759393"/>
             <wp:effectExtent l="0" t="0" r="0" b="0"/>
-            <wp:docPr id="22" name="Picture 22"/>
+            <wp:docPr id="20" name="Picture 20"/>
             <wp:cNvGraphicFramePr>
               <a:graphicFrameLocks xmlns:a="http://schemas.openxmlformats.org/drawingml/2006/main" noChangeAspect="1"/>
             </wp:cNvGraphicFramePr>
@@ -8173,7 +8056,7 @@
                   <pic:spPr>
                     <a:xfrm>
                       <a:off x="0" y="0"/>
-                      <a:ext cx="5302523" cy="596931"/>
+                      <a:ext cx="5931205" cy="3759393"/>
                     </a:xfrm>
                     <a:prstGeom prst="rect">
                       <a:avLst/>
@@ -8195,59 +8078,39 @@
         </w:numPr>
       </w:pPr>
       <w:r>
-        <w:t>QC6 does not contain any of the multiallelic SNPs (from the mismatched df)</w:t>
-      </w:r>
-    </w:p>
-    <w:p>
-      <w:pPr>
-        <w:pStyle w:val="ListParagraph"/>
-        <w:numPr>
-          <w:ilvl w:val="0"/>
-          <w:numId w:val="16"/>
-        </w:numPr>
-      </w:pPr>
+        <w:t xml:space="preserve">Duplicates in QC file </w:t>
+      </w:r>
+      <w:r>
+        <w:t xml:space="preserve">for </w:t>
+      </w:r>
       <w:proofErr w:type="spellStart"/>
       <w:r>
-        <w:t>Snp</w:t>
+        <w:t>chr</w:t>
       </w:r>
       <w:proofErr w:type="spellEnd"/>
       <w:r>
-        <w:t xml:space="preserve">-only tag removes all the multi-allelic </w:t>
+        <w:t xml:space="preserve"> 22 </w:t>
+      </w:r>
+      <w:r>
+        <w:t xml:space="preserve">before rm-dup: also has 127 unique </w:t>
       </w:r>
       <w:proofErr w:type="gramStart"/>
       <w:r>
-        <w:t>ids</w:t>
+        <w:t>duplicates</w:t>
       </w:r>
       <w:proofErr w:type="gramEnd"/>
     </w:p>
     <w:p>
-      <w:pPr>
-        <w:rPr>
-          <w:u w:val="single"/>
-        </w:rPr>
-      </w:pPr>
-      <w:r>
-        <w:rPr>
-          <w:u w:val="single"/>
-        </w:rPr>
-        <w:t xml:space="preserve">Check </w:t>
-      </w:r>
-      <w:proofErr w:type="gramStart"/>
-      <w:r>
-        <w:rPr>
-          <w:u w:val="single"/>
-        </w:rPr>
-        <w:t>Indels</w:t>
-      </w:r>
-      <w:proofErr w:type="gramEnd"/>
-    </w:p>
-    <w:p>
-      <w:r>
+      <w:r>
+        <w:rPr>
+          <w:noProof/>
+        </w:rPr>
+        <w:lastRenderedPageBreak/>
         <w:drawing>
-          <wp:inline distT="0" distB="0" distL="0" distR="0" wp14:anchorId="23D65F9C" wp14:editId="721EB125">
-            <wp:extent cx="5874052" cy="3181514"/>
+          <wp:inline distT="0" distB="0" distL="0" distR="0" wp14:anchorId="27DAB0F5" wp14:editId="1BC2F7B6">
+            <wp:extent cx="5943600" cy="2884170"/>
             <wp:effectExtent l="0" t="0" r="0" b="0"/>
-            <wp:docPr id="23" name="Picture 23"/>
+            <wp:docPr id="21" name="Picture 21"/>
             <wp:cNvGraphicFramePr>
               <a:graphicFrameLocks xmlns:a="http://schemas.openxmlformats.org/drawingml/2006/main" noChangeAspect="1"/>
             </wp:cNvGraphicFramePr>
@@ -8267,7 +8130,7 @@
                   <pic:spPr>
                     <a:xfrm>
                       <a:off x="0" y="0"/>
-                      <a:ext cx="5874052" cy="3181514"/>
+                      <a:ext cx="5943600" cy="2884170"/>
                     </a:xfrm>
                     <a:prstGeom prst="rect">
                       <a:avLst/>
@@ -8285,32 +8148,53 @@
         <w:pStyle w:val="ListParagraph"/>
         <w:numPr>
           <w:ilvl w:val="0"/>
-          <w:numId w:val="17"/>
+          <w:numId w:val="16"/>
         </w:numPr>
       </w:pPr>
       <w:r>
-        <w:lastRenderedPageBreak/>
-        <w:t>QC5 file for chr22 contains 4852 unique rows of indels</w:t>
-      </w:r>
-      <w:r>
-        <w:t xml:space="preserve"> (checked with </w:t>
+        <w:t xml:space="preserve">Duplicates from QC5 file for </w:t>
+      </w:r>
+      <w:proofErr w:type="spellStart"/>
+      <w:r>
+        <w:t>chr</w:t>
+      </w:r>
+      <w:proofErr w:type="spellEnd"/>
+      <w:r>
+        <w:t xml:space="preserve"> 22 that were not removed by rm-</w:t>
       </w:r>
       <w:proofErr w:type="gramStart"/>
       <w:r>
-        <w:t>unique(</w:t>
+        <w:t>dup :</w:t>
       </w:r>
       <w:proofErr w:type="gramEnd"/>
       <w:r>
-        <w:t>))</w:t>
-      </w:r>
-    </w:p>
-    <w:p>
-      <w:r>
+        <w:t xml:space="preserve"> s</w:t>
+      </w:r>
+      <w:r>
+        <w:t xml:space="preserve">ame as mismatch between results file and </w:t>
+      </w:r>
+      <w:proofErr w:type="spellStart"/>
+      <w:r>
+        <w:t>rmdup</w:t>
+      </w:r>
+      <w:proofErr w:type="spellEnd"/>
+      <w:r>
+        <w:t xml:space="preserve"> file</w:t>
+      </w:r>
+      <w:r>
+        <w:t xml:space="preserve"> (70 rows)</w:t>
+      </w:r>
+    </w:p>
+    <w:p>
+      <w:r>
+        <w:rPr>
+          <w:noProof/>
+        </w:rPr>
         <w:drawing>
-          <wp:inline distT="0" distB="0" distL="0" distR="0" wp14:anchorId="09779014" wp14:editId="4ADEF7F4">
-            <wp:extent cx="3988005" cy="3816546"/>
+          <wp:inline distT="0" distB="0" distL="0" distR="0" wp14:anchorId="12718A86" wp14:editId="28DBF65F">
+            <wp:extent cx="5302523" cy="596931"/>
             <wp:effectExtent l="0" t="0" r="0" b="0"/>
-            <wp:docPr id="24" name="Picture 24"/>
+            <wp:docPr id="22" name="Picture 22"/>
             <wp:cNvGraphicFramePr>
               <a:graphicFrameLocks xmlns:a="http://schemas.openxmlformats.org/drawingml/2006/main" noChangeAspect="1"/>
             </wp:cNvGraphicFramePr>
@@ -8330,6 +8214,169 @@
                   <pic:spPr>
                     <a:xfrm>
                       <a:off x="0" y="0"/>
+                      <a:ext cx="5302523" cy="596931"/>
+                    </a:xfrm>
+                    <a:prstGeom prst="rect">
+                      <a:avLst/>
+                    </a:prstGeom>
+                  </pic:spPr>
+                </pic:pic>
+              </a:graphicData>
+            </a:graphic>
+          </wp:inline>
+        </w:drawing>
+      </w:r>
+    </w:p>
+    <w:p>
+      <w:pPr>
+        <w:pStyle w:val="ListParagraph"/>
+        <w:numPr>
+          <w:ilvl w:val="0"/>
+          <w:numId w:val="16"/>
+        </w:numPr>
+      </w:pPr>
+      <w:r>
+        <w:t>QC6 does not contain any of the multiallelic SNPs (from the mismatched df)</w:t>
+      </w:r>
+    </w:p>
+    <w:p>
+      <w:pPr>
+        <w:pStyle w:val="ListParagraph"/>
+        <w:numPr>
+          <w:ilvl w:val="0"/>
+          <w:numId w:val="16"/>
+        </w:numPr>
+      </w:pPr>
+      <w:proofErr w:type="spellStart"/>
+      <w:r>
+        <w:t>Snp</w:t>
+      </w:r>
+      <w:proofErr w:type="spellEnd"/>
+      <w:r>
+        <w:t xml:space="preserve">-only tag removes all the multi-allelic </w:t>
+      </w:r>
+      <w:proofErr w:type="gramStart"/>
+      <w:r>
+        <w:t>ids</w:t>
+      </w:r>
+      <w:proofErr w:type="gramEnd"/>
+    </w:p>
+    <w:p>
+      <w:pPr>
+        <w:rPr>
+          <w:u w:val="single"/>
+        </w:rPr>
+      </w:pPr>
+      <w:r>
+        <w:rPr>
+          <w:u w:val="single"/>
+        </w:rPr>
+        <w:t xml:space="preserve">Check </w:t>
+      </w:r>
+      <w:proofErr w:type="gramStart"/>
+      <w:r>
+        <w:rPr>
+          <w:u w:val="single"/>
+        </w:rPr>
+        <w:t>Indels</w:t>
+      </w:r>
+      <w:proofErr w:type="gramEnd"/>
+    </w:p>
+    <w:p>
+      <w:r>
+        <w:rPr>
+          <w:noProof/>
+        </w:rPr>
+        <w:drawing>
+          <wp:inline distT="0" distB="0" distL="0" distR="0" wp14:anchorId="23D65F9C" wp14:editId="721EB125">
+            <wp:extent cx="5874052" cy="3181514"/>
+            <wp:effectExtent l="0" t="0" r="0" b="0"/>
+            <wp:docPr id="23" name="Picture 23"/>
+            <wp:cNvGraphicFramePr>
+              <a:graphicFrameLocks xmlns:a="http://schemas.openxmlformats.org/drawingml/2006/main" noChangeAspect="1"/>
+            </wp:cNvGraphicFramePr>
+            <a:graphic xmlns:a="http://schemas.openxmlformats.org/drawingml/2006/main">
+              <a:graphicData uri="http://schemas.openxmlformats.org/drawingml/2006/picture">
+                <pic:pic xmlns:pic="http://schemas.openxmlformats.org/drawingml/2006/picture">
+                  <pic:nvPicPr>
+                    <pic:cNvPr id="1" name=""/>
+                    <pic:cNvPicPr/>
+                  </pic:nvPicPr>
+                  <pic:blipFill>
+                    <a:blip r:embed="rId52"/>
+                    <a:stretch>
+                      <a:fillRect/>
+                    </a:stretch>
+                  </pic:blipFill>
+                  <pic:spPr>
+                    <a:xfrm>
+                      <a:off x="0" y="0"/>
+                      <a:ext cx="5874052" cy="3181514"/>
+                    </a:xfrm>
+                    <a:prstGeom prst="rect">
+                      <a:avLst/>
+                    </a:prstGeom>
+                  </pic:spPr>
+                </pic:pic>
+              </a:graphicData>
+            </a:graphic>
+          </wp:inline>
+        </w:drawing>
+      </w:r>
+    </w:p>
+    <w:p>
+      <w:pPr>
+        <w:pStyle w:val="ListParagraph"/>
+        <w:numPr>
+          <w:ilvl w:val="0"/>
+          <w:numId w:val="17"/>
+        </w:numPr>
+      </w:pPr>
+      <w:r>
+        <w:lastRenderedPageBreak/>
+        <w:t>QC5 file for chr22 contains 4852 unique rows of indels</w:t>
+      </w:r>
+      <w:r>
+        <w:t xml:space="preserve"> (checked with </w:t>
+      </w:r>
+      <w:proofErr w:type="gramStart"/>
+      <w:r>
+        <w:t>unique(</w:t>
+      </w:r>
+      <w:proofErr w:type="gramEnd"/>
+      <w:r>
+        <w:t>))</w:t>
+      </w:r>
+    </w:p>
+    <w:p>
+      <w:r>
+        <w:rPr>
+          <w:noProof/>
+        </w:rPr>
+        <w:drawing>
+          <wp:inline distT="0" distB="0" distL="0" distR="0" wp14:anchorId="09779014" wp14:editId="4ADEF7F4">
+            <wp:extent cx="3988005" cy="3816546"/>
+            <wp:effectExtent l="0" t="0" r="0" b="0"/>
+            <wp:docPr id="24" name="Picture 24"/>
+            <wp:cNvGraphicFramePr>
+              <a:graphicFrameLocks xmlns:a="http://schemas.openxmlformats.org/drawingml/2006/main" noChangeAspect="1"/>
+            </wp:cNvGraphicFramePr>
+            <a:graphic xmlns:a="http://schemas.openxmlformats.org/drawingml/2006/main">
+              <a:graphicData uri="http://schemas.openxmlformats.org/drawingml/2006/picture">
+                <pic:pic xmlns:pic="http://schemas.openxmlformats.org/drawingml/2006/picture">
+                  <pic:nvPicPr>
+                    <pic:cNvPr id="1" name=""/>
+                    <pic:cNvPicPr/>
+                  </pic:nvPicPr>
+                  <pic:blipFill>
+                    <a:blip r:embed="rId53"/>
+                    <a:stretch>
+                      <a:fillRect/>
+                    </a:stretch>
+                  </pic:blipFill>
+                  <pic:spPr>
+                    <a:xfrm>
+                      <a:off x="0" y="0"/>
                       <a:ext cx="3988005" cy="3816546"/>
                     </a:xfrm>
                     <a:prstGeom prst="rect">
@@ -8471,7 +8518,7 @@
                     </pic:cNvPicPr>
                   </pic:nvPicPr>
                   <pic:blipFill>
-                    <a:blip r:embed="rId52">
+                    <a:blip r:embed="rId54">
                       <a:extLst>
                         <a:ext uri="{28A0092B-C50C-407E-A947-70E740481C1C}">
                           <a14:useLocalDpi xmlns:a14="http://schemas.microsoft.com/office/drawing/2010/main" val="0"/>
@@ -8503,6 +8550,813 @@
         </w:drawing>
       </w:r>
     </w:p>
+    <w:p>
+      <w:pPr>
+        <w:pStyle w:val="Heading3"/>
+      </w:pPr>
+      <w:r>
+        <w:t>6/10/2021</w:t>
+      </w:r>
+    </w:p>
+    <w:p>
+      <w:pPr>
+        <w:pStyle w:val="ListParagraph"/>
+        <w:numPr>
+          <w:ilvl w:val="0"/>
+          <w:numId w:val="18"/>
+        </w:numPr>
+      </w:pPr>
+      <w:r>
+        <w:t xml:space="preserve">New association with corrected QC, </w:t>
+      </w:r>
+      <w:r>
+        <w:t xml:space="preserve">remove genotype measurement batch as a </w:t>
+      </w:r>
+      <w:proofErr w:type="gramStart"/>
+      <w:r>
+        <w:t>covariate</w:t>
+      </w:r>
+      <w:proofErr w:type="gramEnd"/>
+    </w:p>
+    <w:p>
+      <w:pPr>
+        <w:pStyle w:val="Heading3"/>
+      </w:pPr>
+      <w:r>
+        <w:t>6/11/2021</w:t>
+      </w:r>
+    </w:p>
+    <w:p>
+      <w:pPr>
+        <w:pStyle w:val="ListParagraph"/>
+        <w:numPr>
+          <w:ilvl w:val="0"/>
+          <w:numId w:val="14"/>
+        </w:numPr>
+      </w:pPr>
+      <w:r>
+        <w:t xml:space="preserve">Added Chromosome 6 </w:t>
+      </w:r>
+    </w:p>
+    <w:p>
+      <w:pPr>
+        <w:pStyle w:val="ListParagraph"/>
+        <w:numPr>
+          <w:ilvl w:val="0"/>
+          <w:numId w:val="14"/>
+        </w:numPr>
+      </w:pPr>
+      <w:r>
+        <w:t>Beta scatterplot (compare Neale and Plink betas)</w:t>
+      </w:r>
+    </w:p>
+    <w:p>
+      <w:pPr>
+        <w:ind w:left="360"/>
+      </w:pPr>
+      <w:r>
+        <w:rPr>
+          <w:noProof/>
+        </w:rPr>
+        <w:lastRenderedPageBreak/>
+        <w:drawing>
+          <wp:inline distT="0" distB="0" distL="0" distR="0" wp14:anchorId="0B238650" wp14:editId="678DF573">
+            <wp:extent cx="3636335" cy="3636335"/>
+            <wp:effectExtent l="0" t="0" r="2540" b="2540"/>
+            <wp:docPr id="10" name="Picture 10"/>
+            <wp:cNvGraphicFramePr>
+              <a:graphicFrameLocks xmlns:a="http://schemas.openxmlformats.org/drawingml/2006/main" noChangeAspect="1"/>
+            </wp:cNvGraphicFramePr>
+            <a:graphic xmlns:a="http://schemas.openxmlformats.org/drawingml/2006/main">
+              <a:graphicData uri="http://schemas.openxmlformats.org/drawingml/2006/picture">
+                <pic:pic xmlns:pic="http://schemas.openxmlformats.org/drawingml/2006/picture">
+                  <pic:nvPicPr>
+                    <pic:cNvPr id="0" name="Picture 13"/>
+                    <pic:cNvPicPr>
+                      <a:picLocks noChangeAspect="1" noChangeArrowheads="1"/>
+                    </pic:cNvPicPr>
+                  </pic:nvPicPr>
+                  <pic:blipFill>
+                    <a:blip r:embed="rId55" cstate="print">
+                      <a:extLst>
+                        <a:ext uri="{28A0092B-C50C-407E-A947-70E740481C1C}">
+                          <a14:useLocalDpi xmlns:a14="http://schemas.microsoft.com/office/drawing/2010/main" val="0"/>
+                        </a:ext>
+                      </a:extLst>
+                    </a:blip>
+                    <a:srcRect/>
+                    <a:stretch>
+                      <a:fillRect/>
+                    </a:stretch>
+                  </pic:blipFill>
+                  <pic:spPr bwMode="auto">
+                    <a:xfrm>
+                      <a:off x="0" y="0"/>
+                      <a:ext cx="3637819" cy="3637819"/>
+                    </a:xfrm>
+                    <a:prstGeom prst="rect">
+                      <a:avLst/>
+                    </a:prstGeom>
+                    <a:noFill/>
+                    <a:ln>
+                      <a:noFill/>
+                    </a:ln>
+                  </pic:spPr>
+                </pic:pic>
+              </a:graphicData>
+            </a:graphic>
+          </wp:inline>
+        </w:drawing>
+      </w:r>
+    </w:p>
+    <w:p>
+      <w:pPr>
+        <w:pStyle w:val="ListParagraph"/>
+        <w:numPr>
+          <w:ilvl w:val="0"/>
+          <w:numId w:val="14"/>
+        </w:numPr>
+      </w:pPr>
+      <w:r>
+        <w:t>Beta scatterplot for low p-values</w:t>
+      </w:r>
+    </w:p>
+    <w:p>
+      <w:r>
+        <w:rPr>
+          <w:noProof/>
+        </w:rPr>
+        <w:drawing>
+          <wp:inline distT="0" distB="0" distL="0" distR="0" wp14:anchorId="65E11249" wp14:editId="7FF33AC0">
+            <wp:extent cx="4082902" cy="4082902"/>
+            <wp:effectExtent l="0" t="0" r="0" b="0"/>
+            <wp:docPr id="16" name="Picture 16"/>
+            <wp:cNvGraphicFramePr>
+              <a:graphicFrameLocks xmlns:a="http://schemas.openxmlformats.org/drawingml/2006/main" noChangeAspect="1"/>
+            </wp:cNvGraphicFramePr>
+            <a:graphic xmlns:a="http://schemas.openxmlformats.org/drawingml/2006/main">
+              <a:graphicData uri="http://schemas.openxmlformats.org/drawingml/2006/picture">
+                <pic:pic xmlns:pic="http://schemas.openxmlformats.org/drawingml/2006/picture">
+                  <pic:nvPicPr>
+                    <pic:cNvPr id="0" name="Picture 14"/>
+                    <pic:cNvPicPr>
+                      <a:picLocks noChangeAspect="1" noChangeArrowheads="1"/>
+                    </pic:cNvPicPr>
+                  </pic:nvPicPr>
+                  <pic:blipFill>
+                    <a:blip r:embed="rId56" cstate="print">
+                      <a:extLst>
+                        <a:ext uri="{28A0092B-C50C-407E-A947-70E740481C1C}">
+                          <a14:useLocalDpi xmlns:a14="http://schemas.microsoft.com/office/drawing/2010/main" val="0"/>
+                        </a:ext>
+                      </a:extLst>
+                    </a:blip>
+                    <a:srcRect/>
+                    <a:stretch>
+                      <a:fillRect/>
+                    </a:stretch>
+                  </pic:blipFill>
+                  <pic:spPr bwMode="auto">
+                    <a:xfrm>
+                      <a:off x="0" y="0"/>
+                      <a:ext cx="4084630" cy="4084630"/>
+                    </a:xfrm>
+                    <a:prstGeom prst="rect">
+                      <a:avLst/>
+                    </a:prstGeom>
+                    <a:noFill/>
+                    <a:ln>
+                      <a:noFill/>
+                    </a:ln>
+                  </pic:spPr>
+                </pic:pic>
+              </a:graphicData>
+            </a:graphic>
+          </wp:inline>
+        </w:drawing>
+      </w:r>
+    </w:p>
+    <w:p>
+      <w:pPr>
+        <w:pStyle w:val="ListParagraph"/>
+        <w:numPr>
+          <w:ilvl w:val="0"/>
+          <w:numId w:val="14"/>
+        </w:numPr>
+      </w:pPr>
+      <w:r>
+        <w:lastRenderedPageBreak/>
+        <w:t>Scatterplot p-values again</w:t>
+      </w:r>
+    </w:p>
+    <w:p>
+      <w:r>
+        <w:rPr>
+          <w:noProof/>
+        </w:rPr>
+        <w:drawing>
+          <wp:inline distT="0" distB="0" distL="0" distR="0" wp14:anchorId="14EBCCE5" wp14:editId="074DED9E">
+            <wp:extent cx="3540641" cy="3540641"/>
+            <wp:effectExtent l="0" t="0" r="3175" b="3175"/>
+            <wp:docPr id="26" name="Picture 26"/>
+            <wp:cNvGraphicFramePr>
+              <a:graphicFrameLocks xmlns:a="http://schemas.openxmlformats.org/drawingml/2006/main" noChangeAspect="1"/>
+            </wp:cNvGraphicFramePr>
+            <a:graphic xmlns:a="http://schemas.openxmlformats.org/drawingml/2006/main">
+              <a:graphicData uri="http://schemas.openxmlformats.org/drawingml/2006/picture">
+                <pic:pic xmlns:pic="http://schemas.openxmlformats.org/drawingml/2006/picture">
+                  <pic:nvPicPr>
+                    <pic:cNvPr id="0" name="Picture 15"/>
+                    <pic:cNvPicPr>
+                      <a:picLocks noChangeAspect="1" noChangeArrowheads="1"/>
+                    </pic:cNvPicPr>
+                  </pic:nvPicPr>
+                  <pic:blipFill>
+                    <a:blip r:embed="rId57" cstate="print">
+                      <a:extLst>
+                        <a:ext uri="{28A0092B-C50C-407E-A947-70E740481C1C}">
+                          <a14:useLocalDpi xmlns:a14="http://schemas.microsoft.com/office/drawing/2010/main" val="0"/>
+                        </a:ext>
+                      </a:extLst>
+                    </a:blip>
+                    <a:srcRect/>
+                    <a:stretch>
+                      <a:fillRect/>
+                    </a:stretch>
+                  </pic:blipFill>
+                  <pic:spPr bwMode="auto">
+                    <a:xfrm>
+                      <a:off x="0" y="0"/>
+                      <a:ext cx="3542706" cy="3542706"/>
+                    </a:xfrm>
+                    <a:prstGeom prst="rect">
+                      <a:avLst/>
+                    </a:prstGeom>
+                    <a:noFill/>
+                    <a:ln>
+                      <a:noFill/>
+                    </a:ln>
+                  </pic:spPr>
+                </pic:pic>
+              </a:graphicData>
+            </a:graphic>
+          </wp:inline>
+        </w:drawing>
+      </w:r>
+    </w:p>
+    <w:p>
+      <w:pPr>
+        <w:pStyle w:val="ListParagraph"/>
+        <w:numPr>
+          <w:ilvl w:val="0"/>
+          <w:numId w:val="14"/>
+        </w:numPr>
+      </w:pPr>
+      <w:r>
+        <w:t>Manhattan and QQ plot final</w:t>
+      </w:r>
+    </w:p>
+    <w:p>
+      <w:r>
+        <w:rPr>
+          <w:noProof/>
+        </w:rPr>
+        <w:drawing>
+          <wp:inline distT="0" distB="0" distL="0" distR="0" wp14:anchorId="4D982CD0" wp14:editId="364D9028">
+            <wp:extent cx="4399462" cy="3423684"/>
+            <wp:effectExtent l="0" t="0" r="1270" b="5715"/>
+            <wp:docPr id="28" name="Picture 28"/>
+            <wp:cNvGraphicFramePr>
+              <a:graphicFrameLocks xmlns:a="http://schemas.openxmlformats.org/drawingml/2006/main" noChangeAspect="1"/>
+            </wp:cNvGraphicFramePr>
+            <a:graphic xmlns:a="http://schemas.openxmlformats.org/drawingml/2006/main">
+              <a:graphicData uri="http://schemas.openxmlformats.org/drawingml/2006/picture">
+                <pic:pic xmlns:pic="http://schemas.openxmlformats.org/drawingml/2006/picture">
+                  <pic:nvPicPr>
+                    <pic:cNvPr id="0" name="Picture 17"/>
+                    <pic:cNvPicPr>
+                      <a:picLocks noChangeAspect="1" noChangeArrowheads="1"/>
+                    </pic:cNvPicPr>
+                  </pic:nvPicPr>
+                  <pic:blipFill>
+                    <a:blip r:embed="rId58" cstate="print">
+                      <a:extLst>
+                        <a:ext uri="{28A0092B-C50C-407E-A947-70E740481C1C}">
+                          <a14:useLocalDpi xmlns:a14="http://schemas.microsoft.com/office/drawing/2010/main" val="0"/>
+                        </a:ext>
+                      </a:extLst>
+                    </a:blip>
+                    <a:srcRect/>
+                    <a:stretch>
+                      <a:fillRect/>
+                    </a:stretch>
+                  </pic:blipFill>
+                  <pic:spPr bwMode="auto">
+                    <a:xfrm>
+                      <a:off x="0" y="0"/>
+                      <a:ext cx="4400279" cy="3424320"/>
+                    </a:xfrm>
+                    <a:prstGeom prst="rect">
+                      <a:avLst/>
+                    </a:prstGeom>
+                    <a:noFill/>
+                    <a:ln>
+                      <a:noFill/>
+                    </a:ln>
+                  </pic:spPr>
+                </pic:pic>
+              </a:graphicData>
+            </a:graphic>
+          </wp:inline>
+        </w:drawing>
+      </w:r>
+    </w:p>
+    <w:p>
+      <w:r>
+        <w:rPr>
+          <w:noProof/>
+        </w:rPr>
+        <w:lastRenderedPageBreak/>
+        <w:drawing>
+          <wp:inline distT="0" distB="0" distL="0" distR="0" wp14:anchorId="3E8E90C2" wp14:editId="0F0EC762">
+            <wp:extent cx="4572000" cy="4572000"/>
+            <wp:effectExtent l="0" t="0" r="0" b="0"/>
+            <wp:docPr id="29" name="Picture 29"/>
+            <wp:cNvGraphicFramePr>
+              <a:graphicFrameLocks xmlns:a="http://schemas.openxmlformats.org/drawingml/2006/main" noChangeAspect="1"/>
+            </wp:cNvGraphicFramePr>
+            <a:graphic xmlns:a="http://schemas.openxmlformats.org/drawingml/2006/main">
+              <a:graphicData uri="http://schemas.openxmlformats.org/drawingml/2006/picture">
+                <pic:pic xmlns:pic="http://schemas.openxmlformats.org/drawingml/2006/picture">
+                  <pic:nvPicPr>
+                    <pic:cNvPr id="0" name="Picture 18"/>
+                    <pic:cNvPicPr>
+                      <a:picLocks noChangeAspect="1" noChangeArrowheads="1"/>
+                    </pic:cNvPicPr>
+                  </pic:nvPicPr>
+                  <pic:blipFill>
+                    <a:blip r:embed="rId59">
+                      <a:extLst>
+                        <a:ext uri="{28A0092B-C50C-407E-A947-70E740481C1C}">
+                          <a14:useLocalDpi xmlns:a14="http://schemas.microsoft.com/office/drawing/2010/main" val="0"/>
+                        </a:ext>
+                      </a:extLst>
+                    </a:blip>
+                    <a:srcRect/>
+                    <a:stretch>
+                      <a:fillRect/>
+                    </a:stretch>
+                  </pic:blipFill>
+                  <pic:spPr bwMode="auto">
+                    <a:xfrm>
+                      <a:off x="0" y="0"/>
+                      <a:ext cx="4572000" cy="4572000"/>
+                    </a:xfrm>
+                    <a:prstGeom prst="rect">
+                      <a:avLst/>
+                    </a:prstGeom>
+                    <a:noFill/>
+                    <a:ln>
+                      <a:noFill/>
+                    </a:ln>
+                  </pic:spPr>
+                </pic:pic>
+              </a:graphicData>
+            </a:graphic>
+          </wp:inline>
+        </w:drawing>
+      </w:r>
+    </w:p>
+    <w:p>
+      <w:pPr>
+        <w:pStyle w:val="Heading3"/>
+      </w:pPr>
+      <w:r>
+        <w:t>6/14/2021</w:t>
+      </w:r>
+    </w:p>
+    <w:p>
+      <w:pPr>
+        <w:pStyle w:val="ListParagraph"/>
+        <w:numPr>
+          <w:ilvl w:val="0"/>
+          <w:numId w:val="14"/>
+        </w:numPr>
+      </w:pPr>
+      <w:r>
+        <w:t xml:space="preserve">Focus on the downwards diagonal in beta </w:t>
+      </w:r>
+      <w:proofErr w:type="gramStart"/>
+      <w:r>
+        <w:t>scatterplot</w:t>
+      </w:r>
+      <w:proofErr w:type="gramEnd"/>
+    </w:p>
+    <w:p>
+      <w:pPr>
+        <w:pStyle w:val="ListParagraph"/>
+        <w:numPr>
+          <w:ilvl w:val="1"/>
+          <w:numId w:val="14"/>
+        </w:numPr>
+      </w:pPr>
+      <w:r>
+        <w:t xml:space="preserve">Length prong1: </w:t>
+      </w:r>
+      <w:r>
+        <w:t>14886</w:t>
+      </w:r>
+      <w:r>
+        <w:t xml:space="preserve"> – all of them, the ALT and A1 allele are not the </w:t>
+      </w:r>
+      <w:proofErr w:type="gramStart"/>
+      <w:r>
+        <w:t>same</w:t>
+      </w:r>
+      <w:proofErr w:type="gramEnd"/>
+    </w:p>
+    <w:p>
+      <w:pPr>
+        <w:pStyle w:val="ListParagraph"/>
+        <w:numPr>
+          <w:ilvl w:val="1"/>
+          <w:numId w:val="14"/>
+        </w:numPr>
+      </w:pPr>
+      <w:r>
+        <w:t>Length prong3: 11962</w:t>
+      </w:r>
+      <w:r>
+        <w:t xml:space="preserve"> – all of them, the ALT and A1 allele are not the </w:t>
+      </w:r>
+      <w:proofErr w:type="gramStart"/>
+      <w:r>
+        <w:t>same</w:t>
+      </w:r>
+      <w:proofErr w:type="gramEnd"/>
+    </w:p>
+    <w:p>
+      <w:pPr>
+        <w:pStyle w:val="ListParagraph"/>
+        <w:numPr>
+          <w:ilvl w:val="1"/>
+          <w:numId w:val="14"/>
+        </w:numPr>
+      </w:pPr>
+      <w:r>
+        <w:t xml:space="preserve">Total low-p betas: </w:t>
+      </w:r>
+      <w:r>
+        <w:t>104036</w:t>
+      </w:r>
+    </w:p>
+    <w:p>
+      <w:pPr>
+        <w:pStyle w:val="ListParagraph"/>
+        <w:numPr>
+          <w:ilvl w:val="1"/>
+          <w:numId w:val="14"/>
+        </w:numPr>
+      </w:pPr>
+      <w:r>
+        <w:t xml:space="preserve">When the counted allele is the ref allele and not the alt allele, the sign of beta from plink is opposite from </w:t>
+      </w:r>
+      <w:proofErr w:type="spellStart"/>
+      <w:r>
+        <w:t>neale’s</w:t>
+      </w:r>
+      <w:proofErr w:type="spellEnd"/>
+      <w:r>
+        <w:t xml:space="preserve"> beta </w:t>
+      </w:r>
+      <w:proofErr w:type="gramStart"/>
+      <w:r>
+        <w:t>signs</w:t>
+      </w:r>
+      <w:proofErr w:type="gramEnd"/>
+    </w:p>
+    <w:p>
+      <w:pPr>
+        <w:pStyle w:val="ListParagraph"/>
+        <w:numPr>
+          <w:ilvl w:val="0"/>
+          <w:numId w:val="14"/>
+        </w:numPr>
+      </w:pPr>
+      <w:r>
+        <w:t>Prong 1 sample</w:t>
+      </w:r>
+    </w:p>
+    <w:p>
+      <w:r>
+        <w:rPr>
+          <w:noProof/>
+        </w:rPr>
+        <w:drawing>
+          <wp:inline distT="0" distB="0" distL="0" distR="0" wp14:anchorId="27ED9143" wp14:editId="6383423C">
+            <wp:extent cx="5935345" cy="1234440"/>
+            <wp:effectExtent l="0" t="0" r="8255" b="3810"/>
+            <wp:docPr id="32" name="Picture 32"/>
+            <wp:cNvGraphicFramePr>
+              <a:graphicFrameLocks xmlns:a="http://schemas.openxmlformats.org/drawingml/2006/main" noChangeAspect="1"/>
+            </wp:cNvGraphicFramePr>
+            <a:graphic xmlns:a="http://schemas.openxmlformats.org/drawingml/2006/main">
+              <a:graphicData uri="http://schemas.openxmlformats.org/drawingml/2006/picture">
+                <pic:pic xmlns:pic="http://schemas.openxmlformats.org/drawingml/2006/picture">
+                  <pic:nvPicPr>
+                    <pic:cNvPr id="0" name="Picture 20"/>
+                    <pic:cNvPicPr>
+                      <a:picLocks noChangeAspect="1" noChangeArrowheads="1"/>
+                    </pic:cNvPicPr>
+                  </pic:nvPicPr>
+                  <pic:blipFill>
+                    <a:blip r:embed="rId60">
+                      <a:extLst>
+                        <a:ext uri="{28A0092B-C50C-407E-A947-70E740481C1C}">
+                          <a14:useLocalDpi xmlns:a14="http://schemas.microsoft.com/office/drawing/2010/main" val="0"/>
+                        </a:ext>
+                      </a:extLst>
+                    </a:blip>
+                    <a:srcRect/>
+                    <a:stretch>
+                      <a:fillRect/>
+                    </a:stretch>
+                  </pic:blipFill>
+                  <pic:spPr bwMode="auto">
+                    <a:xfrm>
+                      <a:off x="0" y="0"/>
+                      <a:ext cx="5935345" cy="1234440"/>
+                    </a:xfrm>
+                    <a:prstGeom prst="rect">
+                      <a:avLst/>
+                    </a:prstGeom>
+                    <a:noFill/>
+                    <a:ln>
+                      <a:noFill/>
+                    </a:ln>
+                  </pic:spPr>
+                </pic:pic>
+              </a:graphicData>
+            </a:graphic>
+          </wp:inline>
+        </w:drawing>
+      </w:r>
+    </w:p>
+    <w:p>
+      <w:pPr>
+        <w:pStyle w:val="ListParagraph"/>
+        <w:numPr>
+          <w:ilvl w:val="0"/>
+          <w:numId w:val="20"/>
+        </w:numPr>
+      </w:pPr>
+      <w:r>
+        <w:t>Normal sample</w:t>
+      </w:r>
+    </w:p>
+    <w:p>
+      <w:r>
+        <w:rPr>
+          <w:noProof/>
+        </w:rPr>
+        <w:lastRenderedPageBreak/>
+        <w:drawing>
+          <wp:inline distT="0" distB="0" distL="0" distR="0" wp14:anchorId="46AC54F4" wp14:editId="3D29FF52">
+            <wp:extent cx="5941060" cy="1205865"/>
+            <wp:effectExtent l="0" t="0" r="2540" b="0"/>
+            <wp:docPr id="31" name="Picture 31"/>
+            <wp:cNvGraphicFramePr>
+              <a:graphicFrameLocks xmlns:a="http://schemas.openxmlformats.org/drawingml/2006/main" noChangeAspect="1"/>
+            </wp:cNvGraphicFramePr>
+            <a:graphic xmlns:a="http://schemas.openxmlformats.org/drawingml/2006/main">
+              <a:graphicData uri="http://schemas.openxmlformats.org/drawingml/2006/picture">
+                <pic:pic xmlns:pic="http://schemas.openxmlformats.org/drawingml/2006/picture">
+                  <pic:nvPicPr>
+                    <pic:cNvPr id="0" name="Picture 19"/>
+                    <pic:cNvPicPr>
+                      <a:picLocks noChangeAspect="1" noChangeArrowheads="1"/>
+                    </pic:cNvPicPr>
+                  </pic:nvPicPr>
+                  <pic:blipFill>
+                    <a:blip r:embed="rId61">
+                      <a:extLst>
+                        <a:ext uri="{28A0092B-C50C-407E-A947-70E740481C1C}">
+                          <a14:useLocalDpi xmlns:a14="http://schemas.microsoft.com/office/drawing/2010/main" val="0"/>
+                        </a:ext>
+                      </a:extLst>
+                    </a:blip>
+                    <a:srcRect/>
+                    <a:stretch>
+                      <a:fillRect/>
+                    </a:stretch>
+                  </pic:blipFill>
+                  <pic:spPr bwMode="auto">
+                    <a:xfrm>
+                      <a:off x="0" y="0"/>
+                      <a:ext cx="5941060" cy="1205865"/>
+                    </a:xfrm>
+                    <a:prstGeom prst="rect">
+                      <a:avLst/>
+                    </a:prstGeom>
+                    <a:noFill/>
+                    <a:ln>
+                      <a:noFill/>
+                    </a:ln>
+                  </pic:spPr>
+                </pic:pic>
+              </a:graphicData>
+            </a:graphic>
+          </wp:inline>
+        </w:drawing>
+      </w:r>
+    </w:p>
+    <w:p>
+      <w:pPr>
+        <w:pStyle w:val="ListParagraph"/>
+        <w:numPr>
+          <w:ilvl w:val="0"/>
+          <w:numId w:val="20"/>
+        </w:numPr>
+      </w:pPr>
+      <w:r>
+        <w:t xml:space="preserve">Neale Lab uses the alternative allele as the effect allele while plink2 uses the A1 (minor allele) as the effect </w:t>
+      </w:r>
+      <w:proofErr w:type="gramStart"/>
+      <w:r>
+        <w:t>allele</w:t>
+      </w:r>
+      <w:proofErr w:type="gramEnd"/>
+    </w:p>
+    <w:p>
+      <w:pPr>
+        <w:pStyle w:val="ListParagraph"/>
+        <w:numPr>
+          <w:ilvl w:val="1"/>
+          <w:numId w:val="20"/>
+        </w:numPr>
+      </w:pPr>
+      <w:r>
+        <w:t xml:space="preserve">Alt allele does not always mean minor </w:t>
+      </w:r>
+      <w:proofErr w:type="gramStart"/>
+      <w:r>
+        <w:t>allele</w:t>
+      </w:r>
+      <w:proofErr w:type="gramEnd"/>
+    </w:p>
+    <w:p>
+      <w:pPr>
+        <w:pStyle w:val="ListParagraph"/>
+        <w:numPr>
+          <w:ilvl w:val="1"/>
+          <w:numId w:val="20"/>
+        </w:numPr>
+      </w:pPr>
+      <w:r>
+        <w:t xml:space="preserve">To have plink2 use the alt allele in regression, use the ‘omit-ref’ </w:t>
+      </w:r>
+      <w:proofErr w:type="gramStart"/>
+      <w:r>
+        <w:t>command</w:t>
+      </w:r>
+      <w:proofErr w:type="gramEnd"/>
+    </w:p>
+    <w:p>
+      <w:pPr>
+        <w:pStyle w:val="ListParagraph"/>
+        <w:numPr>
+          <w:ilvl w:val="0"/>
+          <w:numId w:val="20"/>
+        </w:numPr>
+      </w:pPr>
+      <w:r>
+        <w:t xml:space="preserve">New beta scatterplot: switched the sign for </w:t>
+      </w:r>
+      <w:proofErr w:type="spellStart"/>
+      <w:r>
+        <w:t>neale</w:t>
+      </w:r>
+      <w:proofErr w:type="spellEnd"/>
+      <w:r>
+        <w:t xml:space="preserve"> betas if the ALT and A1 allele didn’t match in </w:t>
+      </w:r>
+      <w:proofErr w:type="gramStart"/>
+      <w:r>
+        <w:t>plink2</w:t>
+      </w:r>
+      <w:proofErr w:type="gramEnd"/>
+    </w:p>
+    <w:p>
+      <w:r>
+        <w:rPr>
+          <w:noProof/>
+        </w:rPr>
+        <w:drawing>
+          <wp:inline distT="0" distB="0" distL="0" distR="0" wp14:anchorId="51A46689" wp14:editId="73679A0F">
+            <wp:extent cx="4353951" cy="4353951"/>
+            <wp:effectExtent l="0" t="0" r="8890" b="8890"/>
+            <wp:docPr id="30" name="Picture 30"/>
+            <wp:cNvGraphicFramePr>
+              <a:graphicFrameLocks xmlns:a="http://schemas.openxmlformats.org/drawingml/2006/main" noChangeAspect="1"/>
+            </wp:cNvGraphicFramePr>
+            <a:graphic xmlns:a="http://schemas.openxmlformats.org/drawingml/2006/main">
+              <a:graphicData uri="http://schemas.openxmlformats.org/drawingml/2006/picture">
+                <pic:pic xmlns:pic="http://schemas.openxmlformats.org/drawingml/2006/picture">
+                  <pic:nvPicPr>
+                    <pic:cNvPr id="0" name="Picture 47"/>
+                    <pic:cNvPicPr>
+                      <a:picLocks noChangeAspect="1" noChangeArrowheads="1"/>
+                    </pic:cNvPicPr>
+                  </pic:nvPicPr>
+                  <pic:blipFill>
+                    <a:blip r:embed="rId62">
+                      <a:extLst>
+                        <a:ext uri="{28A0092B-C50C-407E-A947-70E740481C1C}">
+                          <a14:useLocalDpi xmlns:a14="http://schemas.microsoft.com/office/drawing/2010/main" val="0"/>
+                        </a:ext>
+                      </a:extLst>
+                    </a:blip>
+                    <a:srcRect/>
+                    <a:stretch>
+                      <a:fillRect/>
+                    </a:stretch>
+                  </pic:blipFill>
+                  <pic:spPr bwMode="auto">
+                    <a:xfrm>
+                      <a:off x="0" y="0"/>
+                      <a:ext cx="4359985" cy="4359985"/>
+                    </a:xfrm>
+                    <a:prstGeom prst="rect">
+                      <a:avLst/>
+                    </a:prstGeom>
+                    <a:noFill/>
+                    <a:ln>
+                      <a:noFill/>
+                    </a:ln>
+                  </pic:spPr>
+                </pic:pic>
+              </a:graphicData>
+            </a:graphic>
+          </wp:inline>
+        </w:drawing>
+      </w:r>
+    </w:p>
+    <w:p>
+      <w:r>
+        <w:rPr>
+          <w:noProof/>
+        </w:rPr>
+        <w:lastRenderedPageBreak/>
+        <w:drawing>
+          <wp:inline distT="0" distB="0" distL="0" distR="0" wp14:anchorId="54817086" wp14:editId="4B83BC5F">
+            <wp:extent cx="4382086" cy="4382086"/>
+            <wp:effectExtent l="0" t="0" r="0" b="0"/>
+            <wp:docPr id="27" name="Picture 27"/>
+            <wp:cNvGraphicFramePr>
+              <a:graphicFrameLocks xmlns:a="http://schemas.openxmlformats.org/drawingml/2006/main" noChangeAspect="1"/>
+            </wp:cNvGraphicFramePr>
+            <a:graphic xmlns:a="http://schemas.openxmlformats.org/drawingml/2006/main">
+              <a:graphicData uri="http://schemas.openxmlformats.org/drawingml/2006/picture">
+                <pic:pic xmlns:pic="http://schemas.openxmlformats.org/drawingml/2006/picture">
+                  <pic:nvPicPr>
+                    <pic:cNvPr id="0" name="Picture 46"/>
+                    <pic:cNvPicPr>
+                      <a:picLocks noChangeAspect="1" noChangeArrowheads="1"/>
+                    </pic:cNvPicPr>
+                  </pic:nvPicPr>
+                  <pic:blipFill>
+                    <a:blip r:embed="rId63">
+                      <a:extLst>
+                        <a:ext uri="{28A0092B-C50C-407E-A947-70E740481C1C}">
+                          <a14:useLocalDpi xmlns:a14="http://schemas.microsoft.com/office/drawing/2010/main" val="0"/>
+                        </a:ext>
+                      </a:extLst>
+                    </a:blip>
+                    <a:srcRect/>
+                    <a:stretch>
+                      <a:fillRect/>
+                    </a:stretch>
+                  </pic:blipFill>
+                  <pic:spPr bwMode="auto">
+                    <a:xfrm>
+                      <a:off x="0" y="0"/>
+                      <a:ext cx="4383897" cy="4383897"/>
+                    </a:xfrm>
+                    <a:prstGeom prst="rect">
+                      <a:avLst/>
+                    </a:prstGeom>
+                    <a:noFill/>
+                    <a:ln>
+                      <a:noFill/>
+                    </a:ln>
+                  </pic:spPr>
+                </pic:pic>
+              </a:graphicData>
+            </a:graphic>
+          </wp:inline>
+        </w:drawing>
+      </w:r>
+    </w:p>
     <w:p/>
     <w:p/>
     <w:p/>
@@ -8531,6 +9385,119 @@
 <file path=word/numbering.xml><?xml version="1.0" encoding="utf-8"?>
 <w:numbering xmlns:wpc="http://schemas.microsoft.com/office/word/2010/wordprocessingCanvas" xmlns:cx="http://schemas.microsoft.com/office/drawing/2014/chartex" xmlns:cx1="http://schemas.microsoft.com/office/drawing/2015/9/8/chartex" xmlns:cx2="http://schemas.microsoft.com/office/drawing/2015/10/21/chartex" xmlns:cx3="http://schemas.microsoft.com/office/drawing/2016/5/9/chartex" xmlns:cx4="http://schemas.microsoft.com/office/drawing/2016/5/10/chartex" xmlns:cx5="http://schemas.microsoft.com/office/drawing/2016/5/11/chartex" xmlns:cx6="http://schemas.microsoft.com/office/drawing/2016/5/12/chartex" xmlns:cx7="http://schemas.microsoft.com/office/drawing/2016/5/13/chartex" xmlns:cx8="http://schemas.microsoft.com/office/drawing/2016/5/14/chartex" xmlns:mc="http://schemas.openxmlformats.org/markup-compatibility/2006" xmlns:aink="http://schemas.microsoft.com/office/drawing/2016/ink" xmlns:am3d="http://schemas.microsoft.com/office/drawing/2017/model3d" xmlns:o="urn:schemas-microsoft-com:office:office" xmlns:r="http://schemas.openxmlformats.org/officeDocument/2006/relationships" xmlns:m="http://schemas.openxmlformats.org/officeDocument/2006/math" xmlns:v="urn:schemas-microsoft-com:vml" xmlns:wp14="http://schemas.microsoft.com/office/word/2010/wordprocessingDrawing" xmlns:wp="http://schemas.openxmlformats.org/drawingml/2006/wordprocessingDrawing" xmlns:w10="urn:schemas-microsoft-com:office:word" xmlns:w="http://schemas.openxmlformats.org/wordprocessingml/2006/main" xmlns:w14="http://schemas.microsoft.com/office/word/2010/wordml" xmlns:w15="http://schemas.microsoft.com/office/word/2012/wordml" xmlns:w16cex="http://schemas.microsoft.com/office/word/2018/wordml/cex" xmlns:w16cid="http://schemas.microsoft.com/office/word/2016/wordml/cid" xmlns:w16="http://schemas.microsoft.com/office/word/2018/wordml" xmlns:w16sdtdh="http://schemas.microsoft.com/office/word/2020/wordml/sdtdatahash" xmlns:w16se="http://schemas.microsoft.com/office/word/2015/wordml/symex" xmlns:wpg="http://schemas.microsoft.com/office/word/2010/wordprocessingGroup" xmlns:wpi="http://schemas.microsoft.com/office/word/2010/wordprocessingInk" xmlns:wne="http://schemas.microsoft.com/office/word/2006/wordml" xmlns:wps="http://schemas.microsoft.com/office/word/2010/wordprocessingShape" mc:Ignorable="w14 w15 w16se w16cid w16 w16cex w16sdtdh wp14">
   <w:abstractNum w:abstractNumId="0" w15:restartNumberingAfterBreak="0">
+    <w:nsid w:val="044C1690"/>
+    <w:multiLevelType w:val="hybridMultilevel"/>
+    <w:tmpl w:val="925E854A"/>
+    <w:lvl w:ilvl="0" w:tplc="04090001">
+      <w:start w:val="1"/>
+      <w:numFmt w:val="bullet"/>
+      <w:lvlText w:val=""/>
+      <w:lvlJc w:val="left"/>
+      <w:pPr>
+        <w:ind w:left="720" w:hanging="360"/>
+      </w:pPr>
+      <w:rPr>
+        <w:rFonts w:ascii="Symbol" w:hAnsi="Symbol" w:hint="default"/>
+      </w:rPr>
+    </w:lvl>
+    <w:lvl w:ilvl="1" w:tplc="04090003" w:tentative="1">
+      <w:start w:val="1"/>
+      <w:numFmt w:val="bullet"/>
+      <w:lvlText w:val="o"/>
+      <w:lvlJc w:val="left"/>
+      <w:pPr>
+        <w:ind w:left="1440" w:hanging="360"/>
+      </w:pPr>
+      <w:rPr>
+        <w:rFonts w:ascii="Courier New" w:hAnsi="Courier New" w:cs="Courier New" w:hint="default"/>
+      </w:rPr>
+    </w:lvl>
+    <w:lvl w:ilvl="2" w:tplc="04090005" w:tentative="1">
+      <w:start w:val="1"/>
+      <w:numFmt w:val="bullet"/>
+      <w:lvlText w:val=""/>
+      <w:lvlJc w:val="left"/>
+      <w:pPr>
+        <w:ind w:left="2160" w:hanging="360"/>
+      </w:pPr>
+      <w:rPr>
+        <w:rFonts w:ascii="Wingdings" w:hAnsi="Wingdings" w:hint="default"/>
+      </w:rPr>
+    </w:lvl>
+    <w:lvl w:ilvl="3" w:tplc="04090001" w:tentative="1">
+      <w:start w:val="1"/>
+      <w:numFmt w:val="bullet"/>
+      <w:lvlText w:val=""/>
+      <w:lvlJc w:val="left"/>
+      <w:pPr>
+        <w:ind w:left="2880" w:hanging="360"/>
+      </w:pPr>
+      <w:rPr>
+        <w:rFonts w:ascii="Symbol" w:hAnsi="Symbol" w:hint="default"/>
+      </w:rPr>
+    </w:lvl>
+    <w:lvl w:ilvl="4" w:tplc="04090003" w:tentative="1">
+      <w:start w:val="1"/>
+      <w:numFmt w:val="bullet"/>
+      <w:lvlText w:val="o"/>
+      <w:lvlJc w:val="left"/>
+      <w:pPr>
+        <w:ind w:left="3600" w:hanging="360"/>
+      </w:pPr>
+      <w:rPr>
+        <w:rFonts w:ascii="Courier New" w:hAnsi="Courier New" w:cs="Courier New" w:hint="default"/>
+      </w:rPr>
+    </w:lvl>
+    <w:lvl w:ilvl="5" w:tplc="04090005" w:tentative="1">
+      <w:start w:val="1"/>
+      <w:numFmt w:val="bullet"/>
+      <w:lvlText w:val=""/>
+      <w:lvlJc w:val="left"/>
+      <w:pPr>
+        <w:ind w:left="4320" w:hanging="360"/>
+      </w:pPr>
+      <w:rPr>
+        <w:rFonts w:ascii="Wingdings" w:hAnsi="Wingdings" w:hint="default"/>
+      </w:rPr>
+    </w:lvl>
+    <w:lvl w:ilvl="6" w:tplc="04090001" w:tentative="1">
+      <w:start w:val="1"/>
+      <w:numFmt w:val="bullet"/>
+      <w:lvlText w:val=""/>
+      <w:lvlJc w:val="left"/>
+      <w:pPr>
+        <w:ind w:left="5040" w:hanging="360"/>
+      </w:pPr>
+      <w:rPr>
+        <w:rFonts w:ascii="Symbol" w:hAnsi="Symbol" w:hint="default"/>
+      </w:rPr>
+    </w:lvl>
+    <w:lvl w:ilvl="7" w:tplc="04090003" w:tentative="1">
+      <w:start w:val="1"/>
+      <w:numFmt w:val="bullet"/>
+      <w:lvlText w:val="o"/>
+      <w:lvlJc w:val="left"/>
+      <w:pPr>
+        <w:ind w:left="5760" w:hanging="360"/>
+      </w:pPr>
+      <w:rPr>
+        <w:rFonts w:ascii="Courier New" w:hAnsi="Courier New" w:cs="Courier New" w:hint="default"/>
+      </w:rPr>
+    </w:lvl>
+    <w:lvl w:ilvl="8" w:tplc="04090005" w:tentative="1">
+      <w:start w:val="1"/>
+      <w:numFmt w:val="bullet"/>
+      <w:lvlText w:val=""/>
+      <w:lvlJc w:val="left"/>
+      <w:pPr>
+        <w:ind w:left="6480" w:hanging="360"/>
+      </w:pPr>
+      <w:rPr>
+        <w:rFonts w:ascii="Wingdings" w:hAnsi="Wingdings" w:hint="default"/>
+      </w:rPr>
+    </w:lvl>
+  </w:abstractNum>
+  <w:abstractNum w:abstractNumId="1" w15:restartNumberingAfterBreak="0">
     <w:nsid w:val="085F4814"/>
     <w:multiLevelType w:val="hybridMultilevel"/>
     <w:tmpl w:val="A9AE0974"/>
@@ -8643,10 +9610,10 @@
       </w:rPr>
     </w:lvl>
   </w:abstractNum>
-  <w:abstractNum w:abstractNumId="1" w15:restartNumberingAfterBreak="0">
+  <w:abstractNum w:abstractNumId="2" w15:restartNumberingAfterBreak="0">
     <w:nsid w:val="08A4205B"/>
     <w:multiLevelType w:val="hybridMultilevel"/>
-    <w:tmpl w:val="0CE62BC2"/>
+    <w:tmpl w:val="7C5678C4"/>
     <w:lvl w:ilvl="0" w:tplc="04090001">
       <w:start w:val="1"/>
       <w:numFmt w:val="bullet"/>
@@ -8671,92 +9638,91 @@
         <w:rFonts w:ascii="Courier New" w:hAnsi="Courier New" w:cs="Courier New" w:hint="default"/>
       </w:rPr>
     </w:lvl>
-    <w:lvl w:ilvl="2" w:tplc="04090005" w:tentative="1">
+    <w:lvl w:ilvl="2" w:tplc="23C0088C">
+      <w:numFmt w:val="bullet"/>
+      <w:lvlText w:val="-"/>
+      <w:lvlJc w:val="left"/>
+      <w:pPr>
+        <w:ind w:left="2160" w:hanging="360"/>
+      </w:pPr>
+      <w:rPr>
+        <w:rFonts w:ascii="Calibri" w:eastAsiaTheme="minorEastAsia" w:hAnsi="Calibri" w:cs="Calibri" w:hint="default"/>
+      </w:rPr>
+    </w:lvl>
+    <w:lvl w:ilvl="3" w:tplc="04090001" w:tentative="1">
+      <w:start w:val="1"/>
+      <w:numFmt w:val="bullet"/>
+      <w:lvlText w:val=""/>
+      <w:lvlJc w:val="left"/>
+      <w:pPr>
+        <w:ind w:left="2880" w:hanging="360"/>
+      </w:pPr>
+      <w:rPr>
+        <w:rFonts w:ascii="Symbol" w:hAnsi="Symbol" w:hint="default"/>
+      </w:rPr>
+    </w:lvl>
+    <w:lvl w:ilvl="4" w:tplc="04090003" w:tentative="1">
+      <w:start w:val="1"/>
+      <w:numFmt w:val="bullet"/>
+      <w:lvlText w:val="o"/>
+      <w:lvlJc w:val="left"/>
+      <w:pPr>
+        <w:ind w:left="3600" w:hanging="360"/>
+      </w:pPr>
+      <w:rPr>
+        <w:rFonts w:ascii="Courier New" w:hAnsi="Courier New" w:cs="Courier New" w:hint="default"/>
+      </w:rPr>
+    </w:lvl>
+    <w:lvl w:ilvl="5" w:tplc="04090005" w:tentative="1">
       <w:start w:val="1"/>
       <w:numFmt w:val="bullet"/>
       <w:lvlText w:val=""/>
       <w:lvlJc w:val="left"/>
       <w:pPr>
-        <w:ind w:left="2160" w:hanging="360"/>
+        <w:ind w:left="4320" w:hanging="360"/>
       </w:pPr>
       <w:rPr>
         <w:rFonts w:ascii="Wingdings" w:hAnsi="Wingdings" w:hint="default"/>
       </w:rPr>
     </w:lvl>
-    <w:lvl w:ilvl="3" w:tplc="04090001" w:tentative="1">
+    <w:lvl w:ilvl="6" w:tplc="04090001" w:tentative="1">
       <w:start w:val="1"/>
       <w:numFmt w:val="bullet"/>
       <w:lvlText w:val=""/>
       <w:lvlJc w:val="left"/>
       <w:pPr>
-        <w:ind w:left="2880" w:hanging="360"/>
+        <w:ind w:left="5040" w:hanging="360"/>
       </w:pPr>
       <w:rPr>
         <w:rFonts w:ascii="Symbol" w:hAnsi="Symbol" w:hint="default"/>
       </w:rPr>
     </w:lvl>
-    <w:lvl w:ilvl="4" w:tplc="04090003" w:tentative="1">
+    <w:lvl w:ilvl="7" w:tplc="04090003" w:tentative="1">
       <w:start w:val="1"/>
       <w:numFmt w:val="bullet"/>
       <w:lvlText w:val="o"/>
       <w:lvlJc w:val="left"/>
       <w:pPr>
-        <w:ind w:left="3600" w:hanging="360"/>
+        <w:ind w:left="5760" w:hanging="360"/>
       </w:pPr>
       <w:rPr>
         <w:rFonts w:ascii="Courier New" w:hAnsi="Courier New" w:cs="Courier New" w:hint="default"/>
       </w:rPr>
     </w:lvl>
-    <w:lvl w:ilvl="5" w:tplc="04090005" w:tentative="1">
+    <w:lvl w:ilvl="8" w:tplc="04090005" w:tentative="1">
       <w:start w:val="1"/>
       <w:numFmt w:val="bullet"/>
       <w:lvlText w:val=""/>
       <w:lvlJc w:val="left"/>
       <w:pPr>
-        <w:ind w:left="4320" w:hanging="360"/>
+        <w:ind w:left="6480" w:hanging="360"/>
       </w:pPr>
       <w:rPr>
         <w:rFonts w:ascii="Wingdings" w:hAnsi="Wingdings" w:hint="default"/>
       </w:rPr>
     </w:lvl>
-    <w:lvl w:ilvl="6" w:tplc="04090001" w:tentative="1">
-      <w:start w:val="1"/>
-      <w:numFmt w:val="bullet"/>
-      <w:lvlText w:val=""/>
-      <w:lvlJc w:val="left"/>
-      <w:pPr>
-        <w:ind w:left="5040" w:hanging="360"/>
-      </w:pPr>
-      <w:rPr>
-        <w:rFonts w:ascii="Symbol" w:hAnsi="Symbol" w:hint="default"/>
-      </w:rPr>
-    </w:lvl>
-    <w:lvl w:ilvl="7" w:tplc="04090003" w:tentative="1">
-      <w:start w:val="1"/>
-      <w:numFmt w:val="bullet"/>
-      <w:lvlText w:val="o"/>
-      <w:lvlJc w:val="left"/>
-      <w:pPr>
-        <w:ind w:left="5760" w:hanging="360"/>
-      </w:pPr>
-      <w:rPr>
-        <w:rFonts w:ascii="Courier New" w:hAnsi="Courier New" w:cs="Courier New" w:hint="default"/>
-      </w:rPr>
-    </w:lvl>
-    <w:lvl w:ilvl="8" w:tplc="04090005" w:tentative="1">
-      <w:start w:val="1"/>
-      <w:numFmt w:val="bullet"/>
-      <w:lvlText w:val=""/>
-      <w:lvlJc w:val="left"/>
-      <w:pPr>
-        <w:ind w:left="6480" w:hanging="360"/>
-      </w:pPr>
-      <w:rPr>
-        <w:rFonts w:ascii="Wingdings" w:hAnsi="Wingdings" w:hint="default"/>
-      </w:rPr>
-    </w:lvl>
   </w:abstractNum>
-  <w:abstractNum w:abstractNumId="2" w15:restartNumberingAfterBreak="0">
+  <w:abstractNum w:abstractNumId="3" w15:restartNumberingAfterBreak="0">
     <w:nsid w:val="0CA121A4"/>
     <w:multiLevelType w:val="hybridMultilevel"/>
     <w:tmpl w:val="82DEEB0E"/>
@@ -8869,7 +9835,7 @@
       </w:rPr>
     </w:lvl>
   </w:abstractNum>
-  <w:abstractNum w:abstractNumId="3" w15:restartNumberingAfterBreak="0">
+  <w:abstractNum w:abstractNumId="4" w15:restartNumberingAfterBreak="0">
     <w:nsid w:val="0E85249D"/>
     <w:multiLevelType w:val="hybridMultilevel"/>
     <w:tmpl w:val="F118EBD4"/>
@@ -8982,7 +9948,7 @@
       </w:rPr>
     </w:lvl>
   </w:abstractNum>
-  <w:abstractNum w:abstractNumId="4" w15:restartNumberingAfterBreak="0">
+  <w:abstractNum w:abstractNumId="5" w15:restartNumberingAfterBreak="0">
     <w:nsid w:val="15411DEE"/>
     <w:multiLevelType w:val="hybridMultilevel"/>
     <w:tmpl w:val="93CEBB70"/>
@@ -9095,7 +10061,120 @@
       </w:rPr>
     </w:lvl>
   </w:abstractNum>
-  <w:abstractNum w:abstractNumId="5" w15:restartNumberingAfterBreak="0">
+  <w:abstractNum w:abstractNumId="6" w15:restartNumberingAfterBreak="0">
+    <w:nsid w:val="154654A6"/>
+    <w:multiLevelType w:val="hybridMultilevel"/>
+    <w:tmpl w:val="C0CCD8FA"/>
+    <w:lvl w:ilvl="0" w:tplc="04090001">
+      <w:start w:val="1"/>
+      <w:numFmt w:val="bullet"/>
+      <w:lvlText w:val=""/>
+      <w:lvlJc w:val="left"/>
+      <w:pPr>
+        <w:ind w:left="720" w:hanging="360"/>
+      </w:pPr>
+      <w:rPr>
+        <w:rFonts w:ascii="Symbol" w:hAnsi="Symbol" w:hint="default"/>
+      </w:rPr>
+    </w:lvl>
+    <w:lvl w:ilvl="1" w:tplc="04090003">
+      <w:start w:val="1"/>
+      <w:numFmt w:val="bullet"/>
+      <w:lvlText w:val="o"/>
+      <w:lvlJc w:val="left"/>
+      <w:pPr>
+        <w:ind w:left="1440" w:hanging="360"/>
+      </w:pPr>
+      <w:rPr>
+        <w:rFonts w:ascii="Courier New" w:hAnsi="Courier New" w:cs="Courier New" w:hint="default"/>
+      </w:rPr>
+    </w:lvl>
+    <w:lvl w:ilvl="2" w:tplc="04090005" w:tentative="1">
+      <w:start w:val="1"/>
+      <w:numFmt w:val="bullet"/>
+      <w:lvlText w:val=""/>
+      <w:lvlJc w:val="left"/>
+      <w:pPr>
+        <w:ind w:left="2160" w:hanging="360"/>
+      </w:pPr>
+      <w:rPr>
+        <w:rFonts w:ascii="Wingdings" w:hAnsi="Wingdings" w:hint="default"/>
+      </w:rPr>
+    </w:lvl>
+    <w:lvl w:ilvl="3" w:tplc="04090001" w:tentative="1">
+      <w:start w:val="1"/>
+      <w:numFmt w:val="bullet"/>
+      <w:lvlText w:val=""/>
+      <w:lvlJc w:val="left"/>
+      <w:pPr>
+        <w:ind w:left="2880" w:hanging="360"/>
+      </w:pPr>
+      <w:rPr>
+        <w:rFonts w:ascii="Symbol" w:hAnsi="Symbol" w:hint="default"/>
+      </w:rPr>
+    </w:lvl>
+    <w:lvl w:ilvl="4" w:tplc="04090003" w:tentative="1">
+      <w:start w:val="1"/>
+      <w:numFmt w:val="bullet"/>
+      <w:lvlText w:val="o"/>
+      <w:lvlJc w:val="left"/>
+      <w:pPr>
+        <w:ind w:left="3600" w:hanging="360"/>
+      </w:pPr>
+      <w:rPr>
+        <w:rFonts w:ascii="Courier New" w:hAnsi="Courier New" w:cs="Courier New" w:hint="default"/>
+      </w:rPr>
+    </w:lvl>
+    <w:lvl w:ilvl="5" w:tplc="04090005" w:tentative="1">
+      <w:start w:val="1"/>
+      <w:numFmt w:val="bullet"/>
+      <w:lvlText w:val=""/>
+      <w:lvlJc w:val="left"/>
+      <w:pPr>
+        <w:ind w:left="4320" w:hanging="360"/>
+      </w:pPr>
+      <w:rPr>
+        <w:rFonts w:ascii="Wingdings" w:hAnsi="Wingdings" w:hint="default"/>
+      </w:rPr>
+    </w:lvl>
+    <w:lvl w:ilvl="6" w:tplc="04090001" w:tentative="1">
+      <w:start w:val="1"/>
+      <w:numFmt w:val="bullet"/>
+      <w:lvlText w:val=""/>
+      <w:lvlJc w:val="left"/>
+      <w:pPr>
+        <w:ind w:left="5040" w:hanging="360"/>
+      </w:pPr>
+      <w:rPr>
+        <w:rFonts w:ascii="Symbol" w:hAnsi="Symbol" w:hint="default"/>
+      </w:rPr>
+    </w:lvl>
+    <w:lvl w:ilvl="7" w:tplc="04090003" w:tentative="1">
+      <w:start w:val="1"/>
+      <w:numFmt w:val="bullet"/>
+      <w:lvlText w:val="o"/>
+      <w:lvlJc w:val="left"/>
+      <w:pPr>
+        <w:ind w:left="5760" w:hanging="360"/>
+      </w:pPr>
+      <w:rPr>
+        <w:rFonts w:ascii="Courier New" w:hAnsi="Courier New" w:cs="Courier New" w:hint="default"/>
+      </w:rPr>
+    </w:lvl>
+    <w:lvl w:ilvl="8" w:tplc="04090005" w:tentative="1">
+      <w:start w:val="1"/>
+      <w:numFmt w:val="bullet"/>
+      <w:lvlText w:val=""/>
+      <w:lvlJc w:val="left"/>
+      <w:pPr>
+        <w:ind w:left="6480" w:hanging="360"/>
+      </w:pPr>
+      <w:rPr>
+        <w:rFonts w:ascii="Wingdings" w:hAnsi="Wingdings" w:hint="default"/>
+      </w:rPr>
+    </w:lvl>
+  </w:abstractNum>
+  <w:abstractNum w:abstractNumId="7" w15:restartNumberingAfterBreak="0">
     <w:nsid w:val="47BA77F7"/>
     <w:multiLevelType w:val="hybridMultilevel"/>
     <w:tmpl w:val="A7EA6184"/>
@@ -9208,7 +10287,7 @@
       </w:rPr>
     </w:lvl>
   </w:abstractNum>
-  <w:abstractNum w:abstractNumId="6" w15:restartNumberingAfterBreak="0">
+  <w:abstractNum w:abstractNumId="8" w15:restartNumberingAfterBreak="0">
     <w:nsid w:val="4805348A"/>
     <w:multiLevelType w:val="hybridMultilevel"/>
     <w:tmpl w:val="2C8074E2"/>
@@ -9320,7 +10399,7 @@
       </w:rPr>
     </w:lvl>
   </w:abstractNum>
-  <w:abstractNum w:abstractNumId="7" w15:restartNumberingAfterBreak="0">
+  <w:abstractNum w:abstractNumId="9" w15:restartNumberingAfterBreak="0">
     <w:nsid w:val="49614B13"/>
     <w:multiLevelType w:val="hybridMultilevel"/>
     <w:tmpl w:val="C6A078A4"/>
@@ -9433,7 +10512,7 @@
       </w:rPr>
     </w:lvl>
   </w:abstractNum>
-  <w:abstractNum w:abstractNumId="8" w15:restartNumberingAfterBreak="0">
+  <w:abstractNum w:abstractNumId="10" w15:restartNumberingAfterBreak="0">
     <w:nsid w:val="4B6B0E79"/>
     <w:multiLevelType w:val="hybridMultilevel"/>
     <w:tmpl w:val="C36A2F42"/>
@@ -9546,7 +10625,7 @@
       </w:rPr>
     </w:lvl>
   </w:abstractNum>
-  <w:abstractNum w:abstractNumId="9" w15:restartNumberingAfterBreak="0">
+  <w:abstractNum w:abstractNumId="11" w15:restartNumberingAfterBreak="0">
     <w:nsid w:val="4C651095"/>
     <w:multiLevelType w:val="hybridMultilevel"/>
     <w:tmpl w:val="89120D6E"/>
@@ -9659,7 +10738,7 @@
       </w:rPr>
     </w:lvl>
   </w:abstractNum>
-  <w:abstractNum w:abstractNumId="10" w15:restartNumberingAfterBreak="0">
+  <w:abstractNum w:abstractNumId="12" w15:restartNumberingAfterBreak="0">
     <w:nsid w:val="4C7270D9"/>
     <w:multiLevelType w:val="hybridMultilevel"/>
     <w:tmpl w:val="555AC810"/>
@@ -9772,7 +10851,120 @@
       </w:rPr>
     </w:lvl>
   </w:abstractNum>
-  <w:abstractNum w:abstractNumId="11" w15:restartNumberingAfterBreak="0">
+  <w:abstractNum w:abstractNumId="13" w15:restartNumberingAfterBreak="0">
+    <w:nsid w:val="59834A55"/>
+    <w:multiLevelType w:val="hybridMultilevel"/>
+    <w:tmpl w:val="B436EEB6"/>
+    <w:lvl w:ilvl="0" w:tplc="04090001">
+      <w:start w:val="1"/>
+      <w:numFmt w:val="bullet"/>
+      <w:lvlText w:val=""/>
+      <w:lvlJc w:val="left"/>
+      <w:pPr>
+        <w:ind w:left="720" w:hanging="360"/>
+      </w:pPr>
+      <w:rPr>
+        <w:rFonts w:ascii="Symbol" w:hAnsi="Symbol" w:hint="default"/>
+      </w:rPr>
+    </w:lvl>
+    <w:lvl w:ilvl="1" w:tplc="04090003" w:tentative="1">
+      <w:start w:val="1"/>
+      <w:numFmt w:val="bullet"/>
+      <w:lvlText w:val="o"/>
+      <w:lvlJc w:val="left"/>
+      <w:pPr>
+        <w:ind w:left="1440" w:hanging="360"/>
+      </w:pPr>
+      <w:rPr>
+        <w:rFonts w:ascii="Courier New" w:hAnsi="Courier New" w:cs="Courier New" w:hint="default"/>
+      </w:rPr>
+    </w:lvl>
+    <w:lvl w:ilvl="2" w:tplc="04090005" w:tentative="1">
+      <w:start w:val="1"/>
+      <w:numFmt w:val="bullet"/>
+      <w:lvlText w:val=""/>
+      <w:lvlJc w:val="left"/>
+      <w:pPr>
+        <w:ind w:left="2160" w:hanging="360"/>
+      </w:pPr>
+      <w:rPr>
+        <w:rFonts w:ascii="Wingdings" w:hAnsi="Wingdings" w:hint="default"/>
+      </w:rPr>
+    </w:lvl>
+    <w:lvl w:ilvl="3" w:tplc="04090001" w:tentative="1">
+      <w:start w:val="1"/>
+      <w:numFmt w:val="bullet"/>
+      <w:lvlText w:val=""/>
+      <w:lvlJc w:val="left"/>
+      <w:pPr>
+        <w:ind w:left="2880" w:hanging="360"/>
+      </w:pPr>
+      <w:rPr>
+        <w:rFonts w:ascii="Symbol" w:hAnsi="Symbol" w:hint="default"/>
+      </w:rPr>
+    </w:lvl>
+    <w:lvl w:ilvl="4" w:tplc="04090003" w:tentative="1">
+      <w:start w:val="1"/>
+      <w:numFmt w:val="bullet"/>
+      <w:lvlText w:val="o"/>
+      <w:lvlJc w:val="left"/>
+      <w:pPr>
+        <w:ind w:left="3600" w:hanging="360"/>
+      </w:pPr>
+      <w:rPr>
+        <w:rFonts w:ascii="Courier New" w:hAnsi="Courier New" w:cs="Courier New" w:hint="default"/>
+      </w:rPr>
+    </w:lvl>
+    <w:lvl w:ilvl="5" w:tplc="04090005" w:tentative="1">
+      <w:start w:val="1"/>
+      <w:numFmt w:val="bullet"/>
+      <w:lvlText w:val=""/>
+      <w:lvlJc w:val="left"/>
+      <w:pPr>
+        <w:ind w:left="4320" w:hanging="360"/>
+      </w:pPr>
+      <w:rPr>
+        <w:rFonts w:ascii="Wingdings" w:hAnsi="Wingdings" w:hint="default"/>
+      </w:rPr>
+    </w:lvl>
+    <w:lvl w:ilvl="6" w:tplc="04090001" w:tentative="1">
+      <w:start w:val="1"/>
+      <w:numFmt w:val="bullet"/>
+      <w:lvlText w:val=""/>
+      <w:lvlJc w:val="left"/>
+      <w:pPr>
+        <w:ind w:left="5040" w:hanging="360"/>
+      </w:pPr>
+      <w:rPr>
+        <w:rFonts w:ascii="Symbol" w:hAnsi="Symbol" w:hint="default"/>
+      </w:rPr>
+    </w:lvl>
+    <w:lvl w:ilvl="7" w:tplc="04090003" w:tentative="1">
+      <w:start w:val="1"/>
+      <w:numFmt w:val="bullet"/>
+      <w:lvlText w:val="o"/>
+      <w:lvlJc w:val="left"/>
+      <w:pPr>
+        <w:ind w:left="5760" w:hanging="360"/>
+      </w:pPr>
+      <w:rPr>
+        <w:rFonts w:ascii="Courier New" w:hAnsi="Courier New" w:cs="Courier New" w:hint="default"/>
+      </w:rPr>
+    </w:lvl>
+    <w:lvl w:ilvl="8" w:tplc="04090005" w:tentative="1">
+      <w:start w:val="1"/>
+      <w:numFmt w:val="bullet"/>
+      <w:lvlText w:val=""/>
+      <w:lvlJc w:val="left"/>
+      <w:pPr>
+        <w:ind w:left="6480" w:hanging="360"/>
+      </w:pPr>
+      <w:rPr>
+        <w:rFonts w:ascii="Wingdings" w:hAnsi="Wingdings" w:hint="default"/>
+      </w:rPr>
+    </w:lvl>
+  </w:abstractNum>
+  <w:abstractNum w:abstractNumId="14" w15:restartNumberingAfterBreak="0">
     <w:nsid w:val="598F152D"/>
     <w:multiLevelType w:val="hybridMultilevel"/>
     <w:tmpl w:val="8DBCC882"/>
@@ -9885,7 +11077,7 @@
       </w:rPr>
     </w:lvl>
   </w:abstractNum>
-  <w:abstractNum w:abstractNumId="12" w15:restartNumberingAfterBreak="0">
+  <w:abstractNum w:abstractNumId="15" w15:restartNumberingAfterBreak="0">
     <w:nsid w:val="5C9B7ABB"/>
     <w:multiLevelType w:val="hybridMultilevel"/>
     <w:tmpl w:val="31367398"/>
@@ -9998,7 +11190,7 @@
       </w:rPr>
     </w:lvl>
   </w:abstractNum>
-  <w:abstractNum w:abstractNumId="13" w15:restartNumberingAfterBreak="0">
+  <w:abstractNum w:abstractNumId="16" w15:restartNumberingAfterBreak="0">
     <w:nsid w:val="64B071F4"/>
     <w:multiLevelType w:val="hybridMultilevel"/>
     <w:tmpl w:val="B498CB0A"/>
@@ -10111,7 +11303,7 @@
       </w:rPr>
     </w:lvl>
   </w:abstractNum>
-  <w:abstractNum w:abstractNumId="14" w15:restartNumberingAfterBreak="0">
+  <w:abstractNum w:abstractNumId="17" w15:restartNumberingAfterBreak="0">
     <w:nsid w:val="718E1A92"/>
     <w:multiLevelType w:val="hybridMultilevel"/>
     <w:tmpl w:val="8B4A0242"/>
@@ -10224,7 +11416,7 @@
       </w:rPr>
     </w:lvl>
   </w:abstractNum>
-  <w:abstractNum w:abstractNumId="15" w15:restartNumberingAfterBreak="0">
+  <w:abstractNum w:abstractNumId="18" w15:restartNumberingAfterBreak="0">
     <w:nsid w:val="77CA6144"/>
     <w:multiLevelType w:val="hybridMultilevel"/>
     <w:tmpl w:val="B706EF32"/>
@@ -10337,7 +11529,7 @@
       </w:rPr>
     </w:lvl>
   </w:abstractNum>
-  <w:abstractNum w:abstractNumId="16" w15:restartNumberingAfterBreak="0">
+  <w:abstractNum w:abstractNumId="19" w15:restartNumberingAfterBreak="0">
     <w:nsid w:val="793378F9"/>
     <w:multiLevelType w:val="hybridMultilevel"/>
     <w:tmpl w:val="EE5E3228"/>
@@ -10450,55 +11642,64 @@
     </w:lvl>
   </w:abstractNum>
   <w:num w:numId="1">
+    <w:abstractNumId w:val="9"/>
+  </w:num>
+  <w:num w:numId="2">
+    <w:abstractNumId w:val="1"/>
+  </w:num>
+  <w:num w:numId="3">
+    <w:abstractNumId w:val="4"/>
+  </w:num>
+  <w:num w:numId="4">
+    <w:abstractNumId w:val="8"/>
+  </w:num>
+  <w:num w:numId="5">
+    <w:abstractNumId w:val="19"/>
+  </w:num>
+  <w:num w:numId="6">
+    <w:abstractNumId w:val="16"/>
+  </w:num>
+  <w:num w:numId="7">
     <w:abstractNumId w:val="7"/>
   </w:num>
-  <w:num w:numId="2">
+  <w:num w:numId="8">
+    <w:abstractNumId w:val="11"/>
+  </w:num>
+  <w:num w:numId="9">
+    <w:abstractNumId w:val="15"/>
+  </w:num>
+  <w:num w:numId="10">
+    <w:abstractNumId w:val="17"/>
+  </w:num>
+  <w:num w:numId="11">
+    <w:abstractNumId w:val="3"/>
+  </w:num>
+  <w:num w:numId="12">
+    <w:abstractNumId w:val="5"/>
+  </w:num>
+  <w:num w:numId="13">
+    <w:abstractNumId w:val="10"/>
+  </w:num>
+  <w:num w:numId="14">
+    <w:abstractNumId w:val="2"/>
+  </w:num>
+  <w:num w:numId="15">
+    <w:abstractNumId w:val="12"/>
+  </w:num>
+  <w:num w:numId="16">
+    <w:abstractNumId w:val="18"/>
+  </w:num>
+  <w:num w:numId="17">
+    <w:abstractNumId w:val="14"/>
+  </w:num>
+  <w:num w:numId="18">
+    <w:abstractNumId w:val="13"/>
+  </w:num>
+  <w:num w:numId="19">
     <w:abstractNumId w:val="0"/>
   </w:num>
-  <w:num w:numId="3">
-    <w:abstractNumId w:val="3"/>
-  </w:num>
-  <w:num w:numId="4">
+  <w:num w:numId="20">
     <w:abstractNumId w:val="6"/>
-  </w:num>
-  <w:num w:numId="5">
-    <w:abstractNumId w:val="16"/>
-  </w:num>
-  <w:num w:numId="6">
-    <w:abstractNumId w:val="13"/>
-  </w:num>
-  <w:num w:numId="7">
-    <w:abstractNumId w:val="5"/>
-  </w:num>
-  <w:num w:numId="8">
-    <w:abstractNumId w:val="9"/>
-  </w:num>
-  <w:num w:numId="9">
-    <w:abstractNumId w:val="12"/>
-  </w:num>
-  <w:num w:numId="10">
-    <w:abstractNumId w:val="14"/>
-  </w:num>
-  <w:num w:numId="11">
-    <w:abstractNumId w:val="2"/>
-  </w:num>
-  <w:num w:numId="12">
-    <w:abstractNumId w:val="4"/>
-  </w:num>
-  <w:num w:numId="13">
-    <w:abstractNumId w:val="8"/>
-  </w:num>
-  <w:num w:numId="14">
-    <w:abstractNumId w:val="1"/>
-  </w:num>
-  <w:num w:numId="15">
-    <w:abstractNumId w:val="10"/>
-  </w:num>
-  <w:num w:numId="16">
-    <w:abstractNumId w:val="15"/>
-  </w:num>
-  <w:num w:numId="17">
-    <w:abstractNumId w:val="11"/>
   </w:num>
 </w:numbering>
 </file>

</xml_diff>

<commit_message>
gwas of multiple traits
total bilirubin, bmi, testosterone, IGF1, RBC count, creatinine
</commit_message>
<xml_diff>
--- a/Lab Notebook/Association.docx
+++ b/Lab Notebook/Association.docx
@@ -123,10 +123,10 @@
             <v:path o:extrusionok="f" gradientshapeok="t" o:connecttype="rect"/>
             <o:lock v:ext="edit" aspectratio="t"/>
           </v:shapetype>
-          <v:shape id="_x0000_i1025" type="#_x0000_t75" style="width:469pt;height:369pt" o:ole="">
+          <v:shape id="_x0000_i1025" type="#_x0000_t75" style="width:468.75pt;height:369pt" o:ole="">
             <v:imagedata r:id="rId6" o:title=""/>
           </v:shape>
-          <o:OLEObject Type="Embed" ProgID="Word.OpenDocumentText.12" ShapeID="_x0000_i1025" DrawAspect="Content" ObjectID="_1685471223" r:id="rId7"/>
+          <o:OLEObject Type="Embed" ProgID="Word.OpenDocumentText.12" ShapeID="_x0000_i1025" DrawAspect="Content" ObjectID="_1685954159" r:id="rId7"/>
         </w:object>
       </w:r>
     </w:p>
@@ -491,18 +491,23 @@
     </w:tbl>
     <w:p>
       <w:r>
-        <w:t>*6/1/2021 data columns in phenotype file are shifted to the right by 1</w:t>
-      </w:r>
+        <w:t xml:space="preserve">*6/1/2021 data columns in phenotype file are shifted to the right by </w:t>
+      </w:r>
+      <w:proofErr w:type="gramStart"/>
+      <w:r>
+        <w:t>1</w:t>
+      </w:r>
+      <w:proofErr w:type="gramEnd"/>
     </w:p>
     <w:bookmarkStart w:id="1" w:name="_MON_1684059444"/>
     <w:bookmarkEnd w:id="1"/>
     <w:p>
       <w:r>
         <w:object w:dxaOrig="9360" w:dyaOrig="285" w14:anchorId="44B9CE16">
-          <v:shape id="_x0000_i1026" type="#_x0000_t75" style="width:469pt;height:14.5pt" o:ole="">
+          <v:shape id="_x0000_i1026" type="#_x0000_t75" style="width:468.75pt;height:14.25pt" o:ole="">
             <v:imagedata r:id="rId8" o:title=""/>
           </v:shape>
-          <o:OLEObject Type="Embed" ProgID="Word.OpenDocumentText.12" ShapeID="_x0000_i1026" DrawAspect="Content" ObjectID="_1685471224" r:id="rId9"/>
+          <o:OLEObject Type="Embed" ProgID="Word.OpenDocumentText.12" ShapeID="_x0000_i1026" DrawAspect="Content" ObjectID="_1685954160" r:id="rId9"/>
         </w:object>
       </w:r>
     </w:p>
@@ -514,8 +519,13 @@
           <w:numId w:val="2"/>
         </w:numPr>
       </w:pPr>
-      <w:r>
-        <w:t>IDs column</w:t>
+      <w:proofErr w:type="gramStart"/>
+      <w:r>
+        <w:t>IDs</w:t>
+      </w:r>
+      <w:proofErr w:type="gramEnd"/>
+      <w:r>
+        <w:t xml:space="preserve"> column</w:t>
       </w:r>
     </w:p>
     <w:bookmarkStart w:id="2" w:name="_MON_1684060166"/>
@@ -523,10 +533,10 @@
     <w:p>
       <w:r>
         <w:object w:dxaOrig="9360" w:dyaOrig="1425" w14:anchorId="4DED5C87">
-          <v:shape id="_x0000_i1027" type="#_x0000_t75" style="width:469pt;height:71.5pt" o:ole="">
+          <v:shape id="_x0000_i1027" type="#_x0000_t75" style="width:468.75pt;height:71.25pt" o:ole="">
             <v:imagedata r:id="rId10" o:title=""/>
           </v:shape>
-          <o:OLEObject Type="Embed" ProgID="Word.OpenDocumentText.12" ShapeID="_x0000_i1027" DrawAspect="Content" ObjectID="_1685471225" r:id="rId11"/>
+          <o:OLEObject Type="Embed" ProgID="Word.OpenDocumentText.12" ShapeID="_x0000_i1027" DrawAspect="Content" ObjectID="_1685954161" r:id="rId11"/>
         </w:object>
       </w:r>
     </w:p>
@@ -539,18 +549,23 @@
         </w:numPr>
       </w:pPr>
       <w:r>
-        <w:t>Get column number based on Field ID</w:t>
-      </w:r>
+        <w:t xml:space="preserve">Get column number based on Field </w:t>
+      </w:r>
+      <w:proofErr w:type="gramStart"/>
+      <w:r>
+        <w:t>ID</w:t>
+      </w:r>
+      <w:proofErr w:type="gramEnd"/>
     </w:p>
     <w:bookmarkStart w:id="3" w:name="_MON_1684059507"/>
     <w:bookmarkEnd w:id="3"/>
     <w:p>
       <w:r>
         <w:object w:dxaOrig="9360" w:dyaOrig="285" w14:anchorId="156952CE">
-          <v:shape id="_x0000_i1028" type="#_x0000_t75" style="width:469pt;height:14.5pt" o:ole="">
+          <v:shape id="_x0000_i1028" type="#_x0000_t75" style="width:468.75pt;height:14.25pt" o:ole="">
             <v:imagedata r:id="rId12" o:title=""/>
           </v:shape>
-          <o:OLEObject Type="Embed" ProgID="Word.OpenDocumentText.12" ShapeID="_x0000_i1028" DrawAspect="Content" ObjectID="_1685471226" r:id="rId13"/>
+          <o:OLEObject Type="Embed" ProgID="Word.OpenDocumentText.12" ShapeID="_x0000_i1028" DrawAspect="Content" ObjectID="_1685954162" r:id="rId13"/>
         </w:object>
       </w:r>
     </w:p>
@@ -563,18 +578,23 @@
         </w:numPr>
       </w:pPr>
       <w:r>
-        <w:t>Extract desired fields using column number</w:t>
-      </w:r>
+        <w:t xml:space="preserve">Extract desired fields using column </w:t>
+      </w:r>
+      <w:proofErr w:type="gramStart"/>
+      <w:r>
+        <w:t>number</w:t>
+      </w:r>
+      <w:proofErr w:type="gramEnd"/>
     </w:p>
     <w:bookmarkStart w:id="4" w:name="_MON_1684059739"/>
     <w:bookmarkEnd w:id="4"/>
     <w:p>
       <w:r>
         <w:object w:dxaOrig="9360" w:dyaOrig="285" w14:anchorId="5DD66029">
-          <v:shape id="_x0000_i1029" type="#_x0000_t75" style="width:469pt;height:14.5pt" o:ole="">
+          <v:shape id="_x0000_i1029" type="#_x0000_t75" style="width:468.75pt;height:14.25pt" o:ole="">
             <v:imagedata r:id="rId14" o:title=""/>
           </v:shape>
-          <o:OLEObject Type="Embed" ProgID="Word.OpenDocumentText.12" ShapeID="_x0000_i1029" DrawAspect="Content" ObjectID="_1685471227" r:id="rId15"/>
+          <o:OLEObject Type="Embed" ProgID="Word.OpenDocumentText.12" ShapeID="_x0000_i1029" DrawAspect="Content" ObjectID="_1685954163" r:id="rId15"/>
         </w:object>
       </w:r>
     </w:p>
@@ -587,8 +607,13 @@
         </w:numPr>
       </w:pPr>
       <w:r>
-        <w:t>Keep only white British from ethnicity data field</w:t>
-      </w:r>
+        <w:t xml:space="preserve">Keep only white British from ethnicity data </w:t>
+      </w:r>
+      <w:proofErr w:type="gramStart"/>
+      <w:r>
+        <w:t>field</w:t>
+      </w:r>
+      <w:proofErr w:type="gramEnd"/>
     </w:p>
     <w:p>
       <w:pPr>
@@ -607,10 +632,10 @@
     <w:p>
       <w:r>
         <w:object w:dxaOrig="9360" w:dyaOrig="285" w14:anchorId="42CD98C5">
-          <v:shape id="_x0000_i1030" type="#_x0000_t75" style="width:469pt;height:14.5pt" o:ole="">
+          <v:shape id="_x0000_i1030" type="#_x0000_t75" style="width:468.75pt;height:14.25pt" o:ole="">
             <v:imagedata r:id="rId16" o:title=""/>
           </v:shape>
-          <o:OLEObject Type="Embed" ProgID="Word.OpenDocumentText.12" ShapeID="_x0000_i1030" DrawAspect="Content" ObjectID="_1685471228" r:id="rId17"/>
+          <o:OLEObject Type="Embed" ProgID="Word.OpenDocumentText.12" ShapeID="_x0000_i1030" DrawAspect="Content" ObjectID="_1685954164" r:id="rId17"/>
         </w:object>
       </w:r>
     </w:p>
@@ -631,10 +656,10 @@
     <w:p>
       <w:r>
         <w:object w:dxaOrig="9360" w:dyaOrig="285" w14:anchorId="44B6ED5B">
-          <v:shape id="_x0000_i1031" type="#_x0000_t75" style="width:469pt;height:14.5pt" o:ole="">
+          <v:shape id="_x0000_i1031" type="#_x0000_t75" style="width:468.75pt;height:14.25pt" o:ole="">
             <v:imagedata r:id="rId18" o:title=""/>
           </v:shape>
-          <o:OLEObject Type="Embed" ProgID="Word.OpenDocumentText.12" ShapeID="_x0000_i1031" DrawAspect="Content" ObjectID="_1685471229" r:id="rId19"/>
+          <o:OLEObject Type="Embed" ProgID="Word.OpenDocumentText.12" ShapeID="_x0000_i1031" DrawAspect="Content" ObjectID="_1685954165" r:id="rId19"/>
         </w:object>
       </w:r>
     </w:p>
@@ -647,18 +672,23 @@
         </w:numPr>
       </w:pPr>
       <w:r>
-        <w:t>Remove rows with missing values</w:t>
-      </w:r>
+        <w:t xml:space="preserve">Remove rows with missing </w:t>
+      </w:r>
+      <w:proofErr w:type="gramStart"/>
+      <w:r>
+        <w:t>values</w:t>
+      </w:r>
+      <w:proofErr w:type="gramEnd"/>
     </w:p>
     <w:bookmarkStart w:id="7" w:name="_MON_1684059939"/>
     <w:bookmarkEnd w:id="7"/>
     <w:p>
       <w:r>
         <w:object w:dxaOrig="9360" w:dyaOrig="285" w14:anchorId="3A0503CC">
-          <v:shape id="_x0000_i1032" type="#_x0000_t75" style="width:469pt;height:14.5pt" o:ole="">
+          <v:shape id="_x0000_i1032" type="#_x0000_t75" style="width:468.75pt;height:14.25pt" o:ole="">
             <v:imagedata r:id="rId20" o:title=""/>
           </v:shape>
-          <o:OLEObject Type="Embed" ProgID="Word.OpenDocumentText.12" ShapeID="_x0000_i1032" DrawAspect="Content" ObjectID="_1685471230" r:id="rId21"/>
+          <o:OLEObject Type="Embed" ProgID="Word.OpenDocumentText.12" ShapeID="_x0000_i1032" DrawAspect="Content" ObjectID="_1685954166" r:id="rId21"/>
         </w:object>
       </w:r>
     </w:p>
@@ -676,10 +706,10 @@
     <w:p>
       <w:r>
         <w:object w:dxaOrig="9360" w:dyaOrig="2895" w14:anchorId="1060E6A9">
-          <v:shape id="_x0000_i1033" type="#_x0000_t75" style="width:469pt;height:145pt" o:ole="">
+          <v:shape id="_x0000_i1033" type="#_x0000_t75" style="width:468.75pt;height:144.75pt" o:ole="">
             <v:imagedata r:id="rId22" o:title=""/>
           </v:shape>
-          <o:OLEObject Type="Embed" ProgID="Word.OpenDocumentText.12" ShapeID="_x0000_i1033" DrawAspect="Content" ObjectID="_1685471231" r:id="rId23"/>
+          <o:OLEObject Type="Embed" ProgID="Word.OpenDocumentText.12" ShapeID="_x0000_i1033" DrawAspect="Content" ObjectID="_1685954167" r:id="rId23"/>
         </w:object>
       </w:r>
     </w:p>
@@ -701,8 +731,13 @@
         </w:numPr>
       </w:pPr>
       <w:r>
-        <w:t>Plot the negative log10 p-values of Neale Lab and plink2 results to examine for errors</w:t>
-      </w:r>
+        <w:t xml:space="preserve">Plot the negative log10 p-values of Neale Lab and plink2 results to examine for </w:t>
+      </w:r>
+      <w:proofErr w:type="gramStart"/>
+      <w:r>
+        <w:t>errors</w:t>
+      </w:r>
+      <w:proofErr w:type="gramEnd"/>
     </w:p>
     <w:p>
       <w:pPr>
@@ -725,18 +760,23 @@
         </w:numPr>
       </w:pPr>
       <w:r>
-        <w:t>Obtain correlation between Neale and plink2 p-value results</w:t>
-      </w:r>
+        <w:t xml:space="preserve">Obtain correlation between Neale and plink2 p-value </w:t>
+      </w:r>
+      <w:proofErr w:type="gramStart"/>
+      <w:r>
+        <w:t>results</w:t>
+      </w:r>
+      <w:proofErr w:type="gramEnd"/>
     </w:p>
     <w:bookmarkStart w:id="9" w:name="_MON_1684931676"/>
     <w:bookmarkEnd w:id="9"/>
     <w:p>
       <w:r>
         <w:object w:dxaOrig="9360" w:dyaOrig="6744" w14:anchorId="34D453F7">
-          <v:shape id="_x0000_i1034" type="#_x0000_t75" style="width:469pt;height:337pt" o:ole="">
+          <v:shape id="_x0000_i1034" type="#_x0000_t75" style="width:468.75pt;height:336.75pt" o:ole="">
             <v:imagedata r:id="rId24" o:title=""/>
           </v:shape>
-          <o:OLEObject Type="Embed" ProgID="Word.OpenDocumentText.12" ShapeID="_x0000_i1034" DrawAspect="Content" ObjectID="_1685471232" r:id="rId25"/>
+          <o:OLEObject Type="Embed" ProgID="Word.OpenDocumentText.12" ShapeID="_x0000_i1034" DrawAspect="Content" ObjectID="_1685954168" r:id="rId25"/>
         </w:object>
       </w:r>
     </w:p>
@@ -745,10 +785,10 @@
     <w:p>
       <w:r>
         <w:object w:dxaOrig="9360" w:dyaOrig="12599" w14:anchorId="52CFCE2A">
-          <v:shape id="_x0000_i1035" type="#_x0000_t75" style="width:469pt;height:630.5pt" o:ole="">
+          <v:shape id="_x0000_i1035" type="#_x0000_t75" style="width:468.75pt;height:630.75pt" o:ole="">
             <v:imagedata r:id="rId26" o:title=""/>
           </v:shape>
-          <o:OLEObject Type="Embed" ProgID="Word.OpenDocumentText.12" ShapeID="_x0000_i1035" DrawAspect="Content" ObjectID="_1685471233" r:id="rId27"/>
+          <o:OLEObject Type="Embed" ProgID="Word.OpenDocumentText.12" ShapeID="_x0000_i1035" DrawAspect="Content" ObjectID="_1685954169" r:id="rId27"/>
         </w:object>
       </w:r>
     </w:p>
@@ -852,6 +892,7 @@
           <w:lang w:eastAsia="zh-CN"/>
         </w:rPr>
       </w:pPr>
+      <w:proofErr w:type="gramStart"/>
       <w:r>
         <w:rPr>
           <w:rFonts w:ascii="Consolas" w:eastAsia="Times New Roman" w:hAnsi="Consolas" w:cs="Times New Roman"/>
@@ -860,7 +901,18 @@
           <w:szCs w:val="18"/>
           <w:lang w:eastAsia="zh-CN"/>
         </w:rPr>
-        <w:t>#!/usr/bin/env python3</w:t>
+        <w:t>#!/</w:t>
+      </w:r>
+      <w:proofErr w:type="gramEnd"/>
+      <w:r>
+        <w:rPr>
+          <w:rFonts w:ascii="Consolas" w:eastAsia="Times New Roman" w:hAnsi="Consolas" w:cs="Times New Roman"/>
+          <w:color w:val="6A9955"/>
+          <w:sz w:val="18"/>
+          <w:szCs w:val="18"/>
+          <w:lang w:eastAsia="zh-CN"/>
+        </w:rPr>
+        <w:t>usr/bin/env python3</w:t>
       </w:r>
     </w:p>
     <w:p>
@@ -896,7 +948,29 @@
           <w:szCs w:val="18"/>
           <w:lang w:eastAsia="zh-CN"/>
         </w:rPr>
-        <w:t># import packages</w:t>
+        <w:t># </w:t>
+      </w:r>
+      <w:proofErr w:type="gramStart"/>
+      <w:r>
+        <w:rPr>
+          <w:rFonts w:ascii="Consolas" w:eastAsia="Times New Roman" w:hAnsi="Consolas" w:cs="Times New Roman"/>
+          <w:color w:val="6A9955"/>
+          <w:sz w:val="18"/>
+          <w:szCs w:val="18"/>
+          <w:lang w:eastAsia="zh-CN"/>
+        </w:rPr>
+        <w:t>import</w:t>
+      </w:r>
+      <w:proofErr w:type="gramEnd"/>
+      <w:r>
+        <w:rPr>
+          <w:rFonts w:ascii="Consolas" w:eastAsia="Times New Roman" w:hAnsi="Consolas" w:cs="Times New Roman"/>
+          <w:color w:val="6A9955"/>
+          <w:sz w:val="18"/>
+          <w:szCs w:val="18"/>
+          <w:lang w:eastAsia="zh-CN"/>
+        </w:rPr>
+        <w:t> packages</w:t>
       </w:r>
     </w:p>
     <w:p>
@@ -929,8 +1003,20 @@
           <w:szCs w:val="18"/>
           <w:lang w:eastAsia="zh-CN"/>
         </w:rPr>
-        <w:t> matplotlib</w:t>
-      </w:r>
+        <w:t> </w:t>
+      </w:r>
+      <w:proofErr w:type="gramStart"/>
+      <w:r>
+        <w:rPr>
+          <w:rFonts w:ascii="Consolas" w:eastAsia="Times New Roman" w:hAnsi="Consolas" w:cs="Times New Roman"/>
+          <w:color w:val="D4D4D4"/>
+          <w:sz w:val="18"/>
+          <w:szCs w:val="18"/>
+          <w:lang w:eastAsia="zh-CN"/>
+        </w:rPr>
+        <w:t>matplotlib</w:t>
+      </w:r>
+      <w:proofErr w:type="gramEnd"/>
     </w:p>
     <w:p>
       <w:pPr>
@@ -1059,8 +1145,20 @@
           <w:szCs w:val="18"/>
           <w:lang w:eastAsia="zh-CN"/>
         </w:rPr>
-        <w:t> np</w:t>
-      </w:r>
+        <w:t> </w:t>
+      </w:r>
+      <w:proofErr w:type="gramStart"/>
+      <w:r>
+        <w:rPr>
+          <w:rFonts w:ascii="Consolas" w:eastAsia="Times New Roman" w:hAnsi="Consolas" w:cs="Times New Roman"/>
+          <w:color w:val="D4D4D4"/>
+          <w:sz w:val="18"/>
+          <w:szCs w:val="18"/>
+          <w:lang w:eastAsia="zh-CN"/>
+        </w:rPr>
+        <w:t>np</w:t>
+      </w:r>
+      <w:proofErr w:type="gramEnd"/>
     </w:p>
     <w:p>
       <w:pPr>
@@ -1095,6 +1193,7 @@
         <w:t> </w:t>
       </w:r>
       <w:proofErr w:type="spellStart"/>
+      <w:proofErr w:type="gramStart"/>
       <w:r>
         <w:rPr>
           <w:rFonts w:ascii="Consolas" w:eastAsia="Times New Roman" w:hAnsi="Consolas" w:cs="Times New Roman"/>
@@ -1106,6 +1205,7 @@
         <w:t>matplotlib.pyplot</w:t>
       </w:r>
       <w:proofErr w:type="spellEnd"/>
+      <w:proofErr w:type="gramEnd"/>
       <w:r>
         <w:rPr>
           <w:rFonts w:ascii="Consolas" w:eastAsia="Times New Roman" w:hAnsi="Consolas" w:cs="Times New Roman"/>
@@ -1199,8 +1299,20 @@
           <w:szCs w:val="18"/>
           <w:lang w:eastAsia="zh-CN"/>
         </w:rPr>
-        <w:t> pd</w:t>
-      </w:r>
+        <w:t> </w:t>
+      </w:r>
+      <w:proofErr w:type="gramStart"/>
+      <w:r>
+        <w:rPr>
+          <w:rFonts w:ascii="Consolas" w:eastAsia="Times New Roman" w:hAnsi="Consolas" w:cs="Times New Roman"/>
+          <w:color w:val="D4D4D4"/>
+          <w:sz w:val="18"/>
+          <w:szCs w:val="18"/>
+          <w:lang w:eastAsia="zh-CN"/>
+        </w:rPr>
+        <w:t>pd</w:t>
+      </w:r>
+      <w:proofErr w:type="gramEnd"/>
     </w:p>
     <w:p>
       <w:pPr>
@@ -1232,8 +1344,20 @@
           <w:szCs w:val="18"/>
           <w:lang w:eastAsia="zh-CN"/>
         </w:rPr>
-        <w:t> sys</w:t>
-      </w:r>
+        <w:t> </w:t>
+      </w:r>
+      <w:proofErr w:type="gramStart"/>
+      <w:r>
+        <w:rPr>
+          <w:rFonts w:ascii="Consolas" w:eastAsia="Times New Roman" w:hAnsi="Consolas" w:cs="Times New Roman"/>
+          <w:color w:val="D4D4D4"/>
+          <w:sz w:val="18"/>
+          <w:szCs w:val="18"/>
+          <w:lang w:eastAsia="zh-CN"/>
+        </w:rPr>
+        <w:t>sys</w:t>
+      </w:r>
+      <w:proofErr w:type="gramEnd"/>
     </w:p>
     <w:p>
       <w:pPr>
@@ -1268,6 +1392,7 @@
         <w:t> </w:t>
       </w:r>
       <w:proofErr w:type="spellStart"/>
+      <w:proofErr w:type="gramStart"/>
       <w:r>
         <w:rPr>
           <w:rFonts w:ascii="Consolas" w:eastAsia="Times New Roman" w:hAnsi="Consolas" w:cs="Times New Roman"/>
@@ -1279,6 +1404,7 @@
         <w:t>os</w:t>
       </w:r>
       <w:proofErr w:type="spellEnd"/>
+      <w:proofErr w:type="gramEnd"/>
     </w:p>
     <w:p>
       <w:pPr>
@@ -1326,6 +1452,7 @@
         <w:t> </w:t>
       </w:r>
       <w:proofErr w:type="spellStart"/>
+      <w:proofErr w:type="gramStart"/>
       <w:r>
         <w:rPr>
           <w:rFonts w:ascii="Consolas" w:eastAsia="Times New Roman" w:hAnsi="Consolas" w:cs="Times New Roman"/>
@@ -1348,6 +1475,7 @@
         <w:t>(</w:t>
       </w:r>
       <w:proofErr w:type="spellStart"/>
+      <w:proofErr w:type="gramEnd"/>
       <w:r>
         <w:rPr>
           <w:rFonts w:ascii="Consolas" w:eastAsia="Times New Roman" w:hAnsi="Consolas" w:cs="Times New Roman"/>
@@ -1524,7 +1652,29 @@
           <w:szCs w:val="18"/>
           <w:lang w:eastAsia="zh-CN"/>
         </w:rPr>
-        <w:t>#set variables</w:t>
+        <w:t>#</w:t>
+      </w:r>
+      <w:proofErr w:type="gramStart"/>
+      <w:r>
+        <w:rPr>
+          <w:rFonts w:ascii="Consolas" w:eastAsia="Times New Roman" w:hAnsi="Consolas" w:cs="Times New Roman"/>
+          <w:color w:val="6A9955"/>
+          <w:sz w:val="18"/>
+          <w:szCs w:val="18"/>
+          <w:lang w:eastAsia="zh-CN"/>
+        </w:rPr>
+        <w:t>set</w:t>
+      </w:r>
+      <w:proofErr w:type="gramEnd"/>
+      <w:r>
+        <w:rPr>
+          <w:rFonts w:ascii="Consolas" w:eastAsia="Times New Roman" w:hAnsi="Consolas" w:cs="Times New Roman"/>
+          <w:color w:val="6A9955"/>
+          <w:sz w:val="18"/>
+          <w:szCs w:val="18"/>
+          <w:lang w:eastAsia="zh-CN"/>
+        </w:rPr>
+        <w:t> variables</w:t>
       </w:r>
     </w:p>
     <w:p>
@@ -1589,7 +1739,18 @@
           <w:szCs w:val="18"/>
           <w:lang w:eastAsia="zh-CN"/>
         </w:rPr>
-        <w:t>{1}</w:t>
+        <w:t>{</w:t>
+      </w:r>
+      <w:proofErr w:type="gramStart"/>
+      <w:r>
+        <w:rPr>
+          <w:rFonts w:ascii="Consolas" w:eastAsia="Times New Roman" w:hAnsi="Consolas" w:cs="Times New Roman"/>
+          <w:color w:val="569CD6"/>
+          <w:sz w:val="18"/>
+          <w:szCs w:val="18"/>
+          <w:lang w:eastAsia="zh-CN"/>
+        </w:rPr>
+        <w:t>1}</w:t>
       </w:r>
       <w:r>
         <w:rPr>
@@ -1599,7 +1760,18 @@
           <w:szCs w:val="18"/>
           <w:lang w:eastAsia="zh-CN"/>
         </w:rPr>
-        <w:t>_all.</w:t>
+        <w:t>_</w:t>
+      </w:r>
+      <w:proofErr w:type="gramEnd"/>
+      <w:r>
+        <w:rPr>
+          <w:rFonts w:ascii="Consolas" w:eastAsia="Times New Roman" w:hAnsi="Consolas" w:cs="Times New Roman"/>
+          <w:color w:val="CE9178"/>
+          <w:sz w:val="18"/>
+          <w:szCs w:val="18"/>
+          <w:lang w:eastAsia="zh-CN"/>
+        </w:rPr>
+        <w:t>all.</w:t>
       </w:r>
       <w:r>
         <w:rPr>
@@ -1742,6 +1914,7 @@
         <w:t>manhattan</w:t>
       </w:r>
       <w:proofErr w:type="spellEnd"/>
+      <w:proofErr w:type="gramStart"/>
       <w:r>
         <w:rPr>
           <w:rFonts w:ascii="Consolas" w:eastAsia="Times New Roman" w:hAnsi="Consolas" w:cs="Times New Roman"/>
@@ -1760,7 +1933,18 @@
           <w:szCs w:val="18"/>
           <w:lang w:eastAsia="zh-CN"/>
         </w:rPr>
-        <w:t>{0}</w:t>
+        <w:t>{</w:t>
+      </w:r>
+      <w:proofErr w:type="gramEnd"/>
+      <w:r>
+        <w:rPr>
+          <w:rFonts w:ascii="Consolas" w:eastAsia="Times New Roman" w:hAnsi="Consolas" w:cs="Times New Roman"/>
+          <w:color w:val="569CD6"/>
+          <w:sz w:val="18"/>
+          <w:szCs w:val="18"/>
+          <w:lang w:eastAsia="zh-CN"/>
+        </w:rPr>
+        <w:t>0}</w:t>
       </w:r>
       <w:r>
         <w:rPr>
@@ -1887,7 +2071,18 @@
           <w:szCs w:val="18"/>
           <w:lang w:eastAsia="zh-CN"/>
         </w:rPr>
-        <w:t>{0}</w:t>
+        <w:t>{0</w:t>
+      </w:r>
+      <w:proofErr w:type="gramStart"/>
+      <w:r>
+        <w:rPr>
+          <w:rFonts w:ascii="Consolas" w:eastAsia="Times New Roman" w:hAnsi="Consolas" w:cs="Times New Roman"/>
+          <w:color w:val="569CD6"/>
+          <w:sz w:val="18"/>
+          <w:szCs w:val="18"/>
+          <w:lang w:eastAsia="zh-CN"/>
+        </w:rPr>
+        <w:t>}</w:t>
       </w:r>
       <w:r>
         <w:rPr>
@@ -1897,7 +2092,18 @@
           <w:szCs w:val="18"/>
           <w:lang w:eastAsia="zh-CN"/>
         </w:rPr>
-        <w:t> : </w:t>
+        <w:t> :</w:t>
+      </w:r>
+      <w:proofErr w:type="gramEnd"/>
+      <w:r>
+        <w:rPr>
+          <w:rFonts w:ascii="Consolas" w:eastAsia="Times New Roman" w:hAnsi="Consolas" w:cs="Times New Roman"/>
+          <w:color w:val="CE9178"/>
+          <w:sz w:val="18"/>
+          <w:szCs w:val="18"/>
+          <w:lang w:eastAsia="zh-CN"/>
+        </w:rPr>
+        <w:t> </w:t>
       </w:r>
       <w:r>
         <w:rPr>
@@ -2006,7 +2212,29 @@
           <w:szCs w:val="18"/>
           <w:lang w:eastAsia="zh-CN"/>
         </w:rPr>
-        <w:t># load file to </w:t>
+        <w:t># </w:t>
+      </w:r>
+      <w:proofErr w:type="gramStart"/>
+      <w:r>
+        <w:rPr>
+          <w:rFonts w:ascii="Consolas" w:eastAsia="Times New Roman" w:hAnsi="Consolas" w:cs="Times New Roman"/>
+          <w:color w:val="6A9955"/>
+          <w:sz w:val="18"/>
+          <w:szCs w:val="18"/>
+          <w:lang w:eastAsia="zh-CN"/>
+        </w:rPr>
+        <w:t>load</w:t>
+      </w:r>
+      <w:proofErr w:type="gramEnd"/>
+      <w:r>
+        <w:rPr>
+          <w:rFonts w:ascii="Consolas" w:eastAsia="Times New Roman" w:hAnsi="Consolas" w:cs="Times New Roman"/>
+          <w:color w:val="6A9955"/>
+          <w:sz w:val="18"/>
+          <w:szCs w:val="18"/>
+          <w:lang w:eastAsia="zh-CN"/>
+        </w:rPr>
+        <w:t> file to </w:t>
       </w:r>
       <w:proofErr w:type="spellStart"/>
       <w:r>
@@ -2041,7 +2269,29 @@
           <w:szCs w:val="18"/>
           <w:lang w:eastAsia="zh-CN"/>
         </w:rPr>
-        <w:t>    results_df = pd.read_csv(file_name, </w:t>
+        <w:t>    results_df = </w:t>
+      </w:r>
+      <w:proofErr w:type="gramStart"/>
+      <w:r>
+        <w:rPr>
+          <w:rFonts w:ascii="Consolas" w:eastAsia="Times New Roman" w:hAnsi="Consolas" w:cs="Times New Roman"/>
+          <w:color w:val="D4D4D4"/>
+          <w:sz w:val="18"/>
+          <w:szCs w:val="18"/>
+          <w:lang w:eastAsia="zh-CN"/>
+        </w:rPr>
+        <w:t>pd.read</w:t>
+      </w:r>
+      <w:proofErr w:type="gramEnd"/>
+      <w:r>
+        <w:rPr>
+          <w:rFonts w:ascii="Consolas" w:eastAsia="Times New Roman" w:hAnsi="Consolas" w:cs="Times New Roman"/>
+          <w:color w:val="D4D4D4"/>
+          <w:sz w:val="18"/>
+          <w:szCs w:val="18"/>
+          <w:lang w:eastAsia="zh-CN"/>
+        </w:rPr>
+        <w:t>_csv(file_name, </w:t>
       </w:r>
       <w:r>
         <w:rPr>
@@ -2367,7 +2617,29 @@
           <w:szCs w:val="18"/>
           <w:lang w:eastAsia="zh-CN"/>
         </w:rPr>
-        <w:t># drop rows with any column having null/missing data ; should already be removed when combine results</w:t>
+        <w:t># drop rows with any column having null/missing </w:t>
+      </w:r>
+      <w:proofErr w:type="gramStart"/>
+      <w:r>
+        <w:rPr>
+          <w:rFonts w:ascii="Consolas" w:eastAsia="Times New Roman" w:hAnsi="Consolas" w:cs="Times New Roman"/>
+          <w:color w:val="6A9955"/>
+          <w:sz w:val="18"/>
+          <w:szCs w:val="18"/>
+          <w:lang w:eastAsia="zh-CN"/>
+        </w:rPr>
+        <w:t>data ;</w:t>
+      </w:r>
+      <w:proofErr w:type="gramEnd"/>
+      <w:r>
+        <w:rPr>
+          <w:rFonts w:ascii="Consolas" w:eastAsia="Times New Roman" w:hAnsi="Consolas" w:cs="Times New Roman"/>
+          <w:color w:val="6A9955"/>
+          <w:sz w:val="18"/>
+          <w:szCs w:val="18"/>
+          <w:lang w:eastAsia="zh-CN"/>
+        </w:rPr>
+        <w:t> should already be removed when combine results</w:t>
       </w:r>
     </w:p>
     <w:p>
@@ -2423,9 +2695,21 @@
           <w:szCs w:val="18"/>
           <w:lang w:eastAsia="zh-CN"/>
         </w:rPr>
-        <w:t>results_df.dropna</w:t>
+        <w:t>results_</w:t>
+      </w:r>
+      <w:proofErr w:type="gramStart"/>
+      <w:r>
+        <w:rPr>
+          <w:rFonts w:ascii="Consolas" w:eastAsia="Times New Roman" w:hAnsi="Consolas" w:cs="Times New Roman"/>
+          <w:color w:val="D4D4D4"/>
+          <w:sz w:val="18"/>
+          <w:szCs w:val="18"/>
+          <w:lang w:eastAsia="zh-CN"/>
+        </w:rPr>
+        <w:t>df.dropna</w:t>
       </w:r>
       <w:proofErr w:type="spellEnd"/>
+      <w:proofErr w:type="gramEnd"/>
       <w:r>
         <w:rPr>
           <w:rFonts w:ascii="Consolas" w:eastAsia="Times New Roman" w:hAnsi="Consolas" w:cs="Times New Roman"/>
@@ -2480,7 +2764,29 @@
           <w:szCs w:val="18"/>
           <w:lang w:eastAsia="zh-CN"/>
         </w:rPr>
-        <w:t># sort by column then position; reset index</w:t>
+        <w:t># </w:t>
+      </w:r>
+      <w:proofErr w:type="gramStart"/>
+      <w:r>
+        <w:rPr>
+          <w:rFonts w:ascii="Consolas" w:eastAsia="Times New Roman" w:hAnsi="Consolas" w:cs="Times New Roman"/>
+          <w:color w:val="6A9955"/>
+          <w:sz w:val="18"/>
+          <w:szCs w:val="18"/>
+          <w:lang w:eastAsia="zh-CN"/>
+        </w:rPr>
+        <w:t>sort</w:t>
+      </w:r>
+      <w:proofErr w:type="gramEnd"/>
+      <w:r>
+        <w:rPr>
+          <w:rFonts w:ascii="Consolas" w:eastAsia="Times New Roman" w:hAnsi="Consolas" w:cs="Times New Roman"/>
+          <w:color w:val="6A9955"/>
+          <w:sz w:val="18"/>
+          <w:szCs w:val="18"/>
+          <w:lang w:eastAsia="zh-CN"/>
+        </w:rPr>
+        <w:t> by column then position; reset index</w:t>
       </w:r>
     </w:p>
     <w:p>
@@ -2536,7 +2842,29 @@
           <w:szCs w:val="18"/>
           <w:lang w:eastAsia="zh-CN"/>
         </w:rPr>
-        <w:t>results_df.sort_values</w:t>
+        <w:t>results_</w:t>
+      </w:r>
+      <w:proofErr w:type="gramStart"/>
+      <w:r>
+        <w:rPr>
+          <w:rFonts w:ascii="Consolas" w:eastAsia="Times New Roman" w:hAnsi="Consolas" w:cs="Times New Roman"/>
+          <w:color w:val="D4D4D4"/>
+          <w:sz w:val="18"/>
+          <w:szCs w:val="18"/>
+          <w:lang w:eastAsia="zh-CN"/>
+        </w:rPr>
+        <w:t>df.sort</w:t>
+      </w:r>
+      <w:proofErr w:type="gramEnd"/>
+      <w:r>
+        <w:rPr>
+          <w:rFonts w:ascii="Consolas" w:eastAsia="Times New Roman" w:hAnsi="Consolas" w:cs="Times New Roman"/>
+          <w:color w:val="D4D4D4"/>
+          <w:sz w:val="18"/>
+          <w:szCs w:val="18"/>
+          <w:lang w:eastAsia="zh-CN"/>
+        </w:rPr>
+        <w:t>_values</w:t>
       </w:r>
       <w:proofErr w:type="spellEnd"/>
       <w:r>
@@ -2621,7 +2949,29 @@
           <w:szCs w:val="18"/>
           <w:lang w:eastAsia="zh-CN"/>
         </w:rPr>
-        <w:t>results_df.reset_index</w:t>
+        <w:t>results_</w:t>
+      </w:r>
+      <w:proofErr w:type="gramStart"/>
+      <w:r>
+        <w:rPr>
+          <w:rFonts w:ascii="Consolas" w:eastAsia="Times New Roman" w:hAnsi="Consolas" w:cs="Times New Roman"/>
+          <w:color w:val="D4D4D4"/>
+          <w:sz w:val="18"/>
+          <w:szCs w:val="18"/>
+          <w:lang w:eastAsia="zh-CN"/>
+        </w:rPr>
+        <w:t>df.reset</w:t>
+      </w:r>
+      <w:proofErr w:type="gramEnd"/>
+      <w:r>
+        <w:rPr>
+          <w:rFonts w:ascii="Consolas" w:eastAsia="Times New Roman" w:hAnsi="Consolas" w:cs="Times New Roman"/>
+          <w:color w:val="D4D4D4"/>
+          <w:sz w:val="18"/>
+          <w:szCs w:val="18"/>
+          <w:lang w:eastAsia="zh-CN"/>
+        </w:rPr>
+        <w:t>_index</w:t>
       </w:r>
       <w:proofErr w:type="spellEnd"/>
       <w:r>
@@ -2760,7 +3110,29 @@
           <w:szCs w:val="18"/>
           <w:lang w:eastAsia="zh-CN"/>
         </w:rPr>
-        <w:t># change P column to float type</w:t>
+        <w:t># </w:t>
+      </w:r>
+      <w:proofErr w:type="gramStart"/>
+      <w:r>
+        <w:rPr>
+          <w:rFonts w:ascii="Consolas" w:eastAsia="Times New Roman" w:hAnsi="Consolas" w:cs="Times New Roman"/>
+          <w:color w:val="6A9955"/>
+          <w:sz w:val="18"/>
+          <w:szCs w:val="18"/>
+          <w:lang w:eastAsia="zh-CN"/>
+        </w:rPr>
+        <w:t>change</w:t>
+      </w:r>
+      <w:proofErr w:type="gramEnd"/>
+      <w:r>
+        <w:rPr>
+          <w:rFonts w:ascii="Consolas" w:eastAsia="Times New Roman" w:hAnsi="Consolas" w:cs="Times New Roman"/>
+          <w:color w:val="6A9955"/>
+          <w:sz w:val="18"/>
+          <w:szCs w:val="18"/>
+          <w:lang w:eastAsia="zh-CN"/>
+        </w:rPr>
+        <w:t> P column to float type</w:t>
       </w:r>
     </w:p>
     <w:p>
@@ -2935,7 +3307,29 @@
           <w:szCs w:val="18"/>
           <w:lang w:eastAsia="zh-CN"/>
         </w:rPr>
-        <w:t># create column with negative log p value</w:t>
+        <w:t># </w:t>
+      </w:r>
+      <w:proofErr w:type="gramStart"/>
+      <w:r>
+        <w:rPr>
+          <w:rFonts w:ascii="Consolas" w:eastAsia="Times New Roman" w:hAnsi="Consolas" w:cs="Times New Roman"/>
+          <w:color w:val="6A9955"/>
+          <w:sz w:val="18"/>
+          <w:szCs w:val="18"/>
+          <w:lang w:eastAsia="zh-CN"/>
+        </w:rPr>
+        <w:t>create</w:t>
+      </w:r>
+      <w:proofErr w:type="gramEnd"/>
+      <w:r>
+        <w:rPr>
+          <w:rFonts w:ascii="Consolas" w:eastAsia="Times New Roman" w:hAnsi="Consolas" w:cs="Times New Roman"/>
+          <w:color w:val="6A9955"/>
+          <w:sz w:val="18"/>
+          <w:szCs w:val="18"/>
+          <w:lang w:eastAsia="zh-CN"/>
+        </w:rPr>
+        <w:t> column with negative log p value</w:t>
       </w:r>
     </w:p>
     <w:p>
@@ -3163,15 +3557,27 @@
         </w:rPr>
         <w:t>'P'</w:t>
       </w:r>
-      <w:r>
-        <w:rPr>
-          <w:rFonts w:ascii="Consolas" w:eastAsia="Times New Roman" w:hAnsi="Consolas" w:cs="Times New Roman"/>
-          <w:color w:val="D4D4D4"/>
-          <w:sz w:val="18"/>
-          <w:szCs w:val="18"/>
-          <w:lang w:eastAsia="zh-CN"/>
-        </w:rPr>
-        <w:t>] != </w:t>
+      <w:proofErr w:type="gramStart"/>
+      <w:r>
+        <w:rPr>
+          <w:rFonts w:ascii="Consolas" w:eastAsia="Times New Roman" w:hAnsi="Consolas" w:cs="Times New Roman"/>
+          <w:color w:val="D4D4D4"/>
+          <w:sz w:val="18"/>
+          <w:szCs w:val="18"/>
+          <w:lang w:eastAsia="zh-CN"/>
+        </w:rPr>
+        <w:t>] !</w:t>
+      </w:r>
+      <w:proofErr w:type="gramEnd"/>
+      <w:r>
+        <w:rPr>
+          <w:rFonts w:ascii="Consolas" w:eastAsia="Times New Roman" w:hAnsi="Consolas" w:cs="Times New Roman"/>
+          <w:color w:val="D4D4D4"/>
+          <w:sz w:val="18"/>
+          <w:szCs w:val="18"/>
+          <w:lang w:eastAsia="zh-CN"/>
+        </w:rPr>
+        <w:t>= </w:t>
       </w:r>
       <w:r>
         <w:rPr>
@@ -3344,7 +3750,29 @@
           <w:szCs w:val="18"/>
           <w:lang w:eastAsia="zh-CN"/>
         </w:rPr>
-        <w:t># make chromosome column into type category</w:t>
+        <w:t># </w:t>
+      </w:r>
+      <w:proofErr w:type="gramStart"/>
+      <w:r>
+        <w:rPr>
+          <w:rFonts w:ascii="Consolas" w:eastAsia="Times New Roman" w:hAnsi="Consolas" w:cs="Times New Roman"/>
+          <w:color w:val="6A9955"/>
+          <w:sz w:val="18"/>
+          <w:szCs w:val="18"/>
+          <w:lang w:eastAsia="zh-CN"/>
+        </w:rPr>
+        <w:t>make</w:t>
+      </w:r>
+      <w:proofErr w:type="gramEnd"/>
+      <w:r>
+        <w:rPr>
+          <w:rFonts w:ascii="Consolas" w:eastAsia="Times New Roman" w:hAnsi="Consolas" w:cs="Times New Roman"/>
+          <w:color w:val="6A9955"/>
+          <w:sz w:val="18"/>
+          <w:szCs w:val="18"/>
+          <w:lang w:eastAsia="zh-CN"/>
+        </w:rPr>
+        <w:t> chromosome column into type category</w:t>
       </w:r>
     </w:p>
     <w:p>
@@ -3399,15 +3827,27 @@
         </w:rPr>
         <w:t>'#CHROM'</w:t>
       </w:r>
-      <w:r>
-        <w:rPr>
-          <w:rFonts w:ascii="Consolas" w:eastAsia="Times New Roman" w:hAnsi="Consolas" w:cs="Times New Roman"/>
-          <w:color w:val="D4D4D4"/>
-          <w:sz w:val="18"/>
-          <w:szCs w:val="18"/>
-          <w:lang w:eastAsia="zh-CN"/>
-        </w:rPr>
-        <w:t>].astype(</w:t>
+      <w:proofErr w:type="gramStart"/>
+      <w:r>
+        <w:rPr>
+          <w:rFonts w:ascii="Consolas" w:eastAsia="Times New Roman" w:hAnsi="Consolas" w:cs="Times New Roman"/>
+          <w:color w:val="D4D4D4"/>
+          <w:sz w:val="18"/>
+          <w:szCs w:val="18"/>
+          <w:lang w:eastAsia="zh-CN"/>
+        </w:rPr>
+        <w:t>].astype</w:t>
+      </w:r>
+      <w:proofErr w:type="gramEnd"/>
+      <w:r>
+        <w:rPr>
+          <w:rFonts w:ascii="Consolas" w:eastAsia="Times New Roman" w:hAnsi="Consolas" w:cs="Times New Roman"/>
+          <w:color w:val="D4D4D4"/>
+          <w:sz w:val="18"/>
+          <w:szCs w:val="18"/>
+          <w:lang w:eastAsia="zh-CN"/>
+        </w:rPr>
+        <w:t>(</w:t>
       </w:r>
       <w:r>
         <w:rPr>
@@ -3473,7 +3913,29 @@
           <w:szCs w:val="18"/>
           <w:lang w:eastAsia="zh-CN"/>
         </w:rPr>
-        <w:t># index; used for x axis; assume uniform SNP distrubtion across chromosome</w:t>
+        <w:t># </w:t>
+      </w:r>
+      <w:proofErr w:type="gramStart"/>
+      <w:r>
+        <w:rPr>
+          <w:rFonts w:ascii="Consolas" w:eastAsia="Times New Roman" w:hAnsi="Consolas" w:cs="Times New Roman"/>
+          <w:color w:val="6A9955"/>
+          <w:sz w:val="18"/>
+          <w:szCs w:val="18"/>
+          <w:lang w:eastAsia="zh-CN"/>
+        </w:rPr>
+        <w:t>index</w:t>
+      </w:r>
+      <w:proofErr w:type="gramEnd"/>
+      <w:r>
+        <w:rPr>
+          <w:rFonts w:ascii="Consolas" w:eastAsia="Times New Roman" w:hAnsi="Consolas" w:cs="Times New Roman"/>
+          <w:color w:val="6A9955"/>
+          <w:sz w:val="18"/>
+          <w:szCs w:val="18"/>
+          <w:lang w:eastAsia="zh-CN"/>
+        </w:rPr>
+        <w:t>; used for x axis; assume uniform SNP distrubtion across chromosome</w:t>
       </w:r>
     </w:p>
     <w:p>
@@ -3648,7 +4110,29 @@
           <w:szCs w:val="18"/>
           <w:lang w:eastAsia="zh-CN"/>
         </w:rPr>
-        <w:t># group by chromosome</w:t>
+        <w:t># </w:t>
+      </w:r>
+      <w:proofErr w:type="gramStart"/>
+      <w:r>
+        <w:rPr>
+          <w:rFonts w:ascii="Consolas" w:eastAsia="Times New Roman" w:hAnsi="Consolas" w:cs="Times New Roman"/>
+          <w:color w:val="6A9955"/>
+          <w:sz w:val="18"/>
+          <w:szCs w:val="18"/>
+          <w:lang w:eastAsia="zh-CN"/>
+        </w:rPr>
+        <w:t>group</w:t>
+      </w:r>
+      <w:proofErr w:type="gramEnd"/>
+      <w:r>
+        <w:rPr>
+          <w:rFonts w:ascii="Consolas" w:eastAsia="Times New Roman" w:hAnsi="Consolas" w:cs="Times New Roman"/>
+          <w:color w:val="6A9955"/>
+          <w:sz w:val="18"/>
+          <w:szCs w:val="18"/>
+          <w:lang w:eastAsia="zh-CN"/>
+        </w:rPr>
+        <w:t> by chromosome</w:t>
       </w:r>
     </w:p>
     <w:p>
@@ -3704,9 +4188,21 @@
           <w:szCs w:val="18"/>
           <w:lang w:eastAsia="zh-CN"/>
         </w:rPr>
-        <w:t>results_df.groupby</w:t>
+        <w:t>results_</w:t>
+      </w:r>
+      <w:proofErr w:type="gramStart"/>
+      <w:r>
+        <w:rPr>
+          <w:rFonts w:ascii="Consolas" w:eastAsia="Times New Roman" w:hAnsi="Consolas" w:cs="Times New Roman"/>
+          <w:color w:val="D4D4D4"/>
+          <w:sz w:val="18"/>
+          <w:szCs w:val="18"/>
+          <w:lang w:eastAsia="zh-CN"/>
+        </w:rPr>
+        <w:t>df.groupby</w:t>
       </w:r>
       <w:proofErr w:type="spellEnd"/>
+      <w:proofErr w:type="gramEnd"/>
       <w:r>
         <w:rPr>
           <w:rFonts w:ascii="Consolas" w:eastAsia="Times New Roman" w:hAnsi="Consolas" w:cs="Times New Roman"/>
@@ -3820,6 +4316,7 @@
         <w:t>    fig = </w:t>
       </w:r>
       <w:proofErr w:type="spellStart"/>
+      <w:proofErr w:type="gramStart"/>
       <w:r>
         <w:rPr>
           <w:rFonts w:ascii="Consolas" w:eastAsia="Times New Roman" w:hAnsi="Consolas" w:cs="Times New Roman"/>
@@ -3831,6 +4328,7 @@
         <w:t>plt.figure</w:t>
       </w:r>
       <w:proofErr w:type="spellEnd"/>
+      <w:proofErr w:type="gramEnd"/>
       <w:r>
         <w:rPr>
           <w:rFonts w:ascii="Consolas" w:eastAsia="Times New Roman" w:hAnsi="Consolas" w:cs="Times New Roman"/>
@@ -3934,7 +4432,29 @@
           <w:szCs w:val="18"/>
           <w:lang w:eastAsia="zh-CN"/>
         </w:rPr>
-        <w:t># axes of figure - 1row,1col,1idx</w:t>
+        <w:t># </w:t>
+      </w:r>
+      <w:proofErr w:type="gramStart"/>
+      <w:r>
+        <w:rPr>
+          <w:rFonts w:ascii="Consolas" w:eastAsia="Times New Roman" w:hAnsi="Consolas" w:cs="Times New Roman"/>
+          <w:color w:val="6A9955"/>
+          <w:sz w:val="18"/>
+          <w:szCs w:val="18"/>
+          <w:lang w:eastAsia="zh-CN"/>
+        </w:rPr>
+        <w:t>axes</w:t>
+      </w:r>
+      <w:proofErr w:type="gramEnd"/>
+      <w:r>
+        <w:rPr>
+          <w:rFonts w:ascii="Consolas" w:eastAsia="Times New Roman" w:hAnsi="Consolas" w:cs="Times New Roman"/>
+          <w:color w:val="6A9955"/>
+          <w:sz w:val="18"/>
+          <w:szCs w:val="18"/>
+          <w:lang w:eastAsia="zh-CN"/>
+        </w:rPr>
+        <w:t> of figure - 1row,1col,1idx</w:t>
       </w:r>
     </w:p>
     <w:p>
@@ -3968,7 +4488,18 @@
           <w:szCs w:val="18"/>
           <w:lang w:eastAsia="zh-CN"/>
         </w:rPr>
-        <w:t>fig.add_subplot</w:t>
+        <w:t>fig.add_</w:t>
+      </w:r>
+      <w:proofErr w:type="gramStart"/>
+      <w:r>
+        <w:rPr>
+          <w:rFonts w:ascii="Consolas" w:eastAsia="Times New Roman" w:hAnsi="Consolas" w:cs="Times New Roman"/>
+          <w:color w:val="D4D4D4"/>
+          <w:sz w:val="18"/>
+          <w:szCs w:val="18"/>
+          <w:lang w:eastAsia="zh-CN"/>
+        </w:rPr>
+        <w:t>subplot</w:t>
       </w:r>
       <w:proofErr w:type="spellEnd"/>
       <w:r>
@@ -3981,6 +4512,7 @@
         </w:rPr>
         <w:t>(</w:t>
       </w:r>
+      <w:proofErr w:type="gramEnd"/>
       <w:r>
         <w:rPr>
           <w:rFonts w:ascii="Consolas" w:eastAsia="Times New Roman" w:hAnsi="Consolas" w:cs="Times New Roman"/>
@@ -4198,7 +4730,29 @@
           <w:szCs w:val="18"/>
           <w:lang w:eastAsia="zh-CN"/>
         </w:rPr>
-        <w:t># create subplots for each chromosome (name = #CHROM)</w:t>
+        <w:t># </w:t>
+      </w:r>
+      <w:proofErr w:type="gramStart"/>
+      <w:r>
+        <w:rPr>
+          <w:rFonts w:ascii="Consolas" w:eastAsia="Times New Roman" w:hAnsi="Consolas" w:cs="Times New Roman"/>
+          <w:color w:val="6A9955"/>
+          <w:sz w:val="18"/>
+          <w:szCs w:val="18"/>
+          <w:lang w:eastAsia="zh-CN"/>
+        </w:rPr>
+        <w:t>create</w:t>
+      </w:r>
+      <w:proofErr w:type="gramEnd"/>
+      <w:r>
+        <w:rPr>
+          <w:rFonts w:ascii="Consolas" w:eastAsia="Times New Roman" w:hAnsi="Consolas" w:cs="Times New Roman"/>
+          <w:color w:val="6A9955"/>
+          <w:sz w:val="18"/>
+          <w:szCs w:val="18"/>
+          <w:lang w:eastAsia="zh-CN"/>
+        </w:rPr>
+        <w:t> subplots for each chromosome (name = #CHROM)</w:t>
       </w:r>
     </w:p>
     <w:p>
@@ -4336,7 +4890,29 @@
           <w:szCs w:val="18"/>
           <w:lang w:eastAsia="zh-CN"/>
         </w:rPr>
-        <w:t>##### plot, x is index and y is neg log p ######</w:t>
+        <w:t>##### plot, x is index and y </w:t>
+      </w:r>
+      <w:proofErr w:type="gramStart"/>
+      <w:r>
+        <w:rPr>
+          <w:rFonts w:ascii="Consolas" w:eastAsia="Times New Roman" w:hAnsi="Consolas" w:cs="Times New Roman"/>
+          <w:color w:val="6A9955"/>
+          <w:sz w:val="18"/>
+          <w:szCs w:val="18"/>
+          <w:lang w:eastAsia="zh-CN"/>
+        </w:rPr>
+        <w:t>is</w:t>
+      </w:r>
+      <w:proofErr w:type="gramEnd"/>
+      <w:r>
+        <w:rPr>
+          <w:rFonts w:ascii="Consolas" w:eastAsia="Times New Roman" w:hAnsi="Consolas" w:cs="Times New Roman"/>
+          <w:color w:val="6A9955"/>
+          <w:sz w:val="18"/>
+          <w:szCs w:val="18"/>
+          <w:lang w:eastAsia="zh-CN"/>
+        </w:rPr>
+        <w:t> neg log p ######</w:t>
       </w:r>
     </w:p>
     <w:p>
@@ -4359,7 +4935,29 @@
           <w:szCs w:val="18"/>
           <w:lang w:eastAsia="zh-CN"/>
         </w:rPr>
-        <w:t>        group.plot(</w:t>
+        <w:t>        </w:t>
+      </w:r>
+      <w:proofErr w:type="gramStart"/>
+      <w:r>
+        <w:rPr>
+          <w:rFonts w:ascii="Consolas" w:eastAsia="Times New Roman" w:hAnsi="Consolas" w:cs="Times New Roman"/>
+          <w:color w:val="D4D4D4"/>
+          <w:sz w:val="18"/>
+          <w:szCs w:val="18"/>
+          <w:lang w:eastAsia="zh-CN"/>
+        </w:rPr>
+        <w:t>group.plot</w:t>
+      </w:r>
+      <w:proofErr w:type="gramEnd"/>
+      <w:r>
+        <w:rPr>
+          <w:rFonts w:ascii="Consolas" w:eastAsia="Times New Roman" w:hAnsi="Consolas" w:cs="Times New Roman"/>
+          <w:color w:val="D4D4D4"/>
+          <w:sz w:val="18"/>
+          <w:szCs w:val="18"/>
+          <w:lang w:eastAsia="zh-CN"/>
+        </w:rPr>
+        <w:t>(</w:t>
       </w:r>
       <w:r>
         <w:rPr>
@@ -4652,7 +5250,29 @@
           <w:szCs w:val="18"/>
           <w:lang w:eastAsia="zh-CN"/>
         </w:rPr>
-        <w:t># name of </w:t>
+        <w:t># </w:t>
+      </w:r>
+      <w:proofErr w:type="gramStart"/>
+      <w:r>
+        <w:rPr>
+          <w:rFonts w:ascii="Consolas" w:eastAsia="Times New Roman" w:hAnsi="Consolas" w:cs="Times New Roman"/>
+          <w:color w:val="6A9955"/>
+          <w:sz w:val="18"/>
+          <w:szCs w:val="18"/>
+          <w:lang w:eastAsia="zh-CN"/>
+        </w:rPr>
+        <w:t>name</w:t>
+      </w:r>
+      <w:proofErr w:type="gramEnd"/>
+      <w:r>
+        <w:rPr>
+          <w:rFonts w:ascii="Consolas" w:eastAsia="Times New Roman" w:hAnsi="Consolas" w:cs="Times New Roman"/>
+          <w:color w:val="6A9955"/>
+          <w:sz w:val="18"/>
+          <w:szCs w:val="18"/>
+          <w:lang w:eastAsia="zh-CN"/>
+        </w:rPr>
+        <w:t> of </w:t>
       </w:r>
       <w:proofErr w:type="spellStart"/>
       <w:r>
@@ -4698,9 +5318,21 @@
           <w:szCs w:val="18"/>
           <w:lang w:eastAsia="zh-CN"/>
         </w:rPr>
-        <w:t>x_labels.append</w:t>
+        <w:t>x_</w:t>
+      </w:r>
+      <w:proofErr w:type="gramStart"/>
+      <w:r>
+        <w:rPr>
+          <w:rFonts w:ascii="Consolas" w:eastAsia="Times New Roman" w:hAnsi="Consolas" w:cs="Times New Roman"/>
+          <w:color w:val="D4D4D4"/>
+          <w:sz w:val="18"/>
+          <w:szCs w:val="18"/>
+          <w:lang w:eastAsia="zh-CN"/>
+        </w:rPr>
+        <w:t>labels.append</w:t>
       </w:r>
       <w:proofErr w:type="spellEnd"/>
+      <w:proofErr w:type="gramEnd"/>
       <w:r>
         <w:rPr>
           <w:rFonts w:ascii="Consolas" w:eastAsia="Times New Roman" w:hAnsi="Consolas" w:cs="Times New Roman"/>
@@ -4742,7 +5374,29 @@
           <w:szCs w:val="18"/>
           <w:lang w:eastAsia="zh-CN"/>
         </w:rPr>
-        <w:t># tick marks; middle of group</w:t>
+        <w:t># </w:t>
+      </w:r>
+      <w:proofErr w:type="gramStart"/>
+      <w:r>
+        <w:rPr>
+          <w:rFonts w:ascii="Consolas" w:eastAsia="Times New Roman" w:hAnsi="Consolas" w:cs="Times New Roman"/>
+          <w:color w:val="6A9955"/>
+          <w:sz w:val="18"/>
+          <w:szCs w:val="18"/>
+          <w:lang w:eastAsia="zh-CN"/>
+        </w:rPr>
+        <w:t>tick</w:t>
+      </w:r>
+      <w:proofErr w:type="gramEnd"/>
+      <w:r>
+        <w:rPr>
+          <w:rFonts w:ascii="Consolas" w:eastAsia="Times New Roman" w:hAnsi="Consolas" w:cs="Times New Roman"/>
+          <w:color w:val="6A9955"/>
+          <w:sz w:val="18"/>
+          <w:szCs w:val="18"/>
+          <w:lang w:eastAsia="zh-CN"/>
+        </w:rPr>
+        <w:t> marks; middle of group</w:t>
       </w:r>
     </w:p>
     <w:p>
@@ -4765,7 +5419,29 @@
           <w:szCs w:val="18"/>
           <w:lang w:eastAsia="zh-CN"/>
         </w:rPr>
-        <w:t>        x_labels_pos.append((group[</w:t>
+        <w:t>        x_labels_</w:t>
+      </w:r>
+      <w:proofErr w:type="gramStart"/>
+      <w:r>
+        <w:rPr>
+          <w:rFonts w:ascii="Consolas" w:eastAsia="Times New Roman" w:hAnsi="Consolas" w:cs="Times New Roman"/>
+          <w:color w:val="D4D4D4"/>
+          <w:sz w:val="18"/>
+          <w:szCs w:val="18"/>
+          <w:lang w:eastAsia="zh-CN"/>
+        </w:rPr>
+        <w:t>pos.append</w:t>
+      </w:r>
+      <w:proofErr w:type="gramEnd"/>
+      <w:r>
+        <w:rPr>
+          <w:rFonts w:ascii="Consolas" w:eastAsia="Times New Roman" w:hAnsi="Consolas" w:cs="Times New Roman"/>
+          <w:color w:val="D4D4D4"/>
+          <w:sz w:val="18"/>
+          <w:szCs w:val="18"/>
+          <w:lang w:eastAsia="zh-CN"/>
+        </w:rPr>
+        <w:t>((group[</w:t>
       </w:r>
       <w:r>
         <w:rPr>
@@ -4951,8 +5627,20 @@
           <w:szCs w:val="18"/>
           <w:lang w:eastAsia="zh-CN"/>
         </w:rPr>
-        <w:t>#line</w:t>
-      </w:r>
+        <w:t>#</w:t>
+      </w:r>
+      <w:proofErr w:type="gramStart"/>
+      <w:r>
+        <w:rPr>
+          <w:rFonts w:ascii="Consolas" w:eastAsia="Times New Roman" w:hAnsi="Consolas" w:cs="Times New Roman"/>
+          <w:color w:val="6A9955"/>
+          <w:sz w:val="18"/>
+          <w:szCs w:val="18"/>
+          <w:lang w:eastAsia="zh-CN"/>
+        </w:rPr>
+        <w:t>line</w:t>
+      </w:r>
+      <w:proofErr w:type="gramEnd"/>
     </w:p>
     <w:p>
       <w:pPr>
@@ -4977,6 +5665,7 @@
         <w:t>    </w:t>
       </w:r>
       <w:proofErr w:type="spellStart"/>
+      <w:proofErr w:type="gramStart"/>
       <w:r>
         <w:rPr>
           <w:rFonts w:ascii="Consolas" w:eastAsia="Times New Roman" w:hAnsi="Consolas" w:cs="Times New Roman"/>
@@ -4988,6 +5677,7 @@
         <w:t>ax.plot</w:t>
       </w:r>
       <w:proofErr w:type="spellEnd"/>
+      <w:proofErr w:type="gramEnd"/>
       <w:r>
         <w:rPr>
           <w:rFonts w:ascii="Consolas" w:eastAsia="Times New Roman" w:hAnsi="Consolas" w:cs="Times New Roman"/>
@@ -5144,7 +5834,29 @@
           <w:szCs w:val="18"/>
           <w:lang w:eastAsia="zh-CN"/>
         </w:rPr>
-        <w:t># figure labels</w:t>
+        <w:t># </w:t>
+      </w:r>
+      <w:proofErr w:type="gramStart"/>
+      <w:r>
+        <w:rPr>
+          <w:rFonts w:ascii="Consolas" w:eastAsia="Times New Roman" w:hAnsi="Consolas" w:cs="Times New Roman"/>
+          <w:color w:val="6A9955"/>
+          <w:sz w:val="18"/>
+          <w:szCs w:val="18"/>
+          <w:lang w:eastAsia="zh-CN"/>
+        </w:rPr>
+        <w:t>figure</w:t>
+      </w:r>
+      <w:proofErr w:type="gramEnd"/>
+      <w:r>
+        <w:rPr>
+          <w:rFonts w:ascii="Consolas" w:eastAsia="Times New Roman" w:hAnsi="Consolas" w:cs="Times New Roman"/>
+          <w:color w:val="6A9955"/>
+          <w:sz w:val="18"/>
+          <w:szCs w:val="18"/>
+          <w:lang w:eastAsia="zh-CN"/>
+        </w:rPr>
+        <w:t> labels</w:t>
       </w:r>
     </w:p>
     <w:p>
@@ -5312,7 +6024,18 @@
           <w:szCs w:val="18"/>
           <w:lang w:eastAsia="zh-CN"/>
         </w:rPr>
-        <w:t>ax.set_xlim</w:t>
+        <w:t>ax.set_</w:t>
+      </w:r>
+      <w:proofErr w:type="gramStart"/>
+      <w:r>
+        <w:rPr>
+          <w:rFonts w:ascii="Consolas" w:eastAsia="Times New Roman" w:hAnsi="Consolas" w:cs="Times New Roman"/>
+          <w:color w:val="D4D4D4"/>
+          <w:sz w:val="18"/>
+          <w:szCs w:val="18"/>
+          <w:lang w:eastAsia="zh-CN"/>
+        </w:rPr>
+        <w:t>xlim</w:t>
       </w:r>
       <w:proofErr w:type="spellEnd"/>
       <w:r>
@@ -5323,7 +6046,18 @@
           <w:szCs w:val="18"/>
           <w:lang w:eastAsia="zh-CN"/>
         </w:rPr>
-        <w:t>([</w:t>
+        <w:t>(</w:t>
+      </w:r>
+      <w:proofErr w:type="gramEnd"/>
+      <w:r>
+        <w:rPr>
+          <w:rFonts w:ascii="Consolas" w:eastAsia="Times New Roman" w:hAnsi="Consolas" w:cs="Times New Roman"/>
+          <w:color w:val="D4D4D4"/>
+          <w:sz w:val="18"/>
+          <w:szCs w:val="18"/>
+          <w:lang w:eastAsia="zh-CN"/>
+        </w:rPr>
+        <w:t>[</w:t>
       </w:r>
       <w:r>
         <w:rPr>
@@ -5749,7 +6483,29 @@
           <w:szCs w:val="18"/>
           <w:lang w:eastAsia="zh-CN"/>
         </w:rPr>
-        <w:t>].max()</w:t>
+        <w:t>].</w:t>
+      </w:r>
+      <w:proofErr w:type="gramStart"/>
+      <w:r>
+        <w:rPr>
+          <w:rFonts w:ascii="Consolas" w:eastAsia="Times New Roman" w:hAnsi="Consolas" w:cs="Times New Roman"/>
+          <w:color w:val="D4D4D4"/>
+          <w:sz w:val="18"/>
+          <w:szCs w:val="18"/>
+          <w:lang w:eastAsia="zh-CN"/>
+        </w:rPr>
+        <w:t>max(</w:t>
+      </w:r>
+      <w:proofErr w:type="gramEnd"/>
+      <w:r>
+        <w:rPr>
+          <w:rFonts w:ascii="Consolas" w:eastAsia="Times New Roman" w:hAnsi="Consolas" w:cs="Times New Roman"/>
+          <w:color w:val="D4D4D4"/>
+          <w:sz w:val="18"/>
+          <w:szCs w:val="18"/>
+          <w:lang w:eastAsia="zh-CN"/>
+        </w:rPr>
+        <w:t>)</w:t>
       </w:r>
     </w:p>
     <w:p>
@@ -5848,7 +6604,18 @@
           <w:szCs w:val="18"/>
           <w:lang w:eastAsia="zh-CN"/>
         </w:rPr>
-        <w:t>ax.set_ylim</w:t>
+        <w:t>ax.set_</w:t>
+      </w:r>
+      <w:proofErr w:type="gramStart"/>
+      <w:r>
+        <w:rPr>
+          <w:rFonts w:ascii="Consolas" w:eastAsia="Times New Roman" w:hAnsi="Consolas" w:cs="Times New Roman"/>
+          <w:color w:val="D4D4D4"/>
+          <w:sz w:val="18"/>
+          <w:szCs w:val="18"/>
+          <w:lang w:eastAsia="zh-CN"/>
+        </w:rPr>
+        <w:t>ylim</w:t>
       </w:r>
       <w:proofErr w:type="spellEnd"/>
       <w:r>
@@ -5859,7 +6626,18 @@
           <w:szCs w:val="18"/>
           <w:lang w:eastAsia="zh-CN"/>
         </w:rPr>
-        <w:t>([</w:t>
+        <w:t>(</w:t>
+      </w:r>
+      <w:proofErr w:type="gramEnd"/>
+      <w:r>
+        <w:rPr>
+          <w:rFonts w:ascii="Consolas" w:eastAsia="Times New Roman" w:hAnsi="Consolas" w:cs="Times New Roman"/>
+          <w:color w:val="D4D4D4"/>
+          <w:sz w:val="18"/>
+          <w:szCs w:val="18"/>
+          <w:lang w:eastAsia="zh-CN"/>
+        </w:rPr>
+        <w:t>[</w:t>
       </w:r>
       <w:r>
         <w:rPr>
@@ -5927,15 +6705,27 @@
         <w:t>        </w:t>
       </w:r>
       <w:proofErr w:type="spellStart"/>
-      <w:r>
-        <w:rPr>
-          <w:rFonts w:ascii="Consolas" w:eastAsia="Times New Roman" w:hAnsi="Consolas" w:cs="Times New Roman"/>
-          <w:color w:val="D4D4D4"/>
-          <w:sz w:val="18"/>
-          <w:szCs w:val="18"/>
-          <w:lang w:eastAsia="zh-CN"/>
-        </w:rPr>
-        <w:t>plt.tight_layout</w:t>
+      <w:proofErr w:type="gramStart"/>
+      <w:r>
+        <w:rPr>
+          <w:rFonts w:ascii="Consolas" w:eastAsia="Times New Roman" w:hAnsi="Consolas" w:cs="Times New Roman"/>
+          <w:color w:val="D4D4D4"/>
+          <w:sz w:val="18"/>
+          <w:szCs w:val="18"/>
+          <w:lang w:eastAsia="zh-CN"/>
+        </w:rPr>
+        <w:t>plt.tight</w:t>
+      </w:r>
+      <w:proofErr w:type="gramEnd"/>
+      <w:r>
+        <w:rPr>
+          <w:rFonts w:ascii="Consolas" w:eastAsia="Times New Roman" w:hAnsi="Consolas" w:cs="Times New Roman"/>
+          <w:color w:val="D4D4D4"/>
+          <w:sz w:val="18"/>
+          <w:szCs w:val="18"/>
+          <w:lang w:eastAsia="zh-CN"/>
+        </w:rPr>
+        <w:t>_layout</w:t>
       </w:r>
       <w:proofErr w:type="spellEnd"/>
       <w:r>
@@ -5972,6 +6762,7 @@
         <w:t>        </w:t>
       </w:r>
       <w:proofErr w:type="spellStart"/>
+      <w:proofErr w:type="gramStart"/>
       <w:r>
         <w:rPr>
           <w:rFonts w:ascii="Consolas" w:eastAsia="Times New Roman" w:hAnsi="Consolas" w:cs="Times New Roman"/>
@@ -5983,6 +6774,7 @@
         <w:t>plt.savefig</w:t>
       </w:r>
       <w:proofErr w:type="spellEnd"/>
+      <w:proofErr w:type="gramEnd"/>
       <w:r>
         <w:rPr>
           <w:rFonts w:ascii="Consolas" w:eastAsia="Times New Roman" w:hAnsi="Consolas" w:cs="Times New Roman"/>
@@ -6067,9 +6859,21 @@
           <w:szCs w:val="18"/>
           <w:lang w:eastAsia="zh-CN"/>
         </w:rPr>
-        <w:t>y_max</w:t>
+        <w:t>y_</w:t>
+      </w:r>
+      <w:proofErr w:type="gramStart"/>
+      <w:r>
+        <w:rPr>
+          <w:rFonts w:ascii="Consolas" w:eastAsia="Times New Roman" w:hAnsi="Consolas" w:cs="Times New Roman"/>
+          <w:color w:val="D4D4D4"/>
+          <w:sz w:val="18"/>
+          <w:szCs w:val="18"/>
+          <w:lang w:eastAsia="zh-CN"/>
+        </w:rPr>
+        <w:t>max</w:t>
       </w:r>
       <w:proofErr w:type="spellEnd"/>
+      <w:proofErr w:type="gramEnd"/>
     </w:p>
     <w:p>
       <w:pPr>
@@ -6145,7 +6949,18 @@
           <w:szCs w:val="18"/>
           <w:lang w:eastAsia="zh-CN"/>
         </w:rPr>
-        <w:t>ax.set_ylim</w:t>
+        <w:t>ax.set_</w:t>
+      </w:r>
+      <w:proofErr w:type="gramStart"/>
+      <w:r>
+        <w:rPr>
+          <w:rFonts w:ascii="Consolas" w:eastAsia="Times New Roman" w:hAnsi="Consolas" w:cs="Times New Roman"/>
+          <w:color w:val="D4D4D4"/>
+          <w:sz w:val="18"/>
+          <w:szCs w:val="18"/>
+          <w:lang w:eastAsia="zh-CN"/>
+        </w:rPr>
+        <w:t>ylim</w:t>
       </w:r>
       <w:proofErr w:type="spellEnd"/>
       <w:r>
@@ -6156,7 +6971,18 @@
           <w:szCs w:val="18"/>
           <w:lang w:eastAsia="zh-CN"/>
         </w:rPr>
-        <w:t>([</w:t>
+        <w:t>(</w:t>
+      </w:r>
+      <w:proofErr w:type="gramEnd"/>
+      <w:r>
+        <w:rPr>
+          <w:rFonts w:ascii="Consolas" w:eastAsia="Times New Roman" w:hAnsi="Consolas" w:cs="Times New Roman"/>
+          <w:color w:val="D4D4D4"/>
+          <w:sz w:val="18"/>
+          <w:szCs w:val="18"/>
+          <w:lang w:eastAsia="zh-CN"/>
+        </w:rPr>
+        <w:t>[</w:t>
       </w:r>
       <w:r>
         <w:rPr>
@@ -6283,7 +7109,29 @@
           <w:szCs w:val="18"/>
           <w:lang w:eastAsia="zh-CN"/>
         </w:rPr>
-        <w:t>].max())</w:t>
+        <w:t>].</w:t>
+      </w:r>
+      <w:proofErr w:type="gramStart"/>
+      <w:r>
+        <w:rPr>
+          <w:rFonts w:ascii="Consolas" w:eastAsia="Times New Roman" w:hAnsi="Consolas" w:cs="Times New Roman"/>
+          <w:color w:val="D4D4D4"/>
+          <w:sz w:val="18"/>
+          <w:szCs w:val="18"/>
+          <w:lang w:eastAsia="zh-CN"/>
+        </w:rPr>
+        <w:t>max(</w:t>
+      </w:r>
+      <w:proofErr w:type="gramEnd"/>
+      <w:r>
+        <w:rPr>
+          <w:rFonts w:ascii="Consolas" w:eastAsia="Times New Roman" w:hAnsi="Consolas" w:cs="Times New Roman"/>
+          <w:color w:val="D4D4D4"/>
+          <w:sz w:val="18"/>
+          <w:szCs w:val="18"/>
+          <w:lang w:eastAsia="zh-CN"/>
+        </w:rPr>
+        <w:t>))</w:t>
       </w:r>
     </w:p>
     <w:p>
@@ -6316,7 +7164,29 @@
           <w:szCs w:val="18"/>
           <w:lang w:eastAsia="zh-CN"/>
         </w:rPr>
-        <w:t># save as </w:t>
+        <w:t># </w:t>
+      </w:r>
+      <w:proofErr w:type="gramStart"/>
+      <w:r>
+        <w:rPr>
+          <w:rFonts w:ascii="Consolas" w:eastAsia="Times New Roman" w:hAnsi="Consolas" w:cs="Times New Roman"/>
+          <w:color w:val="6A9955"/>
+          <w:sz w:val="18"/>
+          <w:szCs w:val="18"/>
+          <w:lang w:eastAsia="zh-CN"/>
+        </w:rPr>
+        <w:t>save</w:t>
+      </w:r>
+      <w:proofErr w:type="gramEnd"/>
+      <w:r>
+        <w:rPr>
+          <w:rFonts w:ascii="Consolas" w:eastAsia="Times New Roman" w:hAnsi="Consolas" w:cs="Times New Roman"/>
+          <w:color w:val="6A9955"/>
+          <w:sz w:val="18"/>
+          <w:szCs w:val="18"/>
+          <w:lang w:eastAsia="zh-CN"/>
+        </w:rPr>
+        <w:t> as </w:t>
       </w:r>
       <w:proofErr w:type="spellStart"/>
       <w:r>
@@ -6354,15 +7224,27 @@
         <w:t>        </w:t>
       </w:r>
       <w:proofErr w:type="spellStart"/>
-      <w:r>
-        <w:rPr>
-          <w:rFonts w:ascii="Consolas" w:eastAsia="Times New Roman" w:hAnsi="Consolas" w:cs="Times New Roman"/>
-          <w:color w:val="D4D4D4"/>
-          <w:sz w:val="18"/>
-          <w:szCs w:val="18"/>
-          <w:lang w:eastAsia="zh-CN"/>
-        </w:rPr>
-        <w:t>plt.tight_layout</w:t>
+      <w:proofErr w:type="gramStart"/>
+      <w:r>
+        <w:rPr>
+          <w:rFonts w:ascii="Consolas" w:eastAsia="Times New Roman" w:hAnsi="Consolas" w:cs="Times New Roman"/>
+          <w:color w:val="D4D4D4"/>
+          <w:sz w:val="18"/>
+          <w:szCs w:val="18"/>
+          <w:lang w:eastAsia="zh-CN"/>
+        </w:rPr>
+        <w:t>plt.tight</w:t>
+      </w:r>
+      <w:proofErr w:type="gramEnd"/>
+      <w:r>
+        <w:rPr>
+          <w:rFonts w:ascii="Consolas" w:eastAsia="Times New Roman" w:hAnsi="Consolas" w:cs="Times New Roman"/>
+          <w:color w:val="D4D4D4"/>
+          <w:sz w:val="18"/>
+          <w:szCs w:val="18"/>
+          <w:lang w:eastAsia="zh-CN"/>
+        </w:rPr>
+        <w:t>_layout</w:t>
       </w:r>
       <w:proofErr w:type="spellEnd"/>
       <w:r>
@@ -6399,6 +7281,7 @@
         <w:t>        </w:t>
       </w:r>
       <w:proofErr w:type="spellStart"/>
+      <w:proofErr w:type="gramStart"/>
       <w:r>
         <w:rPr>
           <w:rFonts w:ascii="Consolas" w:eastAsia="Times New Roman" w:hAnsi="Consolas" w:cs="Times New Roman"/>
@@ -6410,6 +7293,7 @@
         <w:t>plt.savefig</w:t>
       </w:r>
       <w:proofErr w:type="spellEnd"/>
+      <w:proofErr w:type="gramEnd"/>
       <w:r>
         <w:rPr>
           <w:rFonts w:ascii="Consolas" w:eastAsia="Times New Roman" w:hAnsi="Consolas" w:cs="Times New Roman"/>
@@ -6476,7 +7360,29 @@
           <w:szCs w:val="18"/>
           <w:lang w:eastAsia="zh-CN"/>
         </w:rPr>
-        <w:t># set working directory</w:t>
+        <w:t># </w:t>
+      </w:r>
+      <w:proofErr w:type="gramStart"/>
+      <w:r>
+        <w:rPr>
+          <w:rFonts w:ascii="Consolas" w:eastAsia="Times New Roman" w:hAnsi="Consolas" w:cs="Times New Roman"/>
+          <w:color w:val="6A9955"/>
+          <w:sz w:val="18"/>
+          <w:szCs w:val="18"/>
+          <w:lang w:eastAsia="zh-CN"/>
+        </w:rPr>
+        <w:t>set</w:t>
+      </w:r>
+      <w:proofErr w:type="gramEnd"/>
+      <w:r>
+        <w:rPr>
+          <w:rFonts w:ascii="Consolas" w:eastAsia="Times New Roman" w:hAnsi="Consolas" w:cs="Times New Roman"/>
+          <w:color w:val="6A9955"/>
+          <w:sz w:val="18"/>
+          <w:szCs w:val="18"/>
+          <w:lang w:eastAsia="zh-CN"/>
+        </w:rPr>
+        <w:t> working directory</w:t>
       </w:r>
     </w:p>
     <w:p>
@@ -6492,6 +7398,7 @@
         </w:rPr>
       </w:pPr>
       <w:proofErr w:type="spellStart"/>
+      <w:proofErr w:type="gramStart"/>
       <w:r>
         <w:rPr>
           <w:rFonts w:ascii="Consolas" w:eastAsia="Times New Roman" w:hAnsi="Consolas" w:cs="Times New Roman"/>
@@ -6503,6 +7410,7 @@
         <w:t>os.chdir</w:t>
       </w:r>
       <w:proofErr w:type="spellEnd"/>
+      <w:proofErr w:type="gramEnd"/>
       <w:r>
         <w:rPr>
           <w:rFonts w:ascii="Consolas" w:eastAsia="Times New Roman" w:hAnsi="Consolas" w:cs="Times New Roman"/>
@@ -6602,6 +7510,7 @@
         <w:t># </w:t>
       </w:r>
       <w:proofErr w:type="spellStart"/>
+      <w:proofErr w:type="gramStart"/>
       <w:r>
         <w:rPr>
           <w:rFonts w:ascii="Consolas" w:eastAsia="Times New Roman" w:hAnsi="Consolas" w:cs="Times New Roman"/>
@@ -6613,6 +7522,7 @@
         <w:t>sys.argv</w:t>
       </w:r>
       <w:proofErr w:type="spellEnd"/>
+      <w:proofErr w:type="gramEnd"/>
       <w:r>
         <w:rPr>
           <w:rFonts w:ascii="Consolas" w:eastAsia="Times New Roman" w:hAnsi="Consolas" w:cs="Times New Roman"/>
@@ -6701,6 +7611,7 @@
         <w:t>(</w:t>
       </w:r>
       <w:proofErr w:type="spellStart"/>
+      <w:proofErr w:type="gramStart"/>
       <w:r>
         <w:rPr>
           <w:rFonts w:ascii="Consolas" w:eastAsia="Times New Roman" w:hAnsi="Consolas" w:cs="Times New Roman"/>
@@ -6712,6 +7623,7 @@
         <w:t>sys.argv</w:t>
       </w:r>
       <w:proofErr w:type="spellEnd"/>
+      <w:proofErr w:type="gramEnd"/>
       <w:r>
         <w:rPr>
           <w:rFonts w:ascii="Consolas" w:eastAsia="Times New Roman" w:hAnsi="Consolas" w:cs="Times New Roman"/>
@@ -6840,6 +7752,7 @@
         <w:t>(</w:t>
       </w:r>
       <w:proofErr w:type="spellStart"/>
+      <w:proofErr w:type="gramStart"/>
       <w:r>
         <w:rPr>
           <w:rFonts w:ascii="Consolas" w:eastAsia="Times New Roman" w:hAnsi="Consolas" w:cs="Times New Roman"/>
@@ -6851,6 +7764,7 @@
         <w:t>sys.argv</w:t>
       </w:r>
       <w:proofErr w:type="spellEnd"/>
+      <w:proofErr w:type="gramEnd"/>
       <w:r>
         <w:rPr>
           <w:rFonts w:ascii="Consolas" w:eastAsia="Times New Roman" w:hAnsi="Consolas" w:cs="Times New Roman"/>
@@ -6979,6 +7893,7 @@
         <w:t>(</w:t>
       </w:r>
       <w:proofErr w:type="spellStart"/>
+      <w:proofErr w:type="gramStart"/>
       <w:r>
         <w:rPr>
           <w:rFonts w:ascii="Consolas" w:eastAsia="Times New Roman" w:hAnsi="Consolas" w:cs="Times New Roman"/>
@@ -6990,6 +7905,7 @@
         <w:t>sys.argv</w:t>
       </w:r>
       <w:proofErr w:type="spellEnd"/>
+      <w:proofErr w:type="gramEnd"/>
       <w:r>
         <w:rPr>
           <w:rFonts w:ascii="Consolas" w:eastAsia="Times New Roman" w:hAnsi="Consolas" w:cs="Times New Roman"/>
@@ -7124,10 +8040,10 @@
     <w:p>
       <w:r>
         <w:object w:dxaOrig="9360" w:dyaOrig="4004" w14:anchorId="3A924581">
-          <v:shape id="_x0000_i1036" type="#_x0000_t75" style="width:469pt;height:200pt" o:ole="">
+          <v:shape id="_x0000_i1036" type="#_x0000_t75" style="width:468.75pt;height:200.25pt" o:ole="">
             <v:imagedata r:id="rId30" o:title=""/>
           </v:shape>
-          <o:OLEObject Type="Embed" ProgID="Word.OpenDocumentText.12" ShapeID="_x0000_i1036" DrawAspect="Content" ObjectID="_1685471234" r:id="rId31"/>
+          <o:OLEObject Type="Embed" ProgID="Word.OpenDocumentText.12" ShapeID="_x0000_i1036" DrawAspect="Content" ObjectID="_1685954170" r:id="rId31"/>
         </w:object>
       </w:r>
     </w:p>
@@ -7254,8 +8170,13 @@
         </w:numPr>
       </w:pPr>
       <w:r>
-        <w:t>Plink2 default output file contains a line for each genotype column and each non-intercept covariate column</w:t>
-      </w:r>
+        <w:t xml:space="preserve">Plink2 default output file contains a line for each genotype column and each non-intercept covariate </w:t>
+      </w:r>
+      <w:proofErr w:type="gramStart"/>
+      <w:r>
+        <w:t>column</w:t>
+      </w:r>
+      <w:proofErr w:type="gramEnd"/>
     </w:p>
     <w:p>
       <w:pPr>
@@ -7280,10 +8201,12 @@
         <w:t>–</w:t>
       </w:r>
       <w:proofErr w:type="spellStart"/>
+      <w:proofErr w:type="gramStart"/>
       <w:r>
         <w:t>glm</w:t>
       </w:r>
       <w:proofErr w:type="spellEnd"/>
+      <w:proofErr w:type="gramEnd"/>
     </w:p>
     <w:p/>
     <w:p>
@@ -7342,8 +8265,13 @@
       </w:r>
       <w:proofErr w:type="spellEnd"/>
       <w:r>
-        <w:t>’ modifier and combine the results</w:t>
-      </w:r>
+        <w:t xml:space="preserve">’ modifier and combine the </w:t>
+      </w:r>
+      <w:proofErr w:type="gramStart"/>
+      <w:r>
+        <w:t>results</w:t>
+      </w:r>
+      <w:proofErr w:type="gramEnd"/>
     </w:p>
     <w:p>
       <w:pPr>
@@ -7354,8 +8282,13 @@
         </w:numPr>
       </w:pPr>
       <w:r>
-        <w:t>Manhattan plot for height after hiding covariates</w:t>
-      </w:r>
+        <w:t xml:space="preserve">Manhattan plot for height after hiding </w:t>
+      </w:r>
+      <w:proofErr w:type="gramStart"/>
+      <w:r>
+        <w:t>covariates</w:t>
+      </w:r>
+      <w:proofErr w:type="gramEnd"/>
     </w:p>
     <w:p>
       <w:r>
@@ -7429,8 +8362,13 @@
       </w:r>
       <w:proofErr w:type="spellEnd"/>
       <w:r>
-        <w:t xml:space="preserve"> results for height</w:t>
-      </w:r>
+        <w:t xml:space="preserve"> results for </w:t>
+      </w:r>
+      <w:proofErr w:type="gramStart"/>
+      <w:r>
+        <w:t>height</w:t>
+      </w:r>
+      <w:proofErr w:type="gramEnd"/>
     </w:p>
     <w:p>
       <w:pPr>
@@ -7445,7 +8383,15 @@
       </w:r>
       <w:r>
         <w:br/>
-        <w:t>plink and Neale: 0.708 ; rows = 132740</w:t>
+        <w:t xml:space="preserve">plink and Neale: </w:t>
+      </w:r>
+      <w:proofErr w:type="gramStart"/>
+      <w:r>
+        <w:t>0.708 ;</w:t>
+      </w:r>
+      <w:proofErr w:type="gramEnd"/>
+      <w:r>
+        <w:t xml:space="preserve"> rows = 132740</w:t>
       </w:r>
       <w:r>
         <w:br/>
@@ -7466,8 +8412,13 @@
       </w:pPr>
       <w:r>
         <w:lastRenderedPageBreak/>
-        <w:t>I need more of my own P values to compare the p-values better. For plink and own, I used the 10 covariates, plus birth year and sex as covariates. Otherwise, the QC is the same for plink and own since I converted from the final QC file to the raw file</w:t>
-      </w:r>
+        <w:t xml:space="preserve">I need more of my own P values to compare the p-values better. For plink and own, I used the 10 covariates, plus birth year and sex as covariates. Otherwise, the QC is the same for plink and own since I converted from the final QC file to the raw </w:t>
+      </w:r>
+      <w:proofErr w:type="gramStart"/>
+      <w:r>
+        <w:t>file</w:t>
+      </w:r>
+      <w:proofErr w:type="gramEnd"/>
     </w:p>
     <w:p>
       <w:pPr>
@@ -7540,8 +8491,13 @@
       </w:r>
       <w:proofErr w:type="spellEnd"/>
       <w:r>
-        <w:t xml:space="preserve"> for height</w:t>
-      </w:r>
+        <w:t xml:space="preserve"> for </w:t>
+      </w:r>
+      <w:proofErr w:type="gramStart"/>
+      <w:r>
+        <w:t>height</w:t>
+      </w:r>
+      <w:proofErr w:type="gramEnd"/>
     </w:p>
     <w:p>
       <w:r>
@@ -7607,7 +8563,15 @@
         </w:numPr>
       </w:pPr>
       <w:r>
-        <w:t>Clear diagonal line; plink2’s negative log10 p-values are consistently higher than Neale’s</w:t>
+        <w:t xml:space="preserve">Clear diagonal </w:t>
+      </w:r>
+      <w:proofErr w:type="gramStart"/>
+      <w:r>
+        <w:t>line;</w:t>
+      </w:r>
+      <w:proofErr w:type="gramEnd"/>
+      <w:r>
+        <w:t xml:space="preserve"> plink2’s negative log10 p-values are consistently higher than Neale’s</w:t>
       </w:r>
     </w:p>
     <w:p>
@@ -7619,8 +8583,13 @@
         </w:numPr>
       </w:pPr>
       <w:r>
-        <w:t>Plink2 results come from QC with larger sample size</w:t>
-      </w:r>
+        <w:t xml:space="preserve">Plink2 results come from QC with larger sample </w:t>
+      </w:r>
+      <w:proofErr w:type="gramStart"/>
+      <w:r>
+        <w:t>size</w:t>
+      </w:r>
+      <w:proofErr w:type="gramEnd"/>
     </w:p>
     <w:p>
       <w:pPr>
@@ -7631,8 +8600,13 @@
         </w:numPr>
       </w:pPr>
       <w:r>
-        <w:t>Two ‘prongs’ concentrated at the sides</w:t>
-      </w:r>
+        <w:t xml:space="preserve">Two ‘prongs’ concentrated at the </w:t>
+      </w:r>
+      <w:proofErr w:type="gramStart"/>
+      <w:r>
+        <w:t>sides</w:t>
+      </w:r>
+      <w:proofErr w:type="gramEnd"/>
     </w:p>
     <w:p>
       <w:pPr>
@@ -7796,8 +8770,13 @@
         </w:numPr>
       </w:pPr>
       <w:r>
-        <w:t>Possible duplication when joining plink2 and Neale results, since joined on position, which is not unique</w:t>
-      </w:r>
+        <w:t xml:space="preserve">Possible duplication when joining plink2 and Neale results, since joined on position, which is not </w:t>
+      </w:r>
+      <w:proofErr w:type="gramStart"/>
+      <w:r>
+        <w:t>unique</w:t>
+      </w:r>
+      <w:proofErr w:type="gramEnd"/>
     </w:p>
     <w:p>
       <w:pPr>
@@ -7820,8 +8799,13 @@
         <w:t>alt</w:t>
       </w:r>
       <w:r>
-        <w:t xml:space="preserve"> allele</w:t>
-      </w:r>
+        <w:t xml:space="preserve"> </w:t>
+      </w:r>
+      <w:proofErr w:type="gramStart"/>
+      <w:r>
+        <w:t>allele</w:t>
+      </w:r>
+      <w:proofErr w:type="gramEnd"/>
     </w:p>
     <w:p>
       <w:r>
@@ -7837,8 +8821,13 @@
         </w:numPr>
       </w:pPr>
       <w:r>
-        <w:t>756 duplicated rows when checking variant</w:t>
-      </w:r>
+        <w:t xml:space="preserve">756 duplicated rows when checking </w:t>
+      </w:r>
+      <w:proofErr w:type="gramStart"/>
+      <w:r>
+        <w:t>variant</w:t>
+      </w:r>
+      <w:proofErr w:type="gramEnd"/>
     </w:p>
     <w:p>
       <w:pPr>
@@ -7849,8 +8838,13 @@
         </w:numPr>
       </w:pPr>
       <w:r>
-        <w:t>18943 duplicated rows when checking ID</w:t>
-      </w:r>
+        <w:t xml:space="preserve">18943 duplicated rows when checking </w:t>
+      </w:r>
+      <w:proofErr w:type="gramStart"/>
+      <w:r>
+        <w:t>ID</w:t>
+      </w:r>
+      <w:proofErr w:type="gramEnd"/>
     </w:p>
     <w:p>
       <w:r>
@@ -7910,8 +8904,13 @@
         </w:numPr>
       </w:pPr>
       <w:r>
-        <w:t>Neale has no duplicated rows</w:t>
-      </w:r>
+        <w:t xml:space="preserve">Neale has no duplicated </w:t>
+      </w:r>
+      <w:proofErr w:type="gramStart"/>
+      <w:r>
+        <w:t>rows</w:t>
+      </w:r>
+      <w:proofErr w:type="gramEnd"/>
     </w:p>
     <w:p>
       <w:pPr>
@@ -7923,8 +8922,13 @@
       </w:pPr>
       <w:r>
         <w:lastRenderedPageBreak/>
-        <w:t>Remove duplicates and indels from QC</w:t>
-      </w:r>
+        <w:t xml:space="preserve">Remove duplicates and indels from </w:t>
+      </w:r>
+      <w:proofErr w:type="gramStart"/>
+      <w:r>
+        <w:t>QC</w:t>
+      </w:r>
+      <w:proofErr w:type="gramEnd"/>
     </w:p>
     <w:p>
       <w:pPr>
@@ -7935,8 +8939,13 @@
         </w:numPr>
       </w:pPr>
       <w:r>
-        <w:t>Duplicates likely to be indels or multiallelic SNPs</w:t>
-      </w:r>
+        <w:t xml:space="preserve">Duplicates likely to be indels or multiallelic </w:t>
+      </w:r>
+      <w:proofErr w:type="gramStart"/>
+      <w:r>
+        <w:t>SNPs</w:t>
+      </w:r>
+      <w:proofErr w:type="gramEnd"/>
     </w:p>
     <w:p>
       <w:pPr>
@@ -7993,8 +9002,13 @@
         </w:numPr>
       </w:pPr>
       <w:r>
-        <w:t>Add genotype measurement batch, plate, and wells as covariates</w:t>
-      </w:r>
+        <w:t xml:space="preserve">Add genotype measurement batch, plate, and wells as </w:t>
+      </w:r>
+      <w:proofErr w:type="gramStart"/>
+      <w:r>
+        <w:t>covariates</w:t>
+      </w:r>
+      <w:proofErr w:type="gramEnd"/>
     </w:p>
     <w:p>
       <w:pPr>
@@ -8100,8 +9114,13 @@
       </w:r>
       <w:proofErr w:type="spellEnd"/>
       <w:r>
-        <w:t xml:space="preserve"> permissions</w:t>
-      </w:r>
+        <w:t xml:space="preserve"> </w:t>
+      </w:r>
+      <w:proofErr w:type="gramStart"/>
+      <w:r>
+        <w:t>permissions</w:t>
+      </w:r>
+      <w:proofErr w:type="gramEnd"/>
     </w:p>
     <w:p>
       <w:pPr>
@@ -8120,8 +9139,13 @@
       </w:r>
       <w:proofErr w:type="spellEnd"/>
       <w:r>
-        <w:t xml:space="preserve"> results</w:t>
-      </w:r>
+        <w:t xml:space="preserve"> </w:t>
+      </w:r>
+      <w:proofErr w:type="gramStart"/>
+      <w:r>
+        <w:t>results</w:t>
+      </w:r>
+      <w:proofErr w:type="gramEnd"/>
     </w:p>
     <w:p>
       <w:pPr>
@@ -8148,8 +9172,13 @@
       </w:r>
       <w:proofErr w:type="spellEnd"/>
       <w:r>
-        <w:t xml:space="preserve"> not being available in development environment</w:t>
-      </w:r>
+        <w:t xml:space="preserve"> not being available in development </w:t>
+      </w:r>
+      <w:proofErr w:type="gramStart"/>
+      <w:r>
+        <w:t>environment</w:t>
+      </w:r>
+      <w:proofErr w:type="gramEnd"/>
     </w:p>
     <w:p>
       <w:pPr>
@@ -8188,8 +9217,13 @@
         </w:numPr>
       </w:pPr>
       <w:r>
-        <w:t>Created new scatterplot joined on variant</w:t>
-      </w:r>
+        <w:t xml:space="preserve">Created new scatterplot joined on </w:t>
+      </w:r>
+      <w:proofErr w:type="gramStart"/>
+      <w:r>
+        <w:t>variant</w:t>
+      </w:r>
+      <w:proofErr w:type="gramEnd"/>
     </w:p>
     <w:p>
       <w:pPr>
@@ -8200,8 +9234,13 @@
         </w:numPr>
       </w:pPr>
       <w:r>
-        <w:t>Side clusters are gone, now see a pretty clear linear relationship</w:t>
-      </w:r>
+        <w:t xml:space="preserve">Side clusters are gone, now see a pretty clear linear </w:t>
+      </w:r>
+      <w:proofErr w:type="gramStart"/>
+      <w:r>
+        <w:t>relationship</w:t>
+      </w:r>
+      <w:proofErr w:type="gramEnd"/>
     </w:p>
     <w:p>
       <w:pPr>
@@ -8288,8 +9327,13 @@
       </w:r>
       <w:proofErr w:type="spellEnd"/>
       <w:r>
-        <w:t xml:space="preserve"> results on height</w:t>
-      </w:r>
+        <w:t xml:space="preserve"> results on </w:t>
+      </w:r>
+      <w:proofErr w:type="gramStart"/>
+      <w:r>
+        <w:t>height</w:t>
+      </w:r>
+      <w:proofErr w:type="gramEnd"/>
     </w:p>
     <w:p>
       <w:r>
@@ -8363,8 +9407,13 @@
       </w:r>
       <w:proofErr w:type="spellEnd"/>
       <w:r>
-        <w:t xml:space="preserve"> results on height</w:t>
-      </w:r>
+        <w:t xml:space="preserve"> results on </w:t>
+      </w:r>
+      <w:proofErr w:type="gramStart"/>
+      <w:r>
+        <w:t>height</w:t>
+      </w:r>
+      <w:proofErr w:type="gramEnd"/>
     </w:p>
     <w:p/>
     <w:p>
@@ -8440,7 +9489,15 @@
         </w:numPr>
       </w:pPr>
       <w:r>
-        <w:t>/corral-</w:t>
+        <w:t>/</w:t>
+      </w:r>
+      <w:proofErr w:type="gramStart"/>
+      <w:r>
+        <w:t>corral</w:t>
+      </w:r>
+      <w:proofErr w:type="gramEnd"/>
+      <w:r>
+        <w:t>-</w:t>
       </w:r>
       <w:proofErr w:type="spellStart"/>
       <w:r>
@@ -8705,7 +9762,15 @@
       </w:r>
       <w:proofErr w:type="spellEnd"/>
       <w:r>
-        <w:t xml:space="preserve"> 22 : </w:t>
+        <w:t xml:space="preserve"> </w:t>
+      </w:r>
+      <w:proofErr w:type="gramStart"/>
+      <w:r>
+        <w:t>22 :</w:t>
+      </w:r>
+      <w:proofErr w:type="gramEnd"/>
+      <w:r>
+        <w:t xml:space="preserve"> </w:t>
       </w:r>
       <w:r>
         <w:t>93</w:t>
@@ -8774,8 +9839,13 @@
         <w:t>ne</w:t>
       </w:r>
       <w:r>
-        <w:t xml:space="preserve"> duplicated on variant</w:t>
-      </w:r>
+        <w:t xml:space="preserve"> duplicated on </w:t>
+      </w:r>
+      <w:proofErr w:type="gramStart"/>
+      <w:r>
+        <w:t>variant</w:t>
+      </w:r>
+      <w:proofErr w:type="gramEnd"/>
     </w:p>
     <w:p>
       <w:r>
@@ -8828,7 +9898,15 @@
         </w:numPr>
       </w:pPr>
       <w:r>
-        <w:t xml:space="preserve">For chr22 plink results file : </w:t>
+        <w:t xml:space="preserve">For chr22 plink results </w:t>
+      </w:r>
+      <w:proofErr w:type="gramStart"/>
+      <w:r>
+        <w:t>file :</w:t>
+      </w:r>
+      <w:proofErr w:type="gramEnd"/>
+      <w:r>
+        <w:t xml:space="preserve"> </w:t>
       </w:r>
       <w:r>
         <w:t xml:space="preserve">256 </w:t>
@@ -8892,7 +9970,15 @@
       </w:pPr>
       <w:r>
         <w:lastRenderedPageBreak/>
-        <w:t xml:space="preserve">For chr22 plink results file : </w:t>
+        <w:t xml:space="preserve">For chr22 plink results </w:t>
+      </w:r>
+      <w:proofErr w:type="gramStart"/>
+      <w:r>
+        <w:t>file :</w:t>
+      </w:r>
+      <w:proofErr w:type="gramEnd"/>
+      <w:r>
+        <w:t xml:space="preserve"> </w:t>
       </w:r>
       <w:r>
         <w:t>127</w:t>
@@ -8963,7 +10049,15 @@
       </w:r>
       <w:proofErr w:type="spellEnd"/>
       <w:r>
-        <w:t xml:space="preserve"> 22 results file that were not removed by rm-dup : a</w:t>
+        <w:t xml:space="preserve"> 22 results file that were not removed by rm-</w:t>
+      </w:r>
+      <w:proofErr w:type="gramStart"/>
+      <w:r>
+        <w:t>dup :</w:t>
+      </w:r>
+      <w:proofErr w:type="gramEnd"/>
+      <w:r>
+        <w:t xml:space="preserve"> a</w:t>
       </w:r>
       <w:r>
         <w:t xml:space="preserve">ll are multiallelic </w:t>
@@ -9040,8 +10134,13 @@
         <w:t xml:space="preserve"> 22 </w:t>
       </w:r>
       <w:r>
-        <w:t>before rm-dup: also has 127 unique duplicates</w:t>
-      </w:r>
+        <w:t xml:space="preserve">before rm-dup: also has 127 unique </w:t>
+      </w:r>
+      <w:proofErr w:type="gramStart"/>
+      <w:r>
+        <w:t>duplicates</w:t>
+      </w:r>
+      <w:proofErr w:type="gramEnd"/>
     </w:p>
     <w:p>
       <w:r>
@@ -9103,7 +10202,15 @@
       </w:r>
       <w:proofErr w:type="spellEnd"/>
       <w:r>
-        <w:t xml:space="preserve"> 22 that were not removed by rm-dup : s</w:t>
+        <w:t xml:space="preserve"> 22 that were not removed by rm-</w:t>
+      </w:r>
+      <w:proofErr w:type="gramStart"/>
+      <w:r>
+        <w:t>dup :</w:t>
+      </w:r>
+      <w:proofErr w:type="gramEnd"/>
+      <w:r>
+        <w:t xml:space="preserve"> s</w:t>
       </w:r>
       <w:r>
         <w:t xml:space="preserve">ame as mismatch between results file and </w:t>
@@ -9188,8 +10295,13 @@
       </w:r>
       <w:proofErr w:type="spellEnd"/>
       <w:r>
-        <w:t>-only tag removes all the multi-allelic ids</w:t>
-      </w:r>
+        <w:t xml:space="preserve">-only tag removes all the multi-allelic </w:t>
+      </w:r>
+      <w:proofErr w:type="gramStart"/>
+      <w:r>
+        <w:t>ids</w:t>
+      </w:r>
+      <w:proofErr w:type="gramEnd"/>
     </w:p>
     <w:p>
       <w:pPr>
@@ -9201,8 +10313,16 @@
         <w:rPr>
           <w:u w:val="single"/>
         </w:rPr>
-        <w:t>Check Indels</w:t>
-      </w:r>
+        <w:t xml:space="preserve">Check </w:t>
+      </w:r>
+      <w:proofErr w:type="gramStart"/>
+      <w:r>
+        <w:rPr>
+          <w:u w:val="single"/>
+        </w:rPr>
+        <w:t>Indels</w:t>
+      </w:r>
+      <w:proofErr w:type="gramEnd"/>
     </w:p>
     <w:p>
       <w:r>
@@ -9259,7 +10379,15 @@
         <w:t>QC5 file for chr22 contains 4852 unique rows of indels</w:t>
       </w:r>
       <w:r>
-        <w:t xml:space="preserve"> (checked with unique())</w:t>
+        <w:t xml:space="preserve"> (checked with </w:t>
+      </w:r>
+      <w:proofErr w:type="gramStart"/>
+      <w:r>
+        <w:t>unique(</w:t>
+      </w:r>
+      <w:proofErr w:type="gramEnd"/>
+      <w:r>
+        <w:t>))</w:t>
       </w:r>
     </w:p>
     <w:p>
@@ -9323,6 +10451,7 @@
       <w:r>
         <w:t xml:space="preserve"> 22 contains 70 unique </w:t>
       </w:r>
+      <w:proofErr w:type="gramStart"/>
       <w:r>
         <w:t>indels</w:t>
       </w:r>
@@ -9330,7 +10459,11 @@
         <w:t xml:space="preserve"> </w:t>
       </w:r>
       <w:r>
-        <w:t xml:space="preserve"> (they are not the same as the 70 multiallelic SNPs from before)</w:t>
+        <w:t xml:space="preserve"> (</w:t>
+      </w:r>
+      <w:proofErr w:type="gramEnd"/>
+      <w:r>
+        <w:t>they are not the same as the 70 multiallelic SNPs from before)</w:t>
       </w:r>
     </w:p>
     <w:p>
@@ -9342,8 +10475,13 @@
         </w:numPr>
       </w:pPr>
       <w:r>
-        <w:t>Only ones with a single allele in REF and ALT are kept</w:t>
-      </w:r>
+        <w:t xml:space="preserve">Only ones with a single allele in REF and ALT are </w:t>
+      </w:r>
+      <w:proofErr w:type="gramStart"/>
+      <w:r>
+        <w:t>kept</w:t>
+      </w:r>
+      <w:proofErr w:type="gramEnd"/>
     </w:p>
     <w:p>
       <w:r>
@@ -9369,7 +10507,15 @@
       </w:r>
       <w:proofErr w:type="spellEnd"/>
       <w:r>
-        <w:t>, but they have different REF and ALT alleles. So there are no full duplicates. –rm-dup modifier removes duplicate IDs for SNPs and not for multiallelic IDs. The –</w:t>
+        <w:t xml:space="preserve">, but they have different REF and ALT alleles. </w:t>
+      </w:r>
+      <w:proofErr w:type="gramStart"/>
+      <w:r>
+        <w:t>So</w:t>
+      </w:r>
+      <w:proofErr w:type="gramEnd"/>
+      <w:r>
+        <w:t xml:space="preserve"> there are no full duplicates. –rm-dup modifier removes duplicate IDs for SNPs and not for multiallelic IDs. The –</w:t>
       </w:r>
       <w:proofErr w:type="spellStart"/>
       <w:r>
@@ -9377,8 +10523,13 @@
       </w:r>
       <w:proofErr w:type="spellEnd"/>
       <w:r>
-        <w:t>-only modifier removes multiallelic SNPs/indels but does not remove single allele indels</w:t>
-      </w:r>
+        <w:t xml:space="preserve">-only modifier removes multiallelic SNPs/indels but does not remove single allele </w:t>
+      </w:r>
+      <w:proofErr w:type="gramStart"/>
+      <w:r>
+        <w:t>indels</w:t>
+      </w:r>
+      <w:proofErr w:type="gramEnd"/>
     </w:p>
     <w:p>
       <w:r>
@@ -9461,8 +10612,13 @@
         <w:t xml:space="preserve">New association with corrected QC, </w:t>
       </w:r>
       <w:r>
-        <w:t>remove genotype measurement batch as a covariate</w:t>
-      </w:r>
+        <w:t xml:space="preserve">remove genotype measurement batch as a </w:t>
+      </w:r>
+      <w:proofErr w:type="gramStart"/>
+      <w:r>
+        <w:t>covariate</w:t>
+      </w:r>
+      <w:proofErr w:type="gramEnd"/>
     </w:p>
     <w:p>
       <w:pPr>
@@ -9830,8 +10986,13 @@
         </w:numPr>
       </w:pPr>
       <w:r>
-        <w:t>Focus on the downwards diagonal in beta scatterplot</w:t>
-      </w:r>
+        <w:t xml:space="preserve">Focus on the downwards diagonal in beta </w:t>
+      </w:r>
+      <w:proofErr w:type="gramStart"/>
+      <w:r>
+        <w:t>scatterplot</w:t>
+      </w:r>
+      <w:proofErr w:type="gramEnd"/>
     </w:p>
     <w:p>
       <w:pPr>
@@ -9848,8 +11009,13 @@
         <w:t>14886</w:t>
       </w:r>
       <w:r>
-        <w:t xml:space="preserve"> – all of them, the ALT and A1 allele are not the same</w:t>
-      </w:r>
+        <w:t xml:space="preserve"> – all of them, the ALT and A1 allele are not the </w:t>
+      </w:r>
+      <w:proofErr w:type="gramStart"/>
+      <w:r>
+        <w:t>same</w:t>
+      </w:r>
+      <w:proofErr w:type="gramEnd"/>
     </w:p>
     <w:p>
       <w:pPr>
@@ -9863,8 +11029,13 @@
         <w:t>Length prong3: 11962</w:t>
       </w:r>
       <w:r>
-        <w:t xml:space="preserve"> – all of them, the ALT and A1 allele are not the same</w:t>
-      </w:r>
+        <w:t xml:space="preserve"> – all of them, the ALT and A1 allele are not the </w:t>
+      </w:r>
+      <w:proofErr w:type="gramStart"/>
+      <w:r>
+        <w:t>same</w:t>
+      </w:r>
+      <w:proofErr w:type="gramEnd"/>
     </w:p>
     <w:p>
       <w:pPr>
@@ -9898,8 +11069,13 @@
       </w:r>
       <w:proofErr w:type="spellEnd"/>
       <w:r>
-        <w:t xml:space="preserve"> beta signs</w:t>
-      </w:r>
+        <w:t xml:space="preserve"> beta </w:t>
+      </w:r>
+      <w:proofErr w:type="gramStart"/>
+      <w:r>
+        <w:t>signs</w:t>
+      </w:r>
+      <w:proofErr w:type="gramEnd"/>
     </w:p>
     <w:p>
       <w:pPr>
@@ -10045,8 +11221,13 @@
         </w:numPr>
       </w:pPr>
       <w:r>
-        <w:t>Neale Lab uses the alternative allele as the effect allele while plink2 uses the A1 (minor allele) as the effect allele</w:t>
-      </w:r>
+        <w:t xml:space="preserve">Neale Lab uses the alternative allele as the effect allele while plink2 uses the A1 (minor allele) as the effect </w:t>
+      </w:r>
+      <w:proofErr w:type="gramStart"/>
+      <w:r>
+        <w:t>allele</w:t>
+      </w:r>
+      <w:proofErr w:type="gramEnd"/>
     </w:p>
     <w:p>
       <w:pPr>
@@ -10057,8 +11238,13 @@
         </w:numPr>
       </w:pPr>
       <w:r>
-        <w:t>Alt allele does not always mean minor allele</w:t>
-      </w:r>
+        <w:t xml:space="preserve">Alt allele does not always mean minor </w:t>
+      </w:r>
+      <w:proofErr w:type="gramStart"/>
+      <w:r>
+        <w:t>allele</w:t>
+      </w:r>
+      <w:proofErr w:type="gramEnd"/>
     </w:p>
     <w:p>
       <w:pPr>
@@ -10069,8 +11255,13 @@
         </w:numPr>
       </w:pPr>
       <w:r>
-        <w:t>To have plink2 use the alt allele in regression, use the ‘omit-ref’ command</w:t>
-      </w:r>
+        <w:t xml:space="preserve">To have plink2 use the alt allele in regression, use the ‘omit-ref’ </w:t>
+      </w:r>
+      <w:proofErr w:type="gramStart"/>
+      <w:r>
+        <w:t>command</w:t>
+      </w:r>
+      <w:proofErr w:type="gramEnd"/>
     </w:p>
     <w:p>
       <w:pPr>
@@ -10089,8 +11280,13 @@
       </w:r>
       <w:proofErr w:type="spellEnd"/>
       <w:r>
-        <w:t xml:space="preserve"> betas if the ALT and A1 allele didn’t match in plink2</w:t>
-      </w:r>
+        <w:t xml:space="preserve"> betas if the ALT and A1 allele didn’t match in </w:t>
+      </w:r>
+      <w:proofErr w:type="gramStart"/>
+      <w:r>
+        <w:t>plink2</w:t>
+      </w:r>
+      <w:proofErr w:type="gramEnd"/>
     </w:p>
     <w:p>
       <w:r>
@@ -10267,8 +11463,13 @@
         </w:numPr>
       </w:pPr>
       <w:r>
-        <w:t>Modify combine_results.sh for new AX column in results</w:t>
-      </w:r>
+        <w:t xml:space="preserve">Modify combine_results.sh for new AX column in </w:t>
+      </w:r>
+      <w:proofErr w:type="gramStart"/>
+      <w:r>
+        <w:t>results</w:t>
+      </w:r>
+      <w:proofErr w:type="gramEnd"/>
     </w:p>
     <w:p>
       <w:pPr>
@@ -10279,8 +11480,13 @@
         </w:numPr>
       </w:pPr>
       <w:r>
-        <w:t>Modify association script to make more concise, easier to use</w:t>
-      </w:r>
+        <w:t xml:space="preserve">Modify association script to make more concise, easier to </w:t>
+      </w:r>
+      <w:proofErr w:type="gramStart"/>
+      <w:r>
+        <w:t>use</w:t>
+      </w:r>
+      <w:proofErr w:type="gramEnd"/>
     </w:p>
     <w:p>
       <w:pPr>
@@ -10306,6 +11512,7 @@
           <w:szCs w:val="20"/>
         </w:rPr>
       </w:pPr>
+      <w:proofErr w:type="gramStart"/>
       <w:r>
         <w:rPr>
           <w:rFonts w:ascii="Consolas" w:eastAsia="Times New Roman" w:hAnsi="Consolas" w:cs="Times New Roman"/>
@@ -10314,7 +11521,18 @@
           <w:szCs w:val="18"/>
           <w:lang w:eastAsia="zh-CN"/>
         </w:rPr>
-        <w:t>#!/usr/bin/env python3</w:t>
+        <w:t>#!/</w:t>
+      </w:r>
+      <w:proofErr w:type="gramEnd"/>
+      <w:r>
+        <w:rPr>
+          <w:rFonts w:ascii="Consolas" w:eastAsia="Times New Roman" w:hAnsi="Consolas" w:cs="Times New Roman"/>
+          <w:color w:val="6A9955"/>
+          <w:sz w:val="18"/>
+          <w:szCs w:val="18"/>
+          <w:lang w:eastAsia="zh-CN"/>
+        </w:rPr>
+        <w:t>usr/bin/env python3</w:t>
       </w:r>
     </w:p>
     <w:p>
@@ -10347,7 +11565,29 @@
           <w:szCs w:val="18"/>
           <w:lang w:eastAsia="zh-CN"/>
         </w:rPr>
-        <w:t># import packages</w:t>
+        <w:t># </w:t>
+      </w:r>
+      <w:proofErr w:type="gramStart"/>
+      <w:r>
+        <w:rPr>
+          <w:rFonts w:ascii="Consolas" w:eastAsia="Times New Roman" w:hAnsi="Consolas" w:cs="Times New Roman"/>
+          <w:color w:val="6A9955"/>
+          <w:sz w:val="18"/>
+          <w:szCs w:val="18"/>
+          <w:lang w:eastAsia="zh-CN"/>
+        </w:rPr>
+        <w:t>import</w:t>
+      </w:r>
+      <w:proofErr w:type="gramEnd"/>
+      <w:r>
+        <w:rPr>
+          <w:rFonts w:ascii="Consolas" w:eastAsia="Times New Roman" w:hAnsi="Consolas" w:cs="Times New Roman"/>
+          <w:color w:val="6A9955"/>
+          <w:sz w:val="18"/>
+          <w:szCs w:val="18"/>
+          <w:lang w:eastAsia="zh-CN"/>
+        </w:rPr>
+        <w:t> packages</w:t>
       </w:r>
     </w:p>
     <w:p>
@@ -10379,6 +11619,7 @@
         </w:rPr>
         <w:t> </w:t>
       </w:r>
+      <w:proofErr w:type="gramStart"/>
       <w:r>
         <w:rPr>
           <w:rFonts w:ascii="Consolas" w:eastAsia="Times New Roman" w:hAnsi="Consolas" w:cs="Times New Roman"/>
@@ -10389,6 +11630,7 @@
         </w:rPr>
         <w:t>matplotlib</w:t>
       </w:r>
+      <w:proofErr w:type="gramEnd"/>
     </w:p>
     <w:p>
       <w:pPr>
@@ -10533,6 +11775,7 @@
         </w:rPr>
         <w:t> </w:t>
       </w:r>
+      <w:proofErr w:type="gramStart"/>
       <w:r>
         <w:rPr>
           <w:rFonts w:ascii="Consolas" w:eastAsia="Times New Roman" w:hAnsi="Consolas" w:cs="Times New Roman"/>
@@ -10543,6 +11786,7 @@
         </w:rPr>
         <w:t>np</w:t>
       </w:r>
+      <w:proofErr w:type="gramEnd"/>
     </w:p>
     <w:p>
       <w:pPr>
@@ -10574,6 +11818,7 @@
         <w:t> </w:t>
       </w:r>
       <w:proofErr w:type="spellStart"/>
+      <w:proofErr w:type="gramStart"/>
       <w:r>
         <w:rPr>
           <w:rFonts w:ascii="Consolas" w:eastAsia="Times New Roman" w:hAnsi="Consolas" w:cs="Times New Roman"/>
@@ -10605,6 +11850,7 @@
         <w:t>pyplot</w:t>
       </w:r>
       <w:proofErr w:type="spellEnd"/>
+      <w:proofErr w:type="gramEnd"/>
       <w:r>
         <w:rPr>
           <w:rFonts w:ascii="Consolas" w:eastAsia="Times New Roman" w:hAnsi="Consolas" w:cs="Times New Roman"/>
@@ -10717,6 +11963,7 @@
         </w:rPr>
         <w:t> </w:t>
       </w:r>
+      <w:proofErr w:type="gramStart"/>
       <w:r>
         <w:rPr>
           <w:rFonts w:ascii="Consolas" w:eastAsia="Times New Roman" w:hAnsi="Consolas" w:cs="Times New Roman"/>
@@ -10727,6 +11974,7 @@
         </w:rPr>
         <w:t>pd</w:t>
       </w:r>
+      <w:proofErr w:type="gramEnd"/>
     </w:p>
     <w:p>
       <w:pPr>
@@ -10758,6 +12006,7 @@
         <w:t> </w:t>
       </w:r>
       <w:proofErr w:type="spellStart"/>
+      <w:proofErr w:type="gramStart"/>
       <w:r>
         <w:rPr>
           <w:rFonts w:ascii="Consolas" w:eastAsia="Times New Roman" w:hAnsi="Consolas" w:cs="Times New Roman"/>
@@ -10769,6 +12018,7 @@
         <w:t>os</w:t>
       </w:r>
       <w:proofErr w:type="spellEnd"/>
+      <w:proofErr w:type="gramEnd"/>
     </w:p>
     <w:p>
       <w:pPr>
@@ -10800,7 +12050,29 @@
           <w:szCs w:val="18"/>
           <w:lang w:eastAsia="zh-CN"/>
         </w:rPr>
-        <w:t># set working directory</w:t>
+        <w:t># </w:t>
+      </w:r>
+      <w:proofErr w:type="gramStart"/>
+      <w:r>
+        <w:rPr>
+          <w:rFonts w:ascii="Consolas" w:eastAsia="Times New Roman" w:hAnsi="Consolas" w:cs="Times New Roman"/>
+          <w:color w:val="6A9955"/>
+          <w:sz w:val="18"/>
+          <w:szCs w:val="18"/>
+          <w:lang w:eastAsia="zh-CN"/>
+        </w:rPr>
+        <w:t>set</w:t>
+      </w:r>
+      <w:proofErr w:type="gramEnd"/>
+      <w:r>
+        <w:rPr>
+          <w:rFonts w:ascii="Consolas" w:eastAsia="Times New Roman" w:hAnsi="Consolas" w:cs="Times New Roman"/>
+          <w:color w:val="6A9955"/>
+          <w:sz w:val="18"/>
+          <w:szCs w:val="18"/>
+          <w:lang w:eastAsia="zh-CN"/>
+        </w:rPr>
+        <w:t> working directory</w:t>
       </w:r>
     </w:p>
     <w:p>
@@ -10813,6 +12085,7 @@
         </w:rPr>
       </w:pPr>
       <w:proofErr w:type="spellStart"/>
+      <w:proofErr w:type="gramStart"/>
       <w:r>
         <w:rPr>
           <w:rFonts w:ascii="Consolas" w:eastAsia="Times New Roman" w:hAnsi="Consolas" w:cs="Times New Roman"/>
@@ -10844,6 +12117,7 @@
         <w:t>chdir</w:t>
       </w:r>
       <w:proofErr w:type="spellEnd"/>
+      <w:proofErr w:type="gramEnd"/>
       <w:r>
         <w:rPr>
           <w:rFonts w:ascii="Consolas" w:eastAsia="Times New Roman" w:hAnsi="Consolas" w:cs="Times New Roman"/>
@@ -10926,7 +12200,29 @@
           <w:lang w:eastAsia="zh-CN"/>
         </w:rPr>
         <w:lastRenderedPageBreak/>
-        <w:t># load file to </w:t>
+        <w:t># </w:t>
+      </w:r>
+      <w:proofErr w:type="gramStart"/>
+      <w:r>
+        <w:rPr>
+          <w:rFonts w:ascii="Consolas" w:eastAsia="Times New Roman" w:hAnsi="Consolas" w:cs="Times New Roman"/>
+          <w:color w:val="6A9955"/>
+          <w:sz w:val="18"/>
+          <w:szCs w:val="18"/>
+          <w:lang w:eastAsia="zh-CN"/>
+        </w:rPr>
+        <w:t>load</w:t>
+      </w:r>
+      <w:proofErr w:type="gramEnd"/>
+      <w:r>
+        <w:rPr>
+          <w:rFonts w:ascii="Consolas" w:eastAsia="Times New Roman" w:hAnsi="Consolas" w:cs="Times New Roman"/>
+          <w:color w:val="6A9955"/>
+          <w:sz w:val="18"/>
+          <w:szCs w:val="18"/>
+          <w:lang w:eastAsia="zh-CN"/>
+        </w:rPr>
+        <w:t> file to </w:t>
       </w:r>
       <w:proofErr w:type="spellStart"/>
       <w:r>
@@ -10970,6 +12266,7 @@
         </w:rPr>
         <w:t> = </w:t>
       </w:r>
+      <w:proofErr w:type="gramStart"/>
       <w:r>
         <w:rPr>
           <w:rFonts w:ascii="Consolas" w:eastAsia="Times New Roman" w:hAnsi="Consolas" w:cs="Times New Roman"/>
@@ -10998,7 +12295,18 @@
           <w:szCs w:val="18"/>
           <w:lang w:eastAsia="zh-CN"/>
         </w:rPr>
-        <w:t>read_csv</w:t>
+        <w:t>read</w:t>
+      </w:r>
+      <w:proofErr w:type="gramEnd"/>
+      <w:r>
+        <w:rPr>
+          <w:rFonts w:ascii="Consolas" w:eastAsia="Times New Roman" w:hAnsi="Consolas" w:cs="Times New Roman"/>
+          <w:color w:val="DCDCAA"/>
+          <w:sz w:val="18"/>
+          <w:szCs w:val="18"/>
+          <w:lang w:eastAsia="zh-CN"/>
+        </w:rPr>
+        <w:t>_csv</w:t>
       </w:r>
       <w:r>
         <w:rPr>
@@ -11221,7 +12529,29 @@
           <w:szCs w:val="18"/>
           <w:lang w:eastAsia="zh-CN"/>
         </w:rPr>
-        <w:t># drop rows with any column having null/missing data</w:t>
+        <w:t># </w:t>
+      </w:r>
+      <w:proofErr w:type="gramStart"/>
+      <w:r>
+        <w:rPr>
+          <w:rFonts w:ascii="Consolas" w:eastAsia="Times New Roman" w:hAnsi="Consolas" w:cs="Times New Roman"/>
+          <w:color w:val="6A9955"/>
+          <w:sz w:val="18"/>
+          <w:szCs w:val="18"/>
+          <w:lang w:eastAsia="zh-CN"/>
+        </w:rPr>
+        <w:t>drop</w:t>
+      </w:r>
+      <w:proofErr w:type="gramEnd"/>
+      <w:r>
+        <w:rPr>
+          <w:rFonts w:ascii="Consolas" w:eastAsia="Times New Roman" w:hAnsi="Consolas" w:cs="Times New Roman"/>
+          <w:color w:val="6A9955"/>
+          <w:sz w:val="18"/>
+          <w:szCs w:val="18"/>
+          <w:lang w:eastAsia="zh-CN"/>
+        </w:rPr>
+        <w:t> rows with any column having null/missing data</w:t>
       </w:r>
     </w:p>
     <w:p>
@@ -11264,7 +12594,18 @@
           <w:szCs w:val="18"/>
           <w:lang w:eastAsia="zh-CN"/>
         </w:rPr>
-        <w:t>results_df</w:t>
+        <w:t>results_</w:t>
+      </w:r>
+      <w:proofErr w:type="gramStart"/>
+      <w:r>
+        <w:rPr>
+          <w:rFonts w:ascii="Consolas" w:eastAsia="Times New Roman" w:hAnsi="Consolas" w:cs="Times New Roman"/>
+          <w:color w:val="9CDCFE"/>
+          <w:sz w:val="18"/>
+          <w:szCs w:val="18"/>
+          <w:lang w:eastAsia="zh-CN"/>
+        </w:rPr>
+        <w:t>df</w:t>
       </w:r>
       <w:r>
         <w:rPr>
@@ -11287,6 +12628,7 @@
         <w:t>dropna</w:t>
       </w:r>
       <w:proofErr w:type="spellEnd"/>
+      <w:proofErr w:type="gramEnd"/>
       <w:r>
         <w:rPr>
           <w:rFonts w:ascii="Consolas" w:eastAsia="Times New Roman" w:hAnsi="Consolas" w:cs="Times New Roman"/>
@@ -11328,7 +12670,29 @@
           <w:szCs w:val="18"/>
           <w:lang w:eastAsia="zh-CN"/>
         </w:rPr>
-        <w:t># sort by column then position; reset index</w:t>
+        <w:t># </w:t>
+      </w:r>
+      <w:proofErr w:type="gramStart"/>
+      <w:r>
+        <w:rPr>
+          <w:rFonts w:ascii="Consolas" w:eastAsia="Times New Roman" w:hAnsi="Consolas" w:cs="Times New Roman"/>
+          <w:color w:val="6A9955"/>
+          <w:sz w:val="18"/>
+          <w:szCs w:val="18"/>
+          <w:lang w:eastAsia="zh-CN"/>
+        </w:rPr>
+        <w:t>sort</w:t>
+      </w:r>
+      <w:proofErr w:type="gramEnd"/>
+      <w:r>
+        <w:rPr>
+          <w:rFonts w:ascii="Consolas" w:eastAsia="Times New Roman" w:hAnsi="Consolas" w:cs="Times New Roman"/>
+          <w:color w:val="6A9955"/>
+          <w:sz w:val="18"/>
+          <w:szCs w:val="18"/>
+          <w:lang w:eastAsia="zh-CN"/>
+        </w:rPr>
+        <w:t> by column then position; reset index</w:t>
       </w:r>
     </w:p>
     <w:p>
@@ -11371,7 +12735,18 @@
           <w:szCs w:val="18"/>
           <w:lang w:eastAsia="zh-CN"/>
         </w:rPr>
-        <w:t>results_df</w:t>
+        <w:t>results_</w:t>
+      </w:r>
+      <w:proofErr w:type="gramStart"/>
+      <w:r>
+        <w:rPr>
+          <w:rFonts w:ascii="Consolas" w:eastAsia="Times New Roman" w:hAnsi="Consolas" w:cs="Times New Roman"/>
+          <w:color w:val="9CDCFE"/>
+          <w:sz w:val="18"/>
+          <w:szCs w:val="18"/>
+          <w:lang w:eastAsia="zh-CN"/>
+        </w:rPr>
+        <w:t>df</w:t>
       </w:r>
       <w:r>
         <w:rPr>
@@ -11391,7 +12766,18 @@
           <w:szCs w:val="18"/>
           <w:lang w:eastAsia="zh-CN"/>
         </w:rPr>
-        <w:t>sort_values</w:t>
+        <w:t>sort</w:t>
+      </w:r>
+      <w:proofErr w:type="gramEnd"/>
+      <w:r>
+        <w:rPr>
+          <w:rFonts w:ascii="Consolas" w:eastAsia="Times New Roman" w:hAnsi="Consolas" w:cs="Times New Roman"/>
+          <w:color w:val="DCDCAA"/>
+          <w:sz w:val="18"/>
+          <w:szCs w:val="18"/>
+          <w:lang w:eastAsia="zh-CN"/>
+        </w:rPr>
+        <w:t>_values</w:t>
       </w:r>
       <w:proofErr w:type="spellEnd"/>
       <w:r>
@@ -11463,7 +12849,18 @@
           <w:szCs w:val="18"/>
           <w:lang w:eastAsia="zh-CN"/>
         </w:rPr>
-        <w:t>results_df</w:t>
+        <w:t>results_</w:t>
+      </w:r>
+      <w:proofErr w:type="gramStart"/>
+      <w:r>
+        <w:rPr>
+          <w:rFonts w:ascii="Consolas" w:eastAsia="Times New Roman" w:hAnsi="Consolas" w:cs="Times New Roman"/>
+          <w:color w:val="9CDCFE"/>
+          <w:sz w:val="18"/>
+          <w:szCs w:val="18"/>
+          <w:lang w:eastAsia="zh-CN"/>
+        </w:rPr>
+        <w:t>df</w:t>
       </w:r>
       <w:r>
         <w:rPr>
@@ -11483,7 +12880,18 @@
           <w:szCs w:val="18"/>
           <w:lang w:eastAsia="zh-CN"/>
         </w:rPr>
-        <w:t>reset_index</w:t>
+        <w:t>reset</w:t>
+      </w:r>
+      <w:proofErr w:type="gramEnd"/>
+      <w:r>
+        <w:rPr>
+          <w:rFonts w:ascii="Consolas" w:eastAsia="Times New Roman" w:hAnsi="Consolas" w:cs="Times New Roman"/>
+          <w:color w:val="DCDCAA"/>
+          <w:sz w:val="18"/>
+          <w:szCs w:val="18"/>
+          <w:lang w:eastAsia="zh-CN"/>
+        </w:rPr>
+        <w:t>_index</w:t>
       </w:r>
       <w:proofErr w:type="spellEnd"/>
       <w:r>
@@ -11609,7 +13017,29 @@
           <w:szCs w:val="18"/>
           <w:lang w:eastAsia="zh-CN"/>
         </w:rPr>
-        <w:t># change P column to float type</w:t>
+        <w:t># </w:t>
+      </w:r>
+      <w:proofErr w:type="gramStart"/>
+      <w:r>
+        <w:rPr>
+          <w:rFonts w:ascii="Consolas" w:eastAsia="Times New Roman" w:hAnsi="Consolas" w:cs="Times New Roman"/>
+          <w:color w:val="6A9955"/>
+          <w:sz w:val="18"/>
+          <w:szCs w:val="18"/>
+          <w:lang w:eastAsia="zh-CN"/>
+        </w:rPr>
+        <w:t>change</w:t>
+      </w:r>
+      <w:proofErr w:type="gramEnd"/>
+      <w:r>
+        <w:rPr>
+          <w:rFonts w:ascii="Consolas" w:eastAsia="Times New Roman" w:hAnsi="Consolas" w:cs="Times New Roman"/>
+          <w:color w:val="6A9955"/>
+          <w:sz w:val="18"/>
+          <w:szCs w:val="18"/>
+          <w:lang w:eastAsia="zh-CN"/>
+        </w:rPr>
+        <w:t> P column to float type</w:t>
       </w:r>
     </w:p>
     <w:p>
@@ -11778,7 +13208,29 @@
           <w:szCs w:val="18"/>
           <w:lang w:eastAsia="zh-CN"/>
         </w:rPr>
-        <w:t># create column with negative log p value</w:t>
+        <w:t># </w:t>
+      </w:r>
+      <w:proofErr w:type="gramStart"/>
+      <w:r>
+        <w:rPr>
+          <w:rFonts w:ascii="Consolas" w:eastAsia="Times New Roman" w:hAnsi="Consolas" w:cs="Times New Roman"/>
+          <w:color w:val="6A9955"/>
+          <w:sz w:val="18"/>
+          <w:szCs w:val="18"/>
+          <w:lang w:eastAsia="zh-CN"/>
+        </w:rPr>
+        <w:t>create</w:t>
+      </w:r>
+      <w:proofErr w:type="gramEnd"/>
+      <w:r>
+        <w:rPr>
+          <w:rFonts w:ascii="Consolas" w:eastAsia="Times New Roman" w:hAnsi="Consolas" w:cs="Times New Roman"/>
+          <w:color w:val="6A9955"/>
+          <w:sz w:val="18"/>
+          <w:szCs w:val="18"/>
+          <w:lang w:eastAsia="zh-CN"/>
+        </w:rPr>
+        <w:t> column with negative log p value</w:t>
       </w:r>
     </w:p>
     <w:p>
@@ -11925,7 +13377,29 @@
           <w:szCs w:val="18"/>
           <w:lang w:eastAsia="zh-CN"/>
         </w:rPr>
-        <w:t># make chromosome column into type category</w:t>
+        <w:t># </w:t>
+      </w:r>
+      <w:proofErr w:type="gramStart"/>
+      <w:r>
+        <w:rPr>
+          <w:rFonts w:ascii="Consolas" w:eastAsia="Times New Roman" w:hAnsi="Consolas" w:cs="Times New Roman"/>
+          <w:color w:val="6A9955"/>
+          <w:sz w:val="18"/>
+          <w:szCs w:val="18"/>
+          <w:lang w:eastAsia="zh-CN"/>
+        </w:rPr>
+        <w:t>make</w:t>
+      </w:r>
+      <w:proofErr w:type="gramEnd"/>
+      <w:r>
+        <w:rPr>
+          <w:rFonts w:ascii="Consolas" w:eastAsia="Times New Roman" w:hAnsi="Consolas" w:cs="Times New Roman"/>
+          <w:color w:val="6A9955"/>
+          <w:sz w:val="18"/>
+          <w:szCs w:val="18"/>
+          <w:lang w:eastAsia="zh-CN"/>
+        </w:rPr>
+        <w:t> chromosome column into type category</w:t>
       </w:r>
     </w:p>
     <w:p>
@@ -12011,6 +13485,7 @@
         </w:rPr>
         <w:t>'#CHROM'</w:t>
       </w:r>
+      <w:proofErr w:type="gramStart"/>
       <w:r>
         <w:rPr>
           <w:rFonts w:ascii="Consolas" w:eastAsia="Times New Roman" w:hAnsi="Consolas" w:cs="Times New Roman"/>
@@ -12033,6 +13508,7 @@
         <w:t>astype</w:t>
       </w:r>
       <w:proofErr w:type="spellEnd"/>
+      <w:proofErr w:type="gramEnd"/>
       <w:r>
         <w:rPr>
           <w:rFonts w:ascii="Consolas" w:eastAsia="Times New Roman" w:hAnsi="Consolas" w:cs="Times New Roman"/>
@@ -12094,7 +13570,29 @@
           <w:szCs w:val="18"/>
           <w:lang w:eastAsia="zh-CN"/>
         </w:rPr>
-        <w:t># index; used for x axis; assume uniform SNP distrubtion across chromosome</w:t>
+        <w:t># </w:t>
+      </w:r>
+      <w:proofErr w:type="gramStart"/>
+      <w:r>
+        <w:rPr>
+          <w:rFonts w:ascii="Consolas" w:eastAsia="Times New Roman" w:hAnsi="Consolas" w:cs="Times New Roman"/>
+          <w:color w:val="6A9955"/>
+          <w:sz w:val="18"/>
+          <w:szCs w:val="18"/>
+          <w:lang w:eastAsia="zh-CN"/>
+        </w:rPr>
+        <w:t>index</w:t>
+      </w:r>
+      <w:proofErr w:type="gramEnd"/>
+      <w:r>
+        <w:rPr>
+          <w:rFonts w:ascii="Consolas" w:eastAsia="Times New Roman" w:hAnsi="Consolas" w:cs="Times New Roman"/>
+          <w:color w:val="6A9955"/>
+          <w:sz w:val="18"/>
+          <w:szCs w:val="18"/>
+          <w:lang w:eastAsia="zh-CN"/>
+        </w:rPr>
+        <w:t>; used for x axis; assume uniform SNP distrubtion across chromosome</w:t>
       </w:r>
     </w:p>
     <w:p>
@@ -12243,7 +13741,29 @@
           <w:szCs w:val="18"/>
           <w:lang w:eastAsia="zh-CN"/>
         </w:rPr>
-        <w:t># group by chromosome</w:t>
+        <w:t># </w:t>
+      </w:r>
+      <w:proofErr w:type="gramStart"/>
+      <w:r>
+        <w:rPr>
+          <w:rFonts w:ascii="Consolas" w:eastAsia="Times New Roman" w:hAnsi="Consolas" w:cs="Times New Roman"/>
+          <w:color w:val="6A9955"/>
+          <w:sz w:val="18"/>
+          <w:szCs w:val="18"/>
+          <w:lang w:eastAsia="zh-CN"/>
+        </w:rPr>
+        <w:t>group</w:t>
+      </w:r>
+      <w:proofErr w:type="gramEnd"/>
+      <w:r>
+        <w:rPr>
+          <w:rFonts w:ascii="Consolas" w:eastAsia="Times New Roman" w:hAnsi="Consolas" w:cs="Times New Roman"/>
+          <w:color w:val="6A9955"/>
+          <w:sz w:val="18"/>
+          <w:szCs w:val="18"/>
+          <w:lang w:eastAsia="zh-CN"/>
+        </w:rPr>
+        <w:t> by chromosome</w:t>
       </w:r>
     </w:p>
     <w:p>
@@ -12286,7 +13806,18 @@
           <w:szCs w:val="18"/>
           <w:lang w:eastAsia="zh-CN"/>
         </w:rPr>
-        <w:t>results_df</w:t>
+        <w:t>results_</w:t>
+      </w:r>
+      <w:proofErr w:type="gramStart"/>
+      <w:r>
+        <w:rPr>
+          <w:rFonts w:ascii="Consolas" w:eastAsia="Times New Roman" w:hAnsi="Consolas" w:cs="Times New Roman"/>
+          <w:color w:val="9CDCFE"/>
+          <w:sz w:val="18"/>
+          <w:szCs w:val="18"/>
+          <w:lang w:eastAsia="zh-CN"/>
+        </w:rPr>
+        <w:t>df</w:t>
       </w:r>
       <w:r>
         <w:rPr>
@@ -12309,6 +13840,7 @@
         <w:t>groupby</w:t>
       </w:r>
       <w:proofErr w:type="spellEnd"/>
+      <w:proofErr w:type="gramEnd"/>
       <w:r>
         <w:rPr>
           <w:rFonts w:ascii="Consolas" w:eastAsia="Times New Roman" w:hAnsi="Consolas" w:cs="Times New Roman"/>
@@ -12403,6 +13935,7 @@
         <w:t> = </w:t>
       </w:r>
       <w:proofErr w:type="spellStart"/>
+      <w:proofErr w:type="gramStart"/>
       <w:r>
         <w:rPr>
           <w:rFonts w:ascii="Consolas" w:eastAsia="Times New Roman" w:hAnsi="Consolas" w:cs="Times New Roman"/>
@@ -12434,6 +13967,7 @@
         <w:t>figure</w:t>
       </w:r>
       <w:proofErr w:type="spellEnd"/>
+      <w:proofErr w:type="gramEnd"/>
       <w:r>
         <w:rPr>
           <w:rFonts w:ascii="Consolas" w:eastAsia="Times New Roman" w:hAnsi="Consolas" w:cs="Times New Roman"/>
@@ -12534,7 +14068,29 @@
           <w:szCs w:val="18"/>
           <w:lang w:eastAsia="zh-CN"/>
         </w:rPr>
-        <w:t># axes of figure - 1row,1col,1idx</w:t>
+        <w:t># </w:t>
+      </w:r>
+      <w:proofErr w:type="gramStart"/>
+      <w:r>
+        <w:rPr>
+          <w:rFonts w:ascii="Consolas" w:eastAsia="Times New Roman" w:hAnsi="Consolas" w:cs="Times New Roman"/>
+          <w:color w:val="6A9955"/>
+          <w:sz w:val="18"/>
+          <w:szCs w:val="18"/>
+          <w:lang w:eastAsia="zh-CN"/>
+        </w:rPr>
+        <w:t>axes</w:t>
+      </w:r>
+      <w:proofErr w:type="gramEnd"/>
+      <w:r>
+        <w:rPr>
+          <w:rFonts w:ascii="Consolas" w:eastAsia="Times New Roman" w:hAnsi="Consolas" w:cs="Times New Roman"/>
+          <w:color w:val="6A9955"/>
+          <w:sz w:val="18"/>
+          <w:szCs w:val="18"/>
+          <w:lang w:eastAsia="zh-CN"/>
+        </w:rPr>
+        <w:t> of figure - 1row,1col,1idx</w:t>
       </w:r>
     </w:p>
     <w:p>
@@ -12585,7 +14141,18 @@
           <w:szCs w:val="18"/>
           <w:lang w:eastAsia="zh-CN"/>
         </w:rPr>
-        <w:t>.add_subplot</w:t>
+        <w:t>.add_</w:t>
+      </w:r>
+      <w:proofErr w:type="gramStart"/>
+      <w:r>
+        <w:rPr>
+          <w:rFonts w:ascii="Consolas" w:eastAsia="Times New Roman" w:hAnsi="Consolas" w:cs="Times New Roman"/>
+          <w:color w:val="D4D4D4"/>
+          <w:sz w:val="18"/>
+          <w:szCs w:val="18"/>
+          <w:lang w:eastAsia="zh-CN"/>
+        </w:rPr>
+        <w:t>subplot</w:t>
       </w:r>
       <w:proofErr w:type="spellEnd"/>
       <w:r>
@@ -12598,6 +14165,7 @@
         </w:rPr>
         <w:t>(</w:t>
       </w:r>
+      <w:proofErr w:type="gramEnd"/>
       <w:r>
         <w:rPr>
           <w:rFonts w:ascii="Consolas" w:eastAsia="Times New Roman" w:hAnsi="Consolas" w:cs="Times New Roman"/>
@@ -12783,7 +14351,29 @@
           <w:szCs w:val="18"/>
           <w:lang w:eastAsia="zh-CN"/>
         </w:rPr>
-        <w:t># create subplots for each chromosome (name = #CHROM)</w:t>
+        <w:t># </w:t>
+      </w:r>
+      <w:proofErr w:type="gramStart"/>
+      <w:r>
+        <w:rPr>
+          <w:rFonts w:ascii="Consolas" w:eastAsia="Times New Roman" w:hAnsi="Consolas" w:cs="Times New Roman"/>
+          <w:color w:val="6A9955"/>
+          <w:sz w:val="18"/>
+          <w:szCs w:val="18"/>
+          <w:lang w:eastAsia="zh-CN"/>
+        </w:rPr>
+        <w:t>create</w:t>
+      </w:r>
+      <w:proofErr w:type="gramEnd"/>
+      <w:r>
+        <w:rPr>
+          <w:rFonts w:ascii="Consolas" w:eastAsia="Times New Roman" w:hAnsi="Consolas" w:cs="Times New Roman"/>
+          <w:color w:val="6A9955"/>
+          <w:sz w:val="18"/>
+          <w:szCs w:val="18"/>
+          <w:lang w:eastAsia="zh-CN"/>
+        </w:rPr>
+        <w:t> subplots for each chromosome (name = #CHROM)</w:t>
       </w:r>
     </w:p>
     <w:p>
@@ -12965,7 +14555,29 @@
           <w:szCs w:val="18"/>
           <w:lang w:eastAsia="zh-CN"/>
         </w:rPr>
-        <w:t>##### plot, x is index and y is neg log p ######</w:t>
+        <w:t>##### plot, x is index and y </w:t>
+      </w:r>
+      <w:proofErr w:type="gramStart"/>
+      <w:r>
+        <w:rPr>
+          <w:rFonts w:ascii="Consolas" w:eastAsia="Times New Roman" w:hAnsi="Consolas" w:cs="Times New Roman"/>
+          <w:color w:val="6A9955"/>
+          <w:sz w:val="18"/>
+          <w:szCs w:val="18"/>
+          <w:lang w:eastAsia="zh-CN"/>
+        </w:rPr>
+        <w:t>is</w:t>
+      </w:r>
+      <w:proofErr w:type="gramEnd"/>
+      <w:r>
+        <w:rPr>
+          <w:rFonts w:ascii="Consolas" w:eastAsia="Times New Roman" w:hAnsi="Consolas" w:cs="Times New Roman"/>
+          <w:color w:val="6A9955"/>
+          <w:sz w:val="18"/>
+          <w:szCs w:val="18"/>
+          <w:lang w:eastAsia="zh-CN"/>
+        </w:rPr>
+        <w:t> neg log p ######</w:t>
       </w:r>
     </w:p>
     <w:p>
@@ -12987,6 +14599,7 @@
         </w:rPr>
         <w:t>    </w:t>
       </w:r>
+      <w:proofErr w:type="gramStart"/>
       <w:r>
         <w:rPr>
           <w:rFonts w:ascii="Consolas" w:eastAsia="Times New Roman" w:hAnsi="Consolas" w:cs="Times New Roman"/>
@@ -13005,7 +14618,18 @@
           <w:szCs w:val="18"/>
           <w:lang w:eastAsia="zh-CN"/>
         </w:rPr>
-        <w:t>.plot(</w:t>
+        <w:t>.plot</w:t>
+      </w:r>
+      <w:proofErr w:type="gramEnd"/>
+      <w:r>
+        <w:rPr>
+          <w:rFonts w:ascii="Consolas" w:eastAsia="Times New Roman" w:hAnsi="Consolas" w:cs="Times New Roman"/>
+          <w:color w:val="D4D4D4"/>
+          <w:sz w:val="18"/>
+          <w:szCs w:val="18"/>
+          <w:lang w:eastAsia="zh-CN"/>
+        </w:rPr>
+        <w:t>(</w:t>
       </w:r>
       <w:r>
         <w:rPr>
@@ -13375,7 +14999,29 @@
           <w:szCs w:val="18"/>
           <w:lang w:eastAsia="zh-CN"/>
         </w:rPr>
-        <w:t># name of </w:t>
+        <w:t># </w:t>
+      </w:r>
+      <w:proofErr w:type="gramStart"/>
+      <w:r>
+        <w:rPr>
+          <w:rFonts w:ascii="Consolas" w:eastAsia="Times New Roman" w:hAnsi="Consolas" w:cs="Times New Roman"/>
+          <w:color w:val="6A9955"/>
+          <w:sz w:val="18"/>
+          <w:szCs w:val="18"/>
+          <w:lang w:eastAsia="zh-CN"/>
+        </w:rPr>
+        <w:t>name</w:t>
+      </w:r>
+      <w:proofErr w:type="gramEnd"/>
+      <w:r>
+        <w:rPr>
+          <w:rFonts w:ascii="Consolas" w:eastAsia="Times New Roman" w:hAnsi="Consolas" w:cs="Times New Roman"/>
+          <w:color w:val="6A9955"/>
+          <w:sz w:val="18"/>
+          <w:szCs w:val="18"/>
+          <w:lang w:eastAsia="zh-CN"/>
+        </w:rPr>
+        <w:t> of </w:t>
       </w:r>
       <w:proofErr w:type="spellStart"/>
       <w:r>
@@ -13418,7 +15064,18 @@
           <w:szCs w:val="18"/>
           <w:lang w:eastAsia="zh-CN"/>
         </w:rPr>
-        <w:t>x_labels</w:t>
+        <w:t>x_</w:t>
+      </w:r>
+      <w:proofErr w:type="gramStart"/>
+      <w:r>
+        <w:rPr>
+          <w:rFonts w:ascii="Consolas" w:eastAsia="Times New Roman" w:hAnsi="Consolas" w:cs="Times New Roman"/>
+          <w:color w:val="9CDCFE"/>
+          <w:sz w:val="18"/>
+          <w:szCs w:val="18"/>
+          <w:lang w:eastAsia="zh-CN"/>
+        </w:rPr>
+        <w:t>labels</w:t>
       </w:r>
       <w:r>
         <w:rPr>
@@ -13441,6 +15098,7 @@
         <w:t>append</w:t>
       </w:r>
       <w:proofErr w:type="spellEnd"/>
+      <w:proofErr w:type="gramEnd"/>
       <w:r>
         <w:rPr>
           <w:rFonts w:ascii="Consolas" w:eastAsia="Times New Roman" w:hAnsi="Consolas" w:cs="Times New Roman"/>
@@ -13499,7 +15157,29 @@
           <w:szCs w:val="18"/>
           <w:lang w:eastAsia="zh-CN"/>
         </w:rPr>
-        <w:t># tick marks; middle of group</w:t>
+        <w:t># </w:t>
+      </w:r>
+      <w:proofErr w:type="gramStart"/>
+      <w:r>
+        <w:rPr>
+          <w:rFonts w:ascii="Consolas" w:eastAsia="Times New Roman" w:hAnsi="Consolas" w:cs="Times New Roman"/>
+          <w:color w:val="6A9955"/>
+          <w:sz w:val="18"/>
+          <w:szCs w:val="18"/>
+          <w:lang w:eastAsia="zh-CN"/>
+        </w:rPr>
+        <w:t>tick</w:t>
+      </w:r>
+      <w:proofErr w:type="gramEnd"/>
+      <w:r>
+        <w:rPr>
+          <w:rFonts w:ascii="Consolas" w:eastAsia="Times New Roman" w:hAnsi="Consolas" w:cs="Times New Roman"/>
+          <w:color w:val="6A9955"/>
+          <w:sz w:val="18"/>
+          <w:szCs w:val="18"/>
+          <w:lang w:eastAsia="zh-CN"/>
+        </w:rPr>
+        <w:t> marks; middle of group</w:t>
       </w:r>
     </w:p>
     <w:p>
@@ -13529,7 +15209,18 @@
           <w:szCs w:val="18"/>
           <w:lang w:eastAsia="zh-CN"/>
         </w:rPr>
-        <w:t>x_labels_pos</w:t>
+        <w:t>x_labels_</w:t>
+      </w:r>
+      <w:proofErr w:type="gramStart"/>
+      <w:r>
+        <w:rPr>
+          <w:rFonts w:ascii="Consolas" w:eastAsia="Times New Roman" w:hAnsi="Consolas" w:cs="Times New Roman"/>
+          <w:color w:val="9CDCFE"/>
+          <w:sz w:val="18"/>
+          <w:szCs w:val="18"/>
+          <w:lang w:eastAsia="zh-CN"/>
+        </w:rPr>
+        <w:t>pos</w:t>
       </w:r>
       <w:r>
         <w:rPr>
@@ -13551,6 +15242,7 @@
         </w:rPr>
         <w:t>append</w:t>
       </w:r>
+      <w:proofErr w:type="gramEnd"/>
       <w:r>
         <w:rPr>
           <w:rFonts w:ascii="Consolas" w:eastAsia="Times New Roman" w:hAnsi="Consolas" w:cs="Times New Roman"/>
@@ -13792,8 +15484,20 @@
           <w:szCs w:val="18"/>
           <w:lang w:eastAsia="zh-CN"/>
         </w:rPr>
-        <w:t>#line</w:t>
-      </w:r>
+        <w:t>#</w:t>
+      </w:r>
+      <w:proofErr w:type="gramStart"/>
+      <w:r>
+        <w:rPr>
+          <w:rFonts w:ascii="Consolas" w:eastAsia="Times New Roman" w:hAnsi="Consolas" w:cs="Times New Roman"/>
+          <w:color w:val="6A9955"/>
+          <w:sz w:val="18"/>
+          <w:szCs w:val="18"/>
+          <w:lang w:eastAsia="zh-CN"/>
+        </w:rPr>
+        <w:t>line</w:t>
+      </w:r>
+      <w:proofErr w:type="gramEnd"/>
     </w:p>
     <w:p>
       <w:pPr>
@@ -13805,6 +15509,7 @@
         </w:rPr>
       </w:pPr>
       <w:proofErr w:type="spellStart"/>
+      <w:proofErr w:type="gramStart"/>
       <w:r>
         <w:rPr>
           <w:rFonts w:ascii="Consolas" w:eastAsia="Times New Roman" w:hAnsi="Consolas" w:cs="Times New Roman"/>
@@ -13826,6 +15531,7 @@
         <w:t>.plot</w:t>
       </w:r>
       <w:proofErr w:type="spellEnd"/>
+      <w:proofErr w:type="gramEnd"/>
       <w:r>
         <w:rPr>
           <w:rFonts w:ascii="Consolas" w:eastAsia="Times New Roman" w:hAnsi="Consolas" w:cs="Times New Roman"/>
@@ -13969,7 +15675,29 @@
           <w:szCs w:val="18"/>
           <w:lang w:eastAsia="zh-CN"/>
         </w:rPr>
-        <w:t># figure labels</w:t>
+        <w:t># </w:t>
+      </w:r>
+      <w:proofErr w:type="gramStart"/>
+      <w:r>
+        <w:rPr>
+          <w:rFonts w:ascii="Consolas" w:eastAsia="Times New Roman" w:hAnsi="Consolas" w:cs="Times New Roman"/>
+          <w:color w:val="6A9955"/>
+          <w:sz w:val="18"/>
+          <w:szCs w:val="18"/>
+          <w:lang w:eastAsia="zh-CN"/>
+        </w:rPr>
+        <w:t>figure</w:t>
+      </w:r>
+      <w:proofErr w:type="gramEnd"/>
+      <w:r>
+        <w:rPr>
+          <w:rFonts w:ascii="Consolas" w:eastAsia="Times New Roman" w:hAnsi="Consolas" w:cs="Times New Roman"/>
+          <w:color w:val="6A9955"/>
+          <w:sz w:val="18"/>
+          <w:szCs w:val="18"/>
+          <w:lang w:eastAsia="zh-CN"/>
+        </w:rPr>
+        <w:t> labels</w:t>
       </w:r>
     </w:p>
     <w:p>
@@ -14128,7 +15856,18 @@
           <w:szCs w:val="18"/>
           <w:lang w:eastAsia="zh-CN"/>
         </w:rPr>
-        <w:t>.set_xlim</w:t>
+        <w:t>.set_</w:t>
+      </w:r>
+      <w:proofErr w:type="gramStart"/>
+      <w:r>
+        <w:rPr>
+          <w:rFonts w:ascii="Consolas" w:eastAsia="Times New Roman" w:hAnsi="Consolas" w:cs="Times New Roman"/>
+          <w:color w:val="D4D4D4"/>
+          <w:sz w:val="18"/>
+          <w:szCs w:val="18"/>
+          <w:lang w:eastAsia="zh-CN"/>
+        </w:rPr>
+        <w:t>xlim</w:t>
       </w:r>
       <w:proofErr w:type="spellEnd"/>
       <w:r>
@@ -14139,7 +15878,18 @@
           <w:szCs w:val="18"/>
           <w:lang w:eastAsia="zh-CN"/>
         </w:rPr>
-        <w:t>([</w:t>
+        <w:t>(</w:t>
+      </w:r>
+      <w:proofErr w:type="gramEnd"/>
+      <w:r>
+        <w:rPr>
+          <w:rFonts w:ascii="Consolas" w:eastAsia="Times New Roman" w:hAnsi="Consolas" w:cs="Times New Roman"/>
+          <w:color w:val="D4D4D4"/>
+          <w:sz w:val="18"/>
+          <w:szCs w:val="18"/>
+          <w:lang w:eastAsia="zh-CN"/>
+        </w:rPr>
+        <w:t>[</w:t>
       </w:r>
       <w:r>
         <w:rPr>
@@ -14280,7 +16030,29 @@
           <w:szCs w:val="18"/>
           <w:lang w:eastAsia="zh-CN"/>
         </w:rPr>
-        <w:t>].max()</w:t>
+        <w:t>].</w:t>
+      </w:r>
+      <w:proofErr w:type="gramStart"/>
+      <w:r>
+        <w:rPr>
+          <w:rFonts w:ascii="Consolas" w:eastAsia="Times New Roman" w:hAnsi="Consolas" w:cs="Times New Roman"/>
+          <w:color w:val="D4D4D4"/>
+          <w:sz w:val="18"/>
+          <w:szCs w:val="18"/>
+          <w:lang w:eastAsia="zh-CN"/>
+        </w:rPr>
+        <w:t>max(</w:t>
+      </w:r>
+      <w:proofErr w:type="gramEnd"/>
+      <w:r>
+        <w:rPr>
+          <w:rFonts w:ascii="Consolas" w:eastAsia="Times New Roman" w:hAnsi="Consolas" w:cs="Times New Roman"/>
+          <w:color w:val="D4D4D4"/>
+          <w:sz w:val="18"/>
+          <w:szCs w:val="18"/>
+          <w:lang w:eastAsia="zh-CN"/>
+        </w:rPr>
+        <w:t>)</w:t>
       </w:r>
     </w:p>
     <w:p>
@@ -14369,7 +16141,18 @@
           <w:szCs w:val="18"/>
           <w:lang w:eastAsia="zh-CN"/>
         </w:rPr>
-        <w:t>.set_ylim</w:t>
+        <w:t>.set_</w:t>
+      </w:r>
+      <w:proofErr w:type="gramStart"/>
+      <w:r>
+        <w:rPr>
+          <w:rFonts w:ascii="Consolas" w:eastAsia="Times New Roman" w:hAnsi="Consolas" w:cs="Times New Roman"/>
+          <w:color w:val="D4D4D4"/>
+          <w:sz w:val="18"/>
+          <w:szCs w:val="18"/>
+          <w:lang w:eastAsia="zh-CN"/>
+        </w:rPr>
+        <w:t>ylim</w:t>
       </w:r>
       <w:proofErr w:type="spellEnd"/>
       <w:r>
@@ -14380,7 +16163,18 @@
           <w:szCs w:val="18"/>
           <w:lang w:eastAsia="zh-CN"/>
         </w:rPr>
-        <w:t>([</w:t>
+        <w:t>(</w:t>
+      </w:r>
+      <w:proofErr w:type="gramEnd"/>
+      <w:r>
+        <w:rPr>
+          <w:rFonts w:ascii="Consolas" w:eastAsia="Times New Roman" w:hAnsi="Consolas" w:cs="Times New Roman"/>
+          <w:color w:val="D4D4D4"/>
+          <w:sz w:val="18"/>
+          <w:szCs w:val="18"/>
+          <w:lang w:eastAsia="zh-CN"/>
+        </w:rPr>
+        <w:t>[</w:t>
       </w:r>
       <w:r>
         <w:rPr>
@@ -14515,7 +16309,18 @@
           <w:szCs w:val="18"/>
           <w:lang w:eastAsia="zh-CN"/>
         </w:rPr>
-        <w:t>.set_title</w:t>
+        <w:t>.set_</w:t>
+      </w:r>
+      <w:proofErr w:type="gramStart"/>
+      <w:r>
+        <w:rPr>
+          <w:rFonts w:ascii="Consolas" w:eastAsia="Times New Roman" w:hAnsi="Consolas" w:cs="Times New Roman"/>
+          <w:color w:val="D4D4D4"/>
+          <w:sz w:val="18"/>
+          <w:szCs w:val="18"/>
+          <w:lang w:eastAsia="zh-CN"/>
+        </w:rPr>
+        <w:t>title</w:t>
       </w:r>
       <w:proofErr w:type="spellEnd"/>
       <w:r>
@@ -14528,6 +16333,7 @@
         </w:rPr>
         <w:t>(</w:t>
       </w:r>
+      <w:proofErr w:type="gramEnd"/>
       <w:r>
         <w:rPr>
           <w:rFonts w:ascii="Consolas" w:eastAsia="Times New Roman" w:hAnsi="Consolas" w:cs="Times New Roman"/>
@@ -14579,7 +16385,29 @@
           <w:szCs w:val="18"/>
           <w:lang w:eastAsia="zh-CN"/>
         </w:rPr>
-        <w:t># save as </w:t>
+        <w:t># </w:t>
+      </w:r>
+      <w:proofErr w:type="gramStart"/>
+      <w:r>
+        <w:rPr>
+          <w:rFonts w:ascii="Consolas" w:eastAsia="Times New Roman" w:hAnsi="Consolas" w:cs="Times New Roman"/>
+          <w:color w:val="6A9955"/>
+          <w:sz w:val="18"/>
+          <w:szCs w:val="18"/>
+          <w:lang w:eastAsia="zh-CN"/>
+        </w:rPr>
+        <w:t>save</w:t>
+      </w:r>
+      <w:proofErr w:type="gramEnd"/>
+      <w:r>
+        <w:rPr>
+          <w:rFonts w:ascii="Consolas" w:eastAsia="Times New Roman" w:hAnsi="Consolas" w:cs="Times New Roman"/>
+          <w:color w:val="6A9955"/>
+          <w:sz w:val="18"/>
+          <w:szCs w:val="18"/>
+          <w:lang w:eastAsia="zh-CN"/>
+        </w:rPr>
+        <w:t> as </w:t>
       </w:r>
       <w:proofErr w:type="spellStart"/>
       <w:r>
@@ -14604,6 +16432,7 @@
         </w:rPr>
       </w:pPr>
       <w:proofErr w:type="spellStart"/>
+      <w:proofErr w:type="gramStart"/>
       <w:r>
         <w:rPr>
           <w:rFonts w:ascii="Consolas" w:eastAsia="Times New Roman" w:hAnsi="Consolas" w:cs="Times New Roman"/>
@@ -14632,7 +16461,18 @@
           <w:szCs w:val="18"/>
           <w:lang w:eastAsia="zh-CN"/>
         </w:rPr>
-        <w:t>tight_layout</w:t>
+        <w:t>tight</w:t>
+      </w:r>
+      <w:proofErr w:type="gramEnd"/>
+      <w:r>
+        <w:rPr>
+          <w:rFonts w:ascii="Consolas" w:eastAsia="Times New Roman" w:hAnsi="Consolas" w:cs="Times New Roman"/>
+          <w:color w:val="DCDCAA"/>
+          <w:sz w:val="18"/>
+          <w:szCs w:val="18"/>
+          <w:lang w:eastAsia="zh-CN"/>
+        </w:rPr>
+        <w:t>_layout</w:t>
       </w:r>
       <w:proofErr w:type="spellEnd"/>
       <w:r>
@@ -14659,6 +16499,7 @@
         </w:rPr>
       </w:pPr>
       <w:proofErr w:type="spellStart"/>
+      <w:proofErr w:type="gramStart"/>
       <w:r>
         <w:rPr>
           <w:rFonts w:ascii="Consolas" w:eastAsia="Times New Roman" w:hAnsi="Consolas" w:cs="Times New Roman"/>
@@ -14690,6 +16531,7 @@
         <w:t>savefig</w:t>
       </w:r>
       <w:proofErr w:type="spellEnd"/>
+      <w:proofErr w:type="gramEnd"/>
       <w:r>
         <w:rPr>
           <w:rFonts w:ascii="Consolas" w:eastAsia="Times New Roman" w:hAnsi="Consolas" w:cs="Times New Roman"/>
@@ -14751,7 +16593,15 @@
         </w:numPr>
       </w:pPr>
       <w:r>
-        <w:t xml:space="preserve">Make y-max the same for all : max of </w:t>
+        <w:t xml:space="preserve">Make y-max the same for </w:t>
+      </w:r>
+      <w:proofErr w:type="gramStart"/>
+      <w:r>
+        <w:t>all :</w:t>
+      </w:r>
+      <w:proofErr w:type="gramEnd"/>
+      <w:r>
+        <w:t xml:space="preserve"> max of </w:t>
       </w:r>
       <w:proofErr w:type="spellStart"/>
       <w:r>
@@ -14771,8 +16621,13 @@
         </w:numPr>
       </w:pPr>
       <w:r>
-        <w:t>The peaks are pretty similar overall</w:t>
-      </w:r>
+        <w:t xml:space="preserve">The peaks are pretty similar </w:t>
+      </w:r>
+      <w:proofErr w:type="gramStart"/>
+      <w:r>
+        <w:t>overall</w:t>
+      </w:r>
+      <w:proofErr w:type="gramEnd"/>
     </w:p>
     <w:p>
       <w:pPr>
@@ -14972,9 +16827,272 @@
         <w:t xml:space="preserve"> of testosterone</w:t>
       </w:r>
     </w:p>
+    <w:p>
+      <w:pPr>
+        <w:pStyle w:val="Heading3"/>
+      </w:pPr>
+      <w:r>
+        <w:t>6/21/2021</w:t>
+      </w:r>
+    </w:p>
+    <w:p>
+      <w:pPr>
+        <w:pStyle w:val="ListParagraph"/>
+        <w:numPr>
+          <w:ilvl w:val="0"/>
+          <w:numId w:val="21"/>
+        </w:numPr>
+      </w:pPr>
+      <w:r>
+        <w:t xml:space="preserve">Produce plots and </w:t>
+      </w:r>
+      <w:proofErr w:type="spellStart"/>
+      <w:r>
+        <w:t>gwas</w:t>
+      </w:r>
+      <w:proofErr w:type="spellEnd"/>
+      <w:r>
+        <w:t xml:space="preserve"> for </w:t>
+      </w:r>
+      <w:proofErr w:type="spellStart"/>
+      <w:r>
+        <w:t>RBC_count</w:t>
+      </w:r>
+      <w:proofErr w:type="spellEnd"/>
+      <w:r>
+        <w:t xml:space="preserve">, </w:t>
+      </w:r>
+      <w:proofErr w:type="spellStart"/>
+      <w:r>
+        <w:t>bilirubin_total</w:t>
+      </w:r>
+      <w:proofErr w:type="spellEnd"/>
+      <w:r>
+        <w:t xml:space="preserve">, creatinine, </w:t>
+      </w:r>
+      <w:proofErr w:type="gramStart"/>
+      <w:r>
+        <w:t>IGF1</w:t>
+      </w:r>
+      <w:proofErr w:type="gramEnd"/>
+    </w:p>
+    <w:p>
+      <w:pPr>
+        <w:pStyle w:val="ListParagraph"/>
+        <w:numPr>
+          <w:ilvl w:val="0"/>
+          <w:numId w:val="21"/>
+        </w:numPr>
+      </w:pPr>
+      <w:r>
+        <w:t xml:space="preserve">Get scatter plot for </w:t>
+      </w:r>
+      <w:proofErr w:type="spellStart"/>
+      <w:r>
+        <w:t>bmi</w:t>
+      </w:r>
+      <w:proofErr w:type="spellEnd"/>
+      <w:r>
+        <w:t xml:space="preserve"> and </w:t>
+      </w:r>
+      <w:proofErr w:type="gramStart"/>
+      <w:r>
+        <w:t>testosterone</w:t>
+      </w:r>
+      <w:proofErr w:type="gramEnd"/>
+    </w:p>
     <w:p/>
-    <w:p/>
-    <w:p/>
+    <w:p>
+      <w:pPr>
+        <w:pStyle w:val="Heading3"/>
+      </w:pPr>
+      <w:r>
+        <w:t>6/22/2021</w:t>
+      </w:r>
+    </w:p>
+    <w:p>
+      <w:r>
+        <w:drawing>
+          <wp:inline distT="0" distB="0" distL="0" distR="0" wp14:anchorId="2054536E" wp14:editId="5E11578F">
+            <wp:extent cx="2095608" cy="1295467"/>
+            <wp:effectExtent l="0" t="0" r="0" b="0"/>
+            <wp:docPr id="36" name="Picture 36"/>
+            <wp:cNvGraphicFramePr>
+              <a:graphicFrameLocks xmlns:a="http://schemas.openxmlformats.org/drawingml/2006/main" noChangeAspect="1"/>
+            </wp:cNvGraphicFramePr>
+            <a:graphic xmlns:a="http://schemas.openxmlformats.org/drawingml/2006/main">
+              <a:graphicData uri="http://schemas.openxmlformats.org/drawingml/2006/picture">
+                <pic:pic xmlns:pic="http://schemas.openxmlformats.org/drawingml/2006/picture">
+                  <pic:nvPicPr>
+                    <pic:cNvPr id="1" name=""/>
+                    <pic:cNvPicPr/>
+                  </pic:nvPicPr>
+                  <pic:blipFill>
+                    <a:blip r:embed="rId67"/>
+                    <a:stretch>
+                      <a:fillRect/>
+                    </a:stretch>
+                  </pic:blipFill>
+                  <pic:spPr>
+                    <a:xfrm>
+                      <a:off x="0" y="0"/>
+                      <a:ext cx="2095608" cy="1295467"/>
+                    </a:xfrm>
+                    <a:prstGeom prst="rect">
+                      <a:avLst/>
+                    </a:prstGeom>
+                  </pic:spPr>
+                </pic:pic>
+              </a:graphicData>
+            </a:graphic>
+          </wp:inline>
+        </w:drawing>
+      </w:r>
+    </w:p>
+    <w:p>
+      <w:pPr>
+        <w:pStyle w:val="ListParagraph"/>
+        <w:numPr>
+          <w:ilvl w:val="0"/>
+          <w:numId w:val="21"/>
+        </w:numPr>
+      </w:pPr>
+      <w:r>
+        <w:t xml:space="preserve">p-value for </w:t>
+      </w:r>
+      <w:proofErr w:type="spellStart"/>
+      <w:r>
+        <w:t>bilirubin_total</w:t>
+      </w:r>
+      <w:proofErr w:type="spellEnd"/>
+      <w:r>
+        <w:t xml:space="preserve"> that produces error when converting to float64 </w:t>
+      </w:r>
+      <w:r>
+        <w:sym w:font="Wingdings" w:char="F0E0"/>
+      </w:r>
+      <w:r>
+        <w:t xml:space="preserve"> </w:t>
+      </w:r>
+      <w:r>
+        <w:t>1.34917e-</w:t>
+      </w:r>
+      <w:proofErr w:type="gramStart"/>
+      <w:r>
+        <w:t>102</w:t>
+      </w:r>
+      <w:proofErr w:type="gramEnd"/>
+    </w:p>
+    <w:p>
+      <w:r>
+        <w:lastRenderedPageBreak/>
+        <w:drawing>
+          <wp:inline distT="0" distB="0" distL="0" distR="0" wp14:anchorId="4000D3EF" wp14:editId="7ACF594D">
+            <wp:extent cx="4349974" cy="495325"/>
+            <wp:effectExtent l="0" t="0" r="0" b="0"/>
+            <wp:docPr id="37" name="Picture 37"/>
+            <wp:cNvGraphicFramePr>
+              <a:graphicFrameLocks xmlns:a="http://schemas.openxmlformats.org/drawingml/2006/main" noChangeAspect="1"/>
+            </wp:cNvGraphicFramePr>
+            <a:graphic xmlns:a="http://schemas.openxmlformats.org/drawingml/2006/main">
+              <a:graphicData uri="http://schemas.openxmlformats.org/drawingml/2006/picture">
+                <pic:pic xmlns:pic="http://schemas.openxmlformats.org/drawingml/2006/picture">
+                  <pic:nvPicPr>
+                    <pic:cNvPr id="1" name=""/>
+                    <pic:cNvPicPr/>
+                  </pic:nvPicPr>
+                  <pic:blipFill>
+                    <a:blip r:embed="rId68"/>
+                    <a:stretch>
+                      <a:fillRect/>
+                    </a:stretch>
+                  </pic:blipFill>
+                  <pic:spPr>
+                    <a:xfrm>
+                      <a:off x="0" y="0"/>
+                      <a:ext cx="4349974" cy="495325"/>
+                    </a:xfrm>
+                    <a:prstGeom prst="rect">
+                      <a:avLst/>
+                    </a:prstGeom>
+                  </pic:spPr>
+                </pic:pic>
+              </a:graphicData>
+            </a:graphic>
+          </wp:inline>
+        </w:drawing>
+      </w:r>
+    </w:p>
+    <w:p>
+      <w:pPr>
+        <w:pStyle w:val="ListParagraph"/>
+        <w:numPr>
+          <w:ilvl w:val="0"/>
+          <w:numId w:val="21"/>
+        </w:numPr>
+      </w:pPr>
+      <w:r>
+        <w:t xml:space="preserve">convert to </w:t>
+      </w:r>
+      <w:proofErr w:type="spellStart"/>
+      <w:r>
+        <w:t>longdouble</w:t>
+      </w:r>
+      <w:proofErr w:type="spellEnd"/>
+      <w:r>
+        <w:t xml:space="preserve">, more precise, but also get overload </w:t>
+      </w:r>
+      <w:proofErr w:type="gramStart"/>
+      <w:r>
+        <w:t>error</w:t>
+      </w:r>
+      <w:proofErr w:type="gramEnd"/>
+    </w:p>
+    <w:p>
+      <w:pPr>
+        <w:pStyle w:val="ListParagraph"/>
+        <w:numPr>
+          <w:ilvl w:val="0"/>
+          <w:numId w:val="21"/>
+        </w:numPr>
+      </w:pPr>
+      <w:r>
+        <w:t xml:space="preserve">try using plink2 to already generate neg log10 p-values with ‘log10’ </w:t>
+      </w:r>
+      <w:proofErr w:type="gramStart"/>
+      <w:r>
+        <w:t>modifier</w:t>
+      </w:r>
+      <w:proofErr w:type="gramEnd"/>
+      <w:r>
+        <w:t xml:space="preserve"> </w:t>
+      </w:r>
+    </w:p>
+    <w:p>
+      <w:pPr>
+        <w:pStyle w:val="Heading3"/>
+      </w:pPr>
+      <w:r>
+        <w:t>6/23/2021</w:t>
+      </w:r>
+    </w:p>
+    <w:p>
+      <w:pPr>
+        <w:pStyle w:val="ListParagraph"/>
+        <w:numPr>
+          <w:ilvl w:val="0"/>
+          <w:numId w:val="23"/>
+        </w:numPr>
+      </w:pPr>
+      <w:r>
+        <w:t xml:space="preserve">create Manhattan plot for Neale total </w:t>
+      </w:r>
+      <w:proofErr w:type="gramStart"/>
+      <w:r>
+        <w:t>bilirubin</w:t>
+      </w:r>
+      <w:proofErr w:type="gramEnd"/>
+    </w:p>
     <w:p/>
     <w:p/>
     <w:p>
@@ -15000,9 +17118,9 @@
 <file path=word/numbering.xml><?xml version="1.0" encoding="utf-8"?>
 <w:numbering xmlns:wpc="http://schemas.microsoft.com/office/word/2010/wordprocessingCanvas" xmlns:cx="http://schemas.microsoft.com/office/drawing/2014/chartex" xmlns:cx1="http://schemas.microsoft.com/office/drawing/2015/9/8/chartex" xmlns:cx2="http://schemas.microsoft.com/office/drawing/2015/10/21/chartex" xmlns:cx3="http://schemas.microsoft.com/office/drawing/2016/5/9/chartex" xmlns:cx4="http://schemas.microsoft.com/office/drawing/2016/5/10/chartex" xmlns:cx5="http://schemas.microsoft.com/office/drawing/2016/5/11/chartex" xmlns:cx6="http://schemas.microsoft.com/office/drawing/2016/5/12/chartex" xmlns:cx7="http://schemas.microsoft.com/office/drawing/2016/5/13/chartex" xmlns:cx8="http://schemas.microsoft.com/office/drawing/2016/5/14/chartex" xmlns:mc="http://schemas.openxmlformats.org/markup-compatibility/2006" xmlns:aink="http://schemas.microsoft.com/office/drawing/2016/ink" xmlns:am3d="http://schemas.microsoft.com/office/drawing/2017/model3d" xmlns:o="urn:schemas-microsoft-com:office:office" xmlns:r="http://schemas.openxmlformats.org/officeDocument/2006/relationships" xmlns:m="http://schemas.openxmlformats.org/officeDocument/2006/math" xmlns:v="urn:schemas-microsoft-com:vml" xmlns:wp14="http://schemas.microsoft.com/office/word/2010/wordprocessingDrawing" xmlns:wp="http://schemas.openxmlformats.org/drawingml/2006/wordprocessingDrawing" xmlns:w10="urn:schemas-microsoft-com:office:word" xmlns:w="http://schemas.openxmlformats.org/wordprocessingml/2006/main" xmlns:w14="http://schemas.microsoft.com/office/word/2010/wordml" xmlns:w15="http://schemas.microsoft.com/office/word/2012/wordml" xmlns:w16cex="http://schemas.microsoft.com/office/word/2018/wordml/cex" xmlns:w16cid="http://schemas.microsoft.com/office/word/2016/wordml/cid" xmlns:w16="http://schemas.microsoft.com/office/word/2018/wordml" xmlns:w16sdtdh="http://schemas.microsoft.com/office/word/2020/wordml/sdtdatahash" xmlns:w16se="http://schemas.microsoft.com/office/word/2015/wordml/symex" xmlns:wpg="http://schemas.microsoft.com/office/word/2010/wordprocessingGroup" xmlns:wpi="http://schemas.microsoft.com/office/word/2010/wordprocessingInk" xmlns:wne="http://schemas.microsoft.com/office/word/2006/wordml" xmlns:wps="http://schemas.microsoft.com/office/word/2010/wordprocessingShape" mc:Ignorable="w14 w15 w16se w16cid w16 w16cex w16sdtdh wp14">
   <w:abstractNum w:abstractNumId="0" w15:restartNumberingAfterBreak="0">
-    <w:nsid w:val="044C1690"/>
+    <w:nsid w:val="02551F77"/>
     <w:multiLevelType w:val="hybridMultilevel"/>
-    <w:tmpl w:val="925E854A"/>
+    <w:tmpl w:val="8AB848FA"/>
     <w:lvl w:ilvl="0" w:tplc="04090001">
       <w:start w:val="1"/>
       <w:numFmt w:val="bullet"/>
@@ -15113,6 +17231,119 @@
     </w:lvl>
   </w:abstractNum>
   <w:abstractNum w:abstractNumId="1" w15:restartNumberingAfterBreak="0">
+    <w:nsid w:val="044C1690"/>
+    <w:multiLevelType w:val="hybridMultilevel"/>
+    <w:tmpl w:val="925E854A"/>
+    <w:lvl w:ilvl="0" w:tplc="04090001">
+      <w:start w:val="1"/>
+      <w:numFmt w:val="bullet"/>
+      <w:lvlText w:val=""/>
+      <w:lvlJc w:val="left"/>
+      <w:pPr>
+        <w:ind w:left="720" w:hanging="360"/>
+      </w:pPr>
+      <w:rPr>
+        <w:rFonts w:ascii="Symbol" w:hAnsi="Symbol" w:hint="default"/>
+      </w:rPr>
+    </w:lvl>
+    <w:lvl w:ilvl="1" w:tplc="04090003" w:tentative="1">
+      <w:start w:val="1"/>
+      <w:numFmt w:val="bullet"/>
+      <w:lvlText w:val="o"/>
+      <w:lvlJc w:val="left"/>
+      <w:pPr>
+        <w:ind w:left="1440" w:hanging="360"/>
+      </w:pPr>
+      <w:rPr>
+        <w:rFonts w:ascii="Courier New" w:hAnsi="Courier New" w:cs="Courier New" w:hint="default"/>
+      </w:rPr>
+    </w:lvl>
+    <w:lvl w:ilvl="2" w:tplc="04090005" w:tentative="1">
+      <w:start w:val="1"/>
+      <w:numFmt w:val="bullet"/>
+      <w:lvlText w:val=""/>
+      <w:lvlJc w:val="left"/>
+      <w:pPr>
+        <w:ind w:left="2160" w:hanging="360"/>
+      </w:pPr>
+      <w:rPr>
+        <w:rFonts w:ascii="Wingdings" w:hAnsi="Wingdings" w:hint="default"/>
+      </w:rPr>
+    </w:lvl>
+    <w:lvl w:ilvl="3" w:tplc="04090001" w:tentative="1">
+      <w:start w:val="1"/>
+      <w:numFmt w:val="bullet"/>
+      <w:lvlText w:val=""/>
+      <w:lvlJc w:val="left"/>
+      <w:pPr>
+        <w:ind w:left="2880" w:hanging="360"/>
+      </w:pPr>
+      <w:rPr>
+        <w:rFonts w:ascii="Symbol" w:hAnsi="Symbol" w:hint="default"/>
+      </w:rPr>
+    </w:lvl>
+    <w:lvl w:ilvl="4" w:tplc="04090003" w:tentative="1">
+      <w:start w:val="1"/>
+      <w:numFmt w:val="bullet"/>
+      <w:lvlText w:val="o"/>
+      <w:lvlJc w:val="left"/>
+      <w:pPr>
+        <w:ind w:left="3600" w:hanging="360"/>
+      </w:pPr>
+      <w:rPr>
+        <w:rFonts w:ascii="Courier New" w:hAnsi="Courier New" w:cs="Courier New" w:hint="default"/>
+      </w:rPr>
+    </w:lvl>
+    <w:lvl w:ilvl="5" w:tplc="04090005" w:tentative="1">
+      <w:start w:val="1"/>
+      <w:numFmt w:val="bullet"/>
+      <w:lvlText w:val=""/>
+      <w:lvlJc w:val="left"/>
+      <w:pPr>
+        <w:ind w:left="4320" w:hanging="360"/>
+      </w:pPr>
+      <w:rPr>
+        <w:rFonts w:ascii="Wingdings" w:hAnsi="Wingdings" w:hint="default"/>
+      </w:rPr>
+    </w:lvl>
+    <w:lvl w:ilvl="6" w:tplc="04090001" w:tentative="1">
+      <w:start w:val="1"/>
+      <w:numFmt w:val="bullet"/>
+      <w:lvlText w:val=""/>
+      <w:lvlJc w:val="left"/>
+      <w:pPr>
+        <w:ind w:left="5040" w:hanging="360"/>
+      </w:pPr>
+      <w:rPr>
+        <w:rFonts w:ascii="Symbol" w:hAnsi="Symbol" w:hint="default"/>
+      </w:rPr>
+    </w:lvl>
+    <w:lvl w:ilvl="7" w:tplc="04090003" w:tentative="1">
+      <w:start w:val="1"/>
+      <w:numFmt w:val="bullet"/>
+      <w:lvlText w:val="o"/>
+      <w:lvlJc w:val="left"/>
+      <w:pPr>
+        <w:ind w:left="5760" w:hanging="360"/>
+      </w:pPr>
+      <w:rPr>
+        <w:rFonts w:ascii="Courier New" w:hAnsi="Courier New" w:cs="Courier New" w:hint="default"/>
+      </w:rPr>
+    </w:lvl>
+    <w:lvl w:ilvl="8" w:tplc="04090005" w:tentative="1">
+      <w:start w:val="1"/>
+      <w:numFmt w:val="bullet"/>
+      <w:lvlText w:val=""/>
+      <w:lvlJc w:val="left"/>
+      <w:pPr>
+        <w:ind w:left="6480" w:hanging="360"/>
+      </w:pPr>
+      <w:rPr>
+        <w:rFonts w:ascii="Wingdings" w:hAnsi="Wingdings" w:hint="default"/>
+      </w:rPr>
+    </w:lvl>
+  </w:abstractNum>
+  <w:abstractNum w:abstractNumId="2" w15:restartNumberingAfterBreak="0">
     <w:nsid w:val="085F4814"/>
     <w:multiLevelType w:val="hybridMultilevel"/>
     <w:tmpl w:val="A9AE0974"/>
@@ -15225,7 +17456,7 @@
       </w:rPr>
     </w:lvl>
   </w:abstractNum>
-  <w:abstractNum w:abstractNumId="2" w15:restartNumberingAfterBreak="0">
+  <w:abstractNum w:abstractNumId="3" w15:restartNumberingAfterBreak="0">
     <w:nsid w:val="08A4205B"/>
     <w:multiLevelType w:val="hybridMultilevel"/>
     <w:tmpl w:val="7C5678C4"/>
@@ -15337,7 +17568,7 @@
       </w:rPr>
     </w:lvl>
   </w:abstractNum>
-  <w:abstractNum w:abstractNumId="3" w15:restartNumberingAfterBreak="0">
+  <w:abstractNum w:abstractNumId="4" w15:restartNumberingAfterBreak="0">
     <w:nsid w:val="0CA121A4"/>
     <w:multiLevelType w:val="hybridMultilevel"/>
     <w:tmpl w:val="82DEEB0E"/>
@@ -15450,7 +17681,7 @@
       </w:rPr>
     </w:lvl>
   </w:abstractNum>
-  <w:abstractNum w:abstractNumId="4" w15:restartNumberingAfterBreak="0">
+  <w:abstractNum w:abstractNumId="5" w15:restartNumberingAfterBreak="0">
     <w:nsid w:val="0E85249D"/>
     <w:multiLevelType w:val="hybridMultilevel"/>
     <w:tmpl w:val="F118EBD4"/>
@@ -15563,7 +17794,7 @@
       </w:rPr>
     </w:lvl>
   </w:abstractNum>
-  <w:abstractNum w:abstractNumId="5" w15:restartNumberingAfterBreak="0">
+  <w:abstractNum w:abstractNumId="6" w15:restartNumberingAfterBreak="0">
     <w:nsid w:val="15411DEE"/>
     <w:multiLevelType w:val="hybridMultilevel"/>
     <w:tmpl w:val="93CEBB70"/>
@@ -15676,7 +17907,7 @@
       </w:rPr>
     </w:lvl>
   </w:abstractNum>
-  <w:abstractNum w:abstractNumId="6" w15:restartNumberingAfterBreak="0">
+  <w:abstractNum w:abstractNumId="7" w15:restartNumberingAfterBreak="0">
     <w:nsid w:val="154654A6"/>
     <w:multiLevelType w:val="hybridMultilevel"/>
     <w:tmpl w:val="C0CCD8FA"/>
@@ -15789,7 +18020,7 @@
       </w:rPr>
     </w:lvl>
   </w:abstractNum>
-  <w:abstractNum w:abstractNumId="7" w15:restartNumberingAfterBreak="0">
+  <w:abstractNum w:abstractNumId="8" w15:restartNumberingAfterBreak="0">
     <w:nsid w:val="193D7A3E"/>
     <w:multiLevelType w:val="hybridMultilevel"/>
     <w:tmpl w:val="BEDA5CA0"/>
@@ -15902,10 +18133,10 @@
       </w:rPr>
     </w:lvl>
   </w:abstractNum>
-  <w:abstractNum w:abstractNumId="8" w15:restartNumberingAfterBreak="0">
+  <w:abstractNum w:abstractNumId="9" w15:restartNumberingAfterBreak="0">
     <w:nsid w:val="233970C4"/>
     <w:multiLevelType w:val="hybridMultilevel"/>
-    <w:tmpl w:val="555AC230"/>
+    <w:tmpl w:val="ADBA4FCC"/>
     <w:lvl w:ilvl="0" w:tplc="04090001">
       <w:start w:val="1"/>
       <w:numFmt w:val="bullet"/>
@@ -16015,7 +18246,7 @@
       </w:rPr>
     </w:lvl>
   </w:abstractNum>
-  <w:abstractNum w:abstractNumId="9" w15:restartNumberingAfterBreak="0">
+  <w:abstractNum w:abstractNumId="10" w15:restartNumberingAfterBreak="0">
     <w:nsid w:val="47BA77F7"/>
     <w:multiLevelType w:val="hybridMultilevel"/>
     <w:tmpl w:val="A7EA6184"/>
@@ -16128,7 +18359,7 @@
       </w:rPr>
     </w:lvl>
   </w:abstractNum>
-  <w:abstractNum w:abstractNumId="10" w15:restartNumberingAfterBreak="0">
+  <w:abstractNum w:abstractNumId="11" w15:restartNumberingAfterBreak="0">
     <w:nsid w:val="4805348A"/>
     <w:multiLevelType w:val="hybridMultilevel"/>
     <w:tmpl w:val="2C8074E2"/>
@@ -16240,7 +18471,7 @@
       </w:rPr>
     </w:lvl>
   </w:abstractNum>
-  <w:abstractNum w:abstractNumId="11" w15:restartNumberingAfterBreak="0">
+  <w:abstractNum w:abstractNumId="12" w15:restartNumberingAfterBreak="0">
     <w:nsid w:val="49614B13"/>
     <w:multiLevelType w:val="hybridMultilevel"/>
     <w:tmpl w:val="C6A078A4"/>
@@ -16353,7 +18584,7 @@
       </w:rPr>
     </w:lvl>
   </w:abstractNum>
-  <w:abstractNum w:abstractNumId="12" w15:restartNumberingAfterBreak="0">
+  <w:abstractNum w:abstractNumId="13" w15:restartNumberingAfterBreak="0">
     <w:nsid w:val="4B6B0E79"/>
     <w:multiLevelType w:val="hybridMultilevel"/>
     <w:tmpl w:val="C36A2F42"/>
@@ -16466,7 +18697,7 @@
       </w:rPr>
     </w:lvl>
   </w:abstractNum>
-  <w:abstractNum w:abstractNumId="13" w15:restartNumberingAfterBreak="0">
+  <w:abstractNum w:abstractNumId="14" w15:restartNumberingAfterBreak="0">
     <w:nsid w:val="4C651095"/>
     <w:multiLevelType w:val="hybridMultilevel"/>
     <w:tmpl w:val="89120D6E"/>
@@ -16579,7 +18810,7 @@
       </w:rPr>
     </w:lvl>
   </w:abstractNum>
-  <w:abstractNum w:abstractNumId="14" w15:restartNumberingAfterBreak="0">
+  <w:abstractNum w:abstractNumId="15" w15:restartNumberingAfterBreak="0">
     <w:nsid w:val="4C7270D9"/>
     <w:multiLevelType w:val="hybridMultilevel"/>
     <w:tmpl w:val="555AC810"/>
@@ -16692,7 +18923,7 @@
       </w:rPr>
     </w:lvl>
   </w:abstractNum>
-  <w:abstractNum w:abstractNumId="15" w15:restartNumberingAfterBreak="0">
+  <w:abstractNum w:abstractNumId="16" w15:restartNumberingAfterBreak="0">
     <w:nsid w:val="59834A55"/>
     <w:multiLevelType w:val="hybridMultilevel"/>
     <w:tmpl w:val="B436EEB6"/>
@@ -16805,7 +19036,7 @@
       </w:rPr>
     </w:lvl>
   </w:abstractNum>
-  <w:abstractNum w:abstractNumId="16" w15:restartNumberingAfterBreak="0">
+  <w:abstractNum w:abstractNumId="17" w15:restartNumberingAfterBreak="0">
     <w:nsid w:val="598F152D"/>
     <w:multiLevelType w:val="hybridMultilevel"/>
     <w:tmpl w:val="8DBCC882"/>
@@ -16918,7 +19149,7 @@
       </w:rPr>
     </w:lvl>
   </w:abstractNum>
-  <w:abstractNum w:abstractNumId="17" w15:restartNumberingAfterBreak="0">
+  <w:abstractNum w:abstractNumId="18" w15:restartNumberingAfterBreak="0">
     <w:nsid w:val="5C9B7ABB"/>
     <w:multiLevelType w:val="hybridMultilevel"/>
     <w:tmpl w:val="31367398"/>
@@ -17031,7 +19262,7 @@
       </w:rPr>
     </w:lvl>
   </w:abstractNum>
-  <w:abstractNum w:abstractNumId="18" w15:restartNumberingAfterBreak="0">
+  <w:abstractNum w:abstractNumId="19" w15:restartNumberingAfterBreak="0">
     <w:nsid w:val="64B071F4"/>
     <w:multiLevelType w:val="hybridMultilevel"/>
     <w:tmpl w:val="B498CB0A"/>
@@ -17144,7 +19375,7 @@
       </w:rPr>
     </w:lvl>
   </w:abstractNum>
-  <w:abstractNum w:abstractNumId="19" w15:restartNumberingAfterBreak="0">
+  <w:abstractNum w:abstractNumId="20" w15:restartNumberingAfterBreak="0">
     <w:nsid w:val="718E1A92"/>
     <w:multiLevelType w:val="hybridMultilevel"/>
     <w:tmpl w:val="8B4A0242"/>
@@ -17257,7 +19488,7 @@
       </w:rPr>
     </w:lvl>
   </w:abstractNum>
-  <w:abstractNum w:abstractNumId="20" w15:restartNumberingAfterBreak="0">
+  <w:abstractNum w:abstractNumId="21" w15:restartNumberingAfterBreak="0">
     <w:nsid w:val="77CA6144"/>
     <w:multiLevelType w:val="hybridMultilevel"/>
     <w:tmpl w:val="B706EF32"/>
@@ -17370,7 +19601,7 @@
       </w:rPr>
     </w:lvl>
   </w:abstractNum>
-  <w:abstractNum w:abstractNumId="21" w15:restartNumberingAfterBreak="0">
+  <w:abstractNum w:abstractNumId="22" w15:restartNumberingAfterBreak="0">
     <w:nsid w:val="793378F9"/>
     <w:multiLevelType w:val="hybridMultilevel"/>
     <w:tmpl w:val="EE5E3228"/>
@@ -17483,70 +19714,73 @@
     </w:lvl>
   </w:abstractNum>
   <w:num w:numId="1">
+    <w:abstractNumId w:val="12"/>
+  </w:num>
+  <w:num w:numId="2">
+    <w:abstractNumId w:val="2"/>
+  </w:num>
+  <w:num w:numId="3">
+    <w:abstractNumId w:val="5"/>
+  </w:num>
+  <w:num w:numId="4">
     <w:abstractNumId w:val="11"/>
   </w:num>
-  <w:num w:numId="2">
+  <w:num w:numId="5">
+    <w:abstractNumId w:val="22"/>
+  </w:num>
+  <w:num w:numId="6">
+    <w:abstractNumId w:val="19"/>
+  </w:num>
+  <w:num w:numId="7">
+    <w:abstractNumId w:val="10"/>
+  </w:num>
+  <w:num w:numId="8">
+    <w:abstractNumId w:val="14"/>
+  </w:num>
+  <w:num w:numId="9">
+    <w:abstractNumId w:val="18"/>
+  </w:num>
+  <w:num w:numId="10">
+    <w:abstractNumId w:val="20"/>
+  </w:num>
+  <w:num w:numId="11">
+    <w:abstractNumId w:val="4"/>
+  </w:num>
+  <w:num w:numId="12">
+    <w:abstractNumId w:val="6"/>
+  </w:num>
+  <w:num w:numId="13">
+    <w:abstractNumId w:val="13"/>
+  </w:num>
+  <w:num w:numId="14">
+    <w:abstractNumId w:val="3"/>
+  </w:num>
+  <w:num w:numId="15">
+    <w:abstractNumId w:val="15"/>
+  </w:num>
+  <w:num w:numId="16">
+    <w:abstractNumId w:val="21"/>
+  </w:num>
+  <w:num w:numId="17">
+    <w:abstractNumId w:val="17"/>
+  </w:num>
+  <w:num w:numId="18">
+    <w:abstractNumId w:val="16"/>
+  </w:num>
+  <w:num w:numId="19">
     <w:abstractNumId w:val="1"/>
   </w:num>
-  <w:num w:numId="3">
-    <w:abstractNumId w:val="4"/>
+  <w:num w:numId="20">
+    <w:abstractNumId w:val="7"/>
   </w:num>
-  <w:num w:numId="4">
-    <w:abstractNumId w:val="10"/>
-  </w:num>
-  <w:num w:numId="5">
-    <w:abstractNumId w:val="21"/>
-  </w:num>
-  <w:num w:numId="6">
-    <w:abstractNumId w:val="18"/>
-  </w:num>
-  <w:num w:numId="7">
+  <w:num w:numId="21">
     <w:abstractNumId w:val="9"/>
   </w:num>
-  <w:num w:numId="8">
-    <w:abstractNumId w:val="13"/>
-  </w:num>
-  <w:num w:numId="9">
-    <w:abstractNumId w:val="17"/>
-  </w:num>
-  <w:num w:numId="10">
-    <w:abstractNumId w:val="19"/>
-  </w:num>
-  <w:num w:numId="11">
-    <w:abstractNumId w:val="3"/>
-  </w:num>
-  <w:num w:numId="12">
-    <w:abstractNumId w:val="5"/>
-  </w:num>
-  <w:num w:numId="13">
-    <w:abstractNumId w:val="12"/>
-  </w:num>
-  <w:num w:numId="14">
-    <w:abstractNumId w:val="2"/>
-  </w:num>
-  <w:num w:numId="15">
-    <w:abstractNumId w:val="14"/>
-  </w:num>
-  <w:num w:numId="16">
-    <w:abstractNumId w:val="20"/>
-  </w:num>
-  <w:num w:numId="17">
-    <w:abstractNumId w:val="16"/>
-  </w:num>
-  <w:num w:numId="18">
-    <w:abstractNumId w:val="15"/>
-  </w:num>
-  <w:num w:numId="19">
-    <w:abstractNumId w:val="0"/>
-  </w:num>
-  <w:num w:numId="20">
-    <w:abstractNumId w:val="6"/>
-  </w:num>
-  <w:num w:numId="21">
+  <w:num w:numId="22">
     <w:abstractNumId w:val="8"/>
   </w:num>
-  <w:num w:numId="22">
-    <w:abstractNumId w:val="7"/>
+  <w:num w:numId="23">
+    <w:abstractNumId w:val="0"/>
   </w:num>
 </w:numbering>
 </file>

</xml_diff>